<commit_message>
updated pants, so this changed
</commit_message>
<xml_diff>
--- a/analyze_slimm_t2d_omics.docx
+++ b/analyze_slimm_t2d_omics.docx
@@ -47,7 +47,7 @@
         <w:pStyle w:val="Date"/>
       </w:pPr>
       <w:r>
-        <w:t xml:space="preserve">2019-03-16</w:t>
+        <w:t xml:space="preserve">2019-03-21</w:t>
       </w:r>
     </w:p>
     <w:p>
@@ -152,7 +152,7 @@
         </w:r>
       </w:hyperlink>
       <w:r>
-        <w:t xml:space="preserve">. Annotations for metabolites had CHEBI annotations added using CTSgetR to write</w:t>
+        <w:t xml:space="preserve">. Annotations for metabolites did not originally have CHEBI annotations, but these were needed for Pathaway analysis via network-smoothing to match our network (Pathway Commons PC9) and pathway database (SMPDB), so we added these automatically using CTSgetR. However, CTSgetR wasn’t given the chirality of many compounds, so we found that 3-hydroxyisobutyrate had CHEBI:11805, whereas SMPDB had (S)-3-Hydroxyisobutyric acid (CHEBI:37373), so we manually fixed 3-hydroxyisobutyrate to have CHEBI:37373, and wrote</w:t>
       </w:r>
       <w:r>
         <w:t xml:space="preserve"> </w:t>
@@ -187,14 +187,6 @@
     </w:p>
     <w:p>
       <w:pPr>
-        <w:pStyle w:val="BodyText"/>
-      </w:pPr>
-      <w:r>
-        <w:t xml:space="preserve">Check consistency of some values</w:t>
-      </w:r>
-    </w:p>
-    <w:p>
-      <w:pPr>
         <w:pStyle w:val="Heading1"/>
       </w:pPr>
       <w:bookmarkStart w:id="27" w:name="differential-abundance-between-groups"/>
@@ -467,6 +459,779 @@
       </w:pPr>
       <w:r>
         <w:t xml:space="preserve">We apply Hitman to dins030 [change in insulin from 0 to 30 min in mixed-meal tolerance test (mcU/ml)] change at 12mo from baseline using 3mo analyte change from baseline as mediators.</w:t>
+      </w:r>
+    </w:p>
+    <w:p>
+      <w:pPr>
+        <w:pStyle w:val="Heading1"/>
+      </w:pPr>
+      <w:bookmarkStart w:id="41" w:name="pants"/>
+      <w:bookmarkEnd w:id="41"/>
+      <w:r>
+        <w:t xml:space="preserve">Pants</w:t>
+      </w:r>
+    </w:p>
+    <w:p>
+      <w:pPr>
+        <w:pStyle w:val="FirstParagraph"/>
+      </w:pPr>
+      <w:r>
+        <w:t xml:space="preserve">For a network integration analysis of differences, we use Pathway Commons PC9 and SMPDB files downloaded around 2016.</w:t>
+      </w:r>
+    </w:p>
+    <w:p>
+      <w:pPr>
+        <w:pStyle w:val="BodyText"/>
+      </w:pPr>
+      <w:r>
+        <w:t xml:space="preserve">We map ChEBI IDs in PC9 to chemical names, so that we can show the names in our network plots.</w:t>
+      </w:r>
+    </w:p>
+    <w:p>
+      <w:pPr>
+        <w:pStyle w:val="BodyText"/>
+      </w:pPr>
+      <w:r>
+        <w:t xml:space="preserve">For input data to Pants, differences from baseline are combined for people who have both somascan &amp; metabolomics. Analytes are subset and summarized (by averaging over analytes with the same ID) to match network.</w:t>
+      </w:r>
+    </w:p>
+    <w:p>
+      <w:pPr>
+        <w:pStyle w:val="Heading2"/>
+      </w:pPr>
+      <w:bookmarkStart w:id="42" w:name="pants-between-group"/>
+      <w:bookmarkEnd w:id="42"/>
+      <w:r>
+        <w:t xml:space="preserve">Pants between-group</w:t>
+      </w:r>
+    </w:p>
+    <w:p>
+      <w:pPr>
+        <w:pStyle w:val="FirstParagraph"/>
+      </w:pPr>
+      <w:r>
+        <w:t xml:space="preserve">We write the z-score for the between-arm comparison of each analyte’s 3 month difference from baseline from</w:t>
+      </w:r>
+      <w:r>
+        <w:t xml:space="preserve"> </w:t>
+      </w:r>
+      <w:r>
+        <w:rPr>
+          <w:rStyle w:val="VerbatimChar"/>
+        </w:rPr>
+        <w:t xml:space="preserve">ezlimma::limma_contrasts</w:t>
+      </w:r>
+      <w:r>
+        <w:t xml:space="preserve"> </w:t>
+      </w:r>
+      <w:r>
+        <w:t xml:space="preserve">to use in output.</w:t>
+      </w:r>
+    </w:p>
+    <w:p>
+      <w:pPr>
+        <w:pStyle w:val="BodyText"/>
+      </w:pPr>
+      <w:r>
+        <w:t xml:space="preserve">We executed the chunk below on 2019-02-17 on a Linux cluster parallelized over 20 cores, and it took only several minutes. Here we execute it on a Windows machine with 8 cores with less RAM, which takes much longer. You can see how many cores you have available with</w:t>
+      </w:r>
+      <w:r>
+        <w:t xml:space="preserve"> </w:t>
+      </w:r>
+      <w:r>
+        <w:rPr>
+          <w:rStyle w:val="VerbatimChar"/>
+        </w:rPr>
+        <w:t xml:space="preserve">parallel::detectCores()</w:t>
+      </w:r>
+      <w:r>
+        <w:t xml:space="preserve">.</w:t>
+      </w:r>
+    </w:p>
+    <w:p>
+      <w:pPr>
+        <w:pStyle w:val="BodyText"/>
+      </w:pPr>
+      <w:r>
+        <w:t xml:space="preserve">We plot the top pathways shown in the paper. The t-statistics from above have sufficiently many degrees of freedom to be approximately z-scores, which are better known, so we annotate them as z-scores.</w:t>
+      </w:r>
+    </w:p>
+    <w:p>
+      <w:pPr>
+        <w:pStyle w:val="Heading2"/>
+      </w:pPr>
+      <w:bookmarkStart w:id="43" w:name="pants-hitman-homair"/>
+      <w:bookmarkEnd w:id="43"/>
+      <w:r>
+        <w:t xml:space="preserve">Pants Hitman homair</w:t>
+      </w:r>
+    </w:p>
+    <w:p>
+      <w:pPr>
+        <w:pStyle w:val="FirstParagraph"/>
+      </w:pPr>
+      <w:r>
+        <w:t xml:space="preserve">We write the hitman results for each analyte’s 3mo change from baseline as a mediator of 12mo HOMA-IR change.</w:t>
+      </w:r>
+    </w:p>
+    <w:p>
+      <w:pPr>
+        <w:pStyle w:val="Heading1"/>
+      </w:pPr>
+      <w:bookmarkStart w:id="44" w:name="session-info"/>
+      <w:bookmarkEnd w:id="44"/>
+      <w:r>
+        <w:t xml:space="preserve">Session info</w:t>
+      </w:r>
+    </w:p>
+    <w:p>
+      <w:pPr>
+        <w:pStyle w:val="SourceCode"/>
+      </w:pPr>
+      <w:r>
+        <w:rPr>
+          <w:rStyle w:val="VerbatimChar"/>
+        </w:rPr>
+        <w:t xml:space="preserve">## - Session info ----------------------------------------------------------</w:t>
+      </w:r>
+      <w:r>
+        <w:br w:type="textWrapping"/>
+      </w:r>
+      <w:r>
+        <w:rPr>
+          <w:rStyle w:val="VerbatimChar"/>
+        </w:rPr>
+        <w:t xml:space="preserve">##  setting  value                       </w:t>
+      </w:r>
+      <w:r>
+        <w:br w:type="textWrapping"/>
+      </w:r>
+      <w:r>
+        <w:rPr>
+          <w:rStyle w:val="VerbatimChar"/>
+        </w:rPr>
+        <w:t xml:space="preserve">##  version  R version 3.5.2 (2018-12-20)</w:t>
+      </w:r>
+      <w:r>
+        <w:br w:type="textWrapping"/>
+      </w:r>
+      <w:r>
+        <w:rPr>
+          <w:rStyle w:val="VerbatimChar"/>
+        </w:rPr>
+        <w:t xml:space="preserve">##  os       Windows 7 x64 SP 1          </w:t>
+      </w:r>
+      <w:r>
+        <w:br w:type="textWrapping"/>
+      </w:r>
+      <w:r>
+        <w:rPr>
+          <w:rStyle w:val="VerbatimChar"/>
+        </w:rPr>
+        <w:t xml:space="preserve">##  system   x86_64, mingw32             </w:t>
+      </w:r>
+      <w:r>
+        <w:br w:type="textWrapping"/>
+      </w:r>
+      <w:r>
+        <w:rPr>
+          <w:rStyle w:val="VerbatimChar"/>
+        </w:rPr>
+        <w:t xml:space="preserve">##  ui       RTerm                       </w:t>
+      </w:r>
+      <w:r>
+        <w:br w:type="textWrapping"/>
+      </w:r>
+      <w:r>
+        <w:rPr>
+          <w:rStyle w:val="VerbatimChar"/>
+        </w:rPr>
+        <w:t xml:space="preserve">##  language (EN)                        </w:t>
+      </w:r>
+      <w:r>
+        <w:br w:type="textWrapping"/>
+      </w:r>
+      <w:r>
+        <w:rPr>
+          <w:rStyle w:val="VerbatimChar"/>
+        </w:rPr>
+        <w:t xml:space="preserve">##  collate  English_United States.1252  </w:t>
+      </w:r>
+      <w:r>
+        <w:br w:type="textWrapping"/>
+      </w:r>
+      <w:r>
+        <w:rPr>
+          <w:rStyle w:val="VerbatimChar"/>
+        </w:rPr>
+        <w:t xml:space="preserve">##  ctype    English_United States.1252  </w:t>
+      </w:r>
+      <w:r>
+        <w:br w:type="textWrapping"/>
+      </w:r>
+      <w:r>
+        <w:rPr>
+          <w:rStyle w:val="VerbatimChar"/>
+        </w:rPr>
+        <w:t xml:space="preserve">##  tz       America/New_York            </w:t>
+      </w:r>
+      <w:r>
+        <w:br w:type="textWrapping"/>
+      </w:r>
+      <w:r>
+        <w:rPr>
+          <w:rStyle w:val="VerbatimChar"/>
+        </w:rPr>
+        <w:t xml:space="preserve">##  date     2019-03-21                  </w:t>
+      </w:r>
+      <w:r>
+        <w:br w:type="textWrapping"/>
+      </w:r>
+      <w:r>
+        <w:rPr>
+          <w:rStyle w:val="VerbatimChar"/>
+        </w:rPr>
+        <w:t xml:space="preserve">## </w:t>
+      </w:r>
+      <w:r>
+        <w:br w:type="textWrapping"/>
+      </w:r>
+      <w:r>
+        <w:rPr>
+          <w:rStyle w:val="VerbatimChar"/>
+        </w:rPr>
+        <w:t xml:space="preserve">## - Packages --------------------------------------------------------------</w:t>
+      </w:r>
+      <w:r>
+        <w:br w:type="textWrapping"/>
+      </w:r>
+      <w:r>
+        <w:rPr>
+          <w:rStyle w:val="VerbatimChar"/>
+        </w:rPr>
+        <w:t xml:space="preserve">##  package      * version    date       lib source        </w:t>
+      </w:r>
+      <w:r>
+        <w:br w:type="textWrapping"/>
+      </w:r>
+      <w:r>
+        <w:rPr>
+          <w:rStyle w:val="VerbatimChar"/>
+        </w:rPr>
+        <w:t xml:space="preserve">##  assertthat     0.2.0      2017-04-11 [1] CRAN (R 3.5.2)</w:t>
+      </w:r>
+      <w:r>
+        <w:br w:type="textWrapping"/>
+      </w:r>
+      <w:r>
+        <w:rPr>
+          <w:rStyle w:val="VerbatimChar"/>
+        </w:rPr>
+        <w:t xml:space="preserve">##  backports      1.1.3      2018-12-14 [1] CRAN (R 3.5.2)</w:t>
+      </w:r>
+      <w:r>
+        <w:br w:type="textWrapping"/>
+      </w:r>
+      <w:r>
+        <w:rPr>
+          <w:rStyle w:val="VerbatimChar"/>
+        </w:rPr>
+        <w:t xml:space="preserve">##  callr          3.2.0      2019-03-15 [1] CRAN (R 3.5.2)</w:t>
+      </w:r>
+      <w:r>
+        <w:br w:type="textWrapping"/>
+      </w:r>
+      <w:r>
+        <w:rPr>
+          <w:rStyle w:val="VerbatimChar"/>
+        </w:rPr>
+        <w:t xml:space="preserve">##  cli            1.0.1      2018-09-25 [1] CRAN (R 3.5.2)</w:t>
+      </w:r>
+      <w:r>
+        <w:br w:type="textWrapping"/>
+      </w:r>
+      <w:r>
+        <w:rPr>
+          <w:rStyle w:val="VerbatimChar"/>
+        </w:rPr>
+        <w:t xml:space="preserve">##  colorspace     1.4-0      2019-01-13 [1] CRAN (R 3.5.2)</w:t>
+      </w:r>
+      <w:r>
+        <w:br w:type="textWrapping"/>
+      </w:r>
+      <w:r>
+        <w:rPr>
+          <w:rStyle w:val="VerbatimChar"/>
+        </w:rPr>
+        <w:t xml:space="preserve">##  crayon         1.3.4      2017-09-16 [1] CRAN (R 3.5.2)</w:t>
+      </w:r>
+      <w:r>
+        <w:br w:type="textWrapping"/>
+      </w:r>
+      <w:r>
+        <w:rPr>
+          <w:rStyle w:val="VerbatimChar"/>
+        </w:rPr>
+        <w:t xml:space="preserve">##  desc           1.2.0      2018-05-01 [1] CRAN (R 3.5.2)</w:t>
+      </w:r>
+      <w:r>
+        <w:br w:type="textWrapping"/>
+      </w:r>
+      <w:r>
+        <w:rPr>
+          <w:rStyle w:val="VerbatimChar"/>
+        </w:rPr>
+        <w:t xml:space="preserve">##  devtools     * 2.0.1      2018-10-26 [1] CRAN (R 3.5.2)</w:t>
+      </w:r>
+      <w:r>
+        <w:br w:type="textWrapping"/>
+      </w:r>
+      <w:r>
+        <w:rPr>
+          <w:rStyle w:val="VerbatimChar"/>
+        </w:rPr>
+        <w:t xml:space="preserve">##  digest         0.6.18     2018-10-10 [1] CRAN (R 3.5.2)</w:t>
+      </w:r>
+      <w:r>
+        <w:br w:type="textWrapping"/>
+      </w:r>
+      <w:r>
+        <w:rPr>
+          <w:rStyle w:val="VerbatimChar"/>
+        </w:rPr>
+        <w:t xml:space="preserve">##  dplyr          0.8.0.1    2019-02-15 [1] CRAN (R 3.5.2)</w:t>
+      </w:r>
+      <w:r>
+        <w:br w:type="textWrapping"/>
+      </w:r>
+      <w:r>
+        <w:rPr>
+          <w:rStyle w:val="VerbatimChar"/>
+        </w:rPr>
+        <w:t xml:space="preserve">##  evaluate       0.13       2019-02-12 [1] CRAN (R 3.5.2)</w:t>
+      </w:r>
+      <w:r>
+        <w:br w:type="textWrapping"/>
+      </w:r>
+      <w:r>
+        <w:rPr>
+          <w:rStyle w:val="VerbatimChar"/>
+        </w:rPr>
+        <w:t xml:space="preserve">##  ezlimma      * 0.2.2.9005 2019-03-06 [1] local         </w:t>
+      </w:r>
+      <w:r>
+        <w:br w:type="textWrapping"/>
+      </w:r>
+      <w:r>
+        <w:rPr>
+          <w:rStyle w:val="VerbatimChar"/>
+        </w:rPr>
+        <w:t xml:space="preserve">##  ezlimmaplot  * 0.0.1.9007 2019-03-07 [1] local         </w:t>
+      </w:r>
+      <w:r>
+        <w:br w:type="textWrapping"/>
+      </w:r>
+      <w:r>
+        <w:rPr>
+          <w:rStyle w:val="VerbatimChar"/>
+        </w:rPr>
+        <w:t xml:space="preserve">##  fs             1.2.6      2018-08-23 [1] CRAN (R 3.5.2)</w:t>
+      </w:r>
+      <w:r>
+        <w:br w:type="textWrapping"/>
+      </w:r>
+      <w:r>
+        <w:rPr>
+          <w:rStyle w:val="VerbatimChar"/>
+        </w:rPr>
+        <w:t xml:space="preserve">##  ggplot2      * 3.1.0      2018-10-25 [1] CRAN (R 3.5.2)</w:t>
+      </w:r>
+      <w:r>
+        <w:br w:type="textWrapping"/>
+      </w:r>
+      <w:r>
+        <w:rPr>
+          <w:rStyle w:val="VerbatimChar"/>
+        </w:rPr>
+        <w:t xml:space="preserve">##  glue           1.3.1      2019-03-12 [1] CRAN (R 3.5.3)</w:t>
+      </w:r>
+      <w:r>
+        <w:br w:type="textWrapping"/>
+      </w:r>
+      <w:r>
+        <w:rPr>
+          <w:rStyle w:val="VerbatimChar"/>
+        </w:rPr>
+        <w:t xml:space="preserve">##  gtable         0.2.0      2016-02-26 [1] CRAN (R 3.5.2)</w:t>
+      </w:r>
+      <w:r>
+        <w:br w:type="textWrapping"/>
+      </w:r>
+      <w:r>
+        <w:rPr>
+          <w:rStyle w:val="VerbatimChar"/>
+        </w:rPr>
+        <w:t xml:space="preserve">##  htmltools      0.3.6      2017-04-28 [1] CRAN (R 3.5.2)</w:t>
+      </w:r>
+      <w:r>
+        <w:br w:type="textWrapping"/>
+      </w:r>
+      <w:r>
+        <w:rPr>
+          <w:rStyle w:val="VerbatimChar"/>
+        </w:rPr>
+        <w:t xml:space="preserve">##  igraph         1.2.4      2019-02-13 [1] CRAN (R 3.5.2)</w:t>
+      </w:r>
+      <w:r>
+        <w:br w:type="textWrapping"/>
+      </w:r>
+      <w:r>
+        <w:rPr>
+          <w:rStyle w:val="VerbatimChar"/>
+        </w:rPr>
+        <w:t xml:space="preserve">##  knitr        * 1.22       2019-03-08 [1] CRAN (R 3.5.3)</w:t>
+      </w:r>
+      <w:r>
+        <w:br w:type="textWrapping"/>
+      </w:r>
+      <w:r>
+        <w:rPr>
+          <w:rStyle w:val="VerbatimChar"/>
+        </w:rPr>
+        <w:t xml:space="preserve">##  lattice        0.20-38    2018-11-04 [1] CRAN (R 3.5.2)</w:t>
+      </w:r>
+      <w:r>
+        <w:br w:type="textWrapping"/>
+      </w:r>
+      <w:r>
+        <w:rPr>
+          <w:rStyle w:val="VerbatimChar"/>
+        </w:rPr>
+        <w:t xml:space="preserve">##  lazyeval       0.2.2      2019-03-15 [1] CRAN (R 3.5.2)</w:t>
+      </w:r>
+      <w:r>
+        <w:br w:type="textWrapping"/>
+      </w:r>
+      <w:r>
+        <w:rPr>
+          <w:rStyle w:val="VerbatimChar"/>
+        </w:rPr>
+        <w:t xml:space="preserve">##  limma        * 3.38.3     2018-12-02 [1] Bioconductor  </w:t>
+      </w:r>
+      <w:r>
+        <w:br w:type="textWrapping"/>
+      </w:r>
+      <w:r>
+        <w:rPr>
+          <w:rStyle w:val="VerbatimChar"/>
+        </w:rPr>
+        <w:t xml:space="preserve">##  magrittr       1.5        2014-11-22 [1] CRAN (R 3.5.2)</w:t>
+      </w:r>
+      <w:r>
+        <w:br w:type="textWrapping"/>
+      </w:r>
+      <w:r>
+        <w:rPr>
+          <w:rStyle w:val="VerbatimChar"/>
+        </w:rPr>
+        <w:t xml:space="preserve">##  Matrix         1.2-16     2019-03-08 [1] CRAN (R 3.5.3)</w:t>
+      </w:r>
+      <w:r>
+        <w:br w:type="textWrapping"/>
+      </w:r>
+      <w:r>
+        <w:rPr>
+          <w:rStyle w:val="VerbatimChar"/>
+        </w:rPr>
+        <w:t xml:space="preserve">##  memoise        1.1.0      2017-04-21 [1] CRAN (R 3.5.2)</w:t>
+      </w:r>
+      <w:r>
+        <w:br w:type="textWrapping"/>
+      </w:r>
+      <w:r>
+        <w:rPr>
+          <w:rStyle w:val="VerbatimChar"/>
+        </w:rPr>
+        <w:t xml:space="preserve">##  munsell        0.5.0      2018-06-12 [1] CRAN (R 3.5.2)</w:t>
+      </w:r>
+      <w:r>
+        <w:br w:type="textWrapping"/>
+      </w:r>
+      <w:r>
+        <w:rPr>
+          <w:rStyle w:val="VerbatimChar"/>
+        </w:rPr>
+        <w:t xml:space="preserve">##  PANTS        * 0.0.3.9022 2019-03-21 [1] local         </w:t>
+      </w:r>
+      <w:r>
+        <w:br w:type="textWrapping"/>
+      </w:r>
+      <w:r>
+        <w:rPr>
+          <w:rStyle w:val="VerbatimChar"/>
+        </w:rPr>
+        <w:t xml:space="preserve">##  pillar         1.3.1      2018-12-15 [1] CRAN (R 3.5.2)</w:t>
+      </w:r>
+      <w:r>
+        <w:br w:type="textWrapping"/>
+      </w:r>
+      <w:r>
+        <w:rPr>
+          <w:rStyle w:val="VerbatimChar"/>
+        </w:rPr>
+        <w:t xml:space="preserve">##  pkgbuild       1.0.2      2018-10-16 [1] CRAN (R 3.5.2)</w:t>
+      </w:r>
+      <w:r>
+        <w:br w:type="textWrapping"/>
+      </w:r>
+      <w:r>
+        <w:rPr>
+          <w:rStyle w:val="VerbatimChar"/>
+        </w:rPr>
+        <w:t xml:space="preserve">##  pkgconfig      2.0.2      2018-08-16 [1] CRAN (R 3.5.2)</w:t>
+      </w:r>
+      <w:r>
+        <w:br w:type="textWrapping"/>
+      </w:r>
+      <w:r>
+        <w:rPr>
+          <w:rStyle w:val="VerbatimChar"/>
+        </w:rPr>
+        <w:t xml:space="preserve">##  pkgload        1.0.2      2018-10-29 [1] CRAN (R 3.5.2)</w:t>
+      </w:r>
+      <w:r>
+        <w:br w:type="textWrapping"/>
+      </w:r>
+      <w:r>
+        <w:rPr>
+          <w:rStyle w:val="VerbatimChar"/>
+        </w:rPr>
+        <w:t xml:space="preserve">##  plyr           1.8.4      2016-06-08 [1] CRAN (R 3.5.2)</w:t>
+      </w:r>
+      <w:r>
+        <w:br w:type="textWrapping"/>
+      </w:r>
+      <w:r>
+        <w:rPr>
+          <w:rStyle w:val="VerbatimChar"/>
+        </w:rPr>
+        <w:t xml:space="preserve">##  prettyunits    1.0.2      2015-07-13 [1] CRAN (R 3.5.2)</w:t>
+      </w:r>
+      <w:r>
+        <w:br w:type="textWrapping"/>
+      </w:r>
+      <w:r>
+        <w:rPr>
+          <w:rStyle w:val="VerbatimChar"/>
+        </w:rPr>
+        <w:t xml:space="preserve">##  processx       3.3.0      2019-03-10 [1] CRAN (R 3.5.3)</w:t>
+      </w:r>
+      <w:r>
+        <w:br w:type="textWrapping"/>
+      </w:r>
+      <w:r>
+        <w:rPr>
+          <w:rStyle w:val="VerbatimChar"/>
+        </w:rPr>
+        <w:t xml:space="preserve">##  ps             1.3.0      2018-12-21 [1] CRAN (R 3.5.2)</w:t>
+      </w:r>
+      <w:r>
+        <w:br w:type="textWrapping"/>
+      </w:r>
+      <w:r>
+        <w:rPr>
+          <w:rStyle w:val="VerbatimChar"/>
+        </w:rPr>
+        <w:t xml:space="preserve">##  purrr          0.3.2      2019-03-15 [1] CRAN (R 3.5.2)</w:t>
+      </w:r>
+      <w:r>
+        <w:br w:type="textWrapping"/>
+      </w:r>
+      <w:r>
+        <w:rPr>
+          <w:rStyle w:val="VerbatimChar"/>
+        </w:rPr>
+        <w:t xml:space="preserve">##  R6             2.4.0      2019-02-14 [1] CRAN (R 3.5.2)</w:t>
+      </w:r>
+      <w:r>
+        <w:br w:type="textWrapping"/>
+      </w:r>
+      <w:r>
+        <w:rPr>
+          <w:rStyle w:val="VerbatimChar"/>
+        </w:rPr>
+        <w:t xml:space="preserve">##  RColorBrewer   1.1-2      2014-12-07 [1] CRAN (R 3.5.2)</w:t>
+      </w:r>
+      <w:r>
+        <w:br w:type="textWrapping"/>
+      </w:r>
+      <w:r>
+        <w:rPr>
+          <w:rStyle w:val="VerbatimChar"/>
+        </w:rPr>
+        <w:t xml:space="preserve">##  Rcpp           1.0.0      2018-11-07 [1] CRAN (R 3.5.2)</w:t>
+      </w:r>
+      <w:r>
+        <w:br w:type="textWrapping"/>
+      </w:r>
+      <w:r>
+        <w:rPr>
+          <w:rStyle w:val="VerbatimChar"/>
+        </w:rPr>
+        <w:t xml:space="preserve">##  remotes        2.0.2      2018-10-30 [1] CRAN (R 3.5.2)</w:t>
+      </w:r>
+      <w:r>
+        <w:br w:type="textWrapping"/>
+      </w:r>
+      <w:r>
+        <w:rPr>
+          <w:rStyle w:val="VerbatimChar"/>
+        </w:rPr>
+        <w:t xml:space="preserve">##  rlang          0.3.1      2019-01-08 [1] CRAN (R 3.5.2)</w:t>
+      </w:r>
+      <w:r>
+        <w:br w:type="textWrapping"/>
+      </w:r>
+      <w:r>
+        <w:rPr>
+          <w:rStyle w:val="VerbatimChar"/>
+        </w:rPr>
+        <w:t xml:space="preserve">##  rmarkdown      1.12       2019-03-14 [1] CRAN (R 3.5.2)</w:t>
+      </w:r>
+      <w:r>
+        <w:br w:type="textWrapping"/>
+      </w:r>
+      <w:r>
+        <w:rPr>
+          <w:rStyle w:val="VerbatimChar"/>
+        </w:rPr>
+        <w:t xml:space="preserve">##  rprojroot      1.3-2      2018-01-03 [1] CRAN (R 3.5.2)</w:t>
+      </w:r>
+      <w:r>
+        <w:br w:type="textWrapping"/>
+      </w:r>
+      <w:r>
+        <w:rPr>
+          <w:rStyle w:val="VerbatimChar"/>
+        </w:rPr>
+        <w:t xml:space="preserve">##  scales         1.0.0      2018-08-09 [1] CRAN (R 3.5.2)</w:t>
+      </w:r>
+      <w:r>
+        <w:br w:type="textWrapping"/>
+      </w:r>
+      <w:r>
+        <w:rPr>
+          <w:rStyle w:val="VerbatimChar"/>
+        </w:rPr>
+        <w:t xml:space="preserve">##  sessioninfo    1.1.1      2018-11-05 [1] CRAN (R 3.5.2)</w:t>
+      </w:r>
+      <w:r>
+        <w:br w:type="textWrapping"/>
+      </w:r>
+      <w:r>
+        <w:rPr>
+          <w:rStyle w:val="VerbatimChar"/>
+        </w:rPr>
+        <w:t xml:space="preserve">##  stringi        1.4.3      2019-03-12 [1] CRAN (R 3.5.3)</w:t>
+      </w:r>
+      <w:r>
+        <w:br w:type="textWrapping"/>
+      </w:r>
+      <w:r>
+        <w:rPr>
+          <w:rStyle w:val="VerbatimChar"/>
+        </w:rPr>
+        <w:t xml:space="preserve">##  stringr        1.4.0      2019-02-10 [1] CRAN (R 3.5.2)</w:t>
+      </w:r>
+      <w:r>
+        <w:br w:type="textWrapping"/>
+      </w:r>
+      <w:r>
+        <w:rPr>
+          <w:rStyle w:val="VerbatimChar"/>
+        </w:rPr>
+        <w:t xml:space="preserve">##  testthat       2.0.1      2018-10-13 [1] CRAN (R 3.5.2)</w:t>
+      </w:r>
+      <w:r>
+        <w:br w:type="textWrapping"/>
+      </w:r>
+      <w:r>
+        <w:rPr>
+          <w:rStyle w:val="VerbatimChar"/>
+        </w:rPr>
+        <w:t xml:space="preserve">##  tibble         2.1.1      2019-03-16 [1] CRAN (R 3.5.2)</w:t>
+      </w:r>
+      <w:r>
+        <w:br w:type="textWrapping"/>
+      </w:r>
+      <w:r>
+        <w:rPr>
+          <w:rStyle w:val="VerbatimChar"/>
+        </w:rPr>
+        <w:t xml:space="preserve">##  tidyselect     0.2.5      2018-10-11 [1] CRAN (R 3.5.2)</w:t>
+      </w:r>
+      <w:r>
+        <w:br w:type="textWrapping"/>
+      </w:r>
+      <w:r>
+        <w:rPr>
+          <w:rStyle w:val="VerbatimChar"/>
+        </w:rPr>
+        <w:t xml:space="preserve">##  usethis      * 1.4.0      2018-08-14 [1] CRAN (R 3.5.2)</w:t>
+      </w:r>
+      <w:r>
+        <w:br w:type="textWrapping"/>
+      </w:r>
+      <w:r>
+        <w:rPr>
+          <w:rStyle w:val="VerbatimChar"/>
+        </w:rPr>
+        <w:t xml:space="preserve">##  withr          2.1.2      2018-03-15 [1] CRAN (R 3.5.2)</w:t>
+      </w:r>
+      <w:r>
+        <w:br w:type="textWrapping"/>
+      </w:r>
+      <w:r>
+        <w:rPr>
+          <w:rStyle w:val="VerbatimChar"/>
+        </w:rPr>
+        <w:t xml:space="preserve">##  xfun           0.5        2019-02-20 [1] CRAN (R 3.5.2)</w:t>
+      </w:r>
+      <w:r>
+        <w:br w:type="textWrapping"/>
+      </w:r>
+      <w:r>
+        <w:rPr>
+          <w:rStyle w:val="VerbatimChar"/>
+        </w:rPr>
+        <w:t xml:space="preserve">##  yaml           2.2.0      2018-07-25 [1] CRAN (R 3.5.2)</w:t>
+      </w:r>
+      <w:r>
+        <w:br w:type="textWrapping"/>
+      </w:r>
+      <w:r>
+        <w:rPr>
+          <w:rStyle w:val="VerbatimChar"/>
+        </w:rPr>
+        <w:t xml:space="preserve">##  zeallot      * 0.1.0      2018-01-28 [1] CRAN (R 3.5.2)</w:t>
+      </w:r>
+      <w:r>
+        <w:br w:type="textWrapping"/>
+      </w:r>
+      <w:r>
+        <w:rPr>
+          <w:rStyle w:val="VerbatimChar"/>
+        </w:rPr>
+        <w:t xml:space="preserve">## </w:t>
+      </w:r>
+      <w:r>
+        <w:br w:type="textWrapping"/>
+      </w:r>
+      <w:r>
+        <w:rPr>
+          <w:rStyle w:val="VerbatimChar"/>
+        </w:rPr>
+        <w:t xml:space="preserve">## [1] C:/Program Files/R/R-3.5.2/library</w:t>
       </w:r>
     </w:p>
     <w:sectPr/>
@@ -577,7 +1342,7 @@
     </w:lvl>
   </w:abstractNum>
   <w:abstractNum w:abstractNumId="990">
-    <w:nsid w:val="83313b04"/>
+    <w:nsid w:val="3ca77e81"/>
     <w:multiLevelType w:val="multilevel"/>
     <w:lvl w:ilvl="0">
       <w:numFmt w:val="bullet"/>

</xml_diff>

<commit_message>
make table s2; network corrupted
</commit_message>
<xml_diff>
--- a/analyze_slimm_t2d_omics.docx
+++ b/analyze_slimm_t2d_omics.docx
@@ -47,7 +47,7 @@
         <w:pStyle w:val="Date"/>
       </w:pPr>
       <w:r>
-        <w:t xml:space="preserve">2019-03-30</w:t>
+        <w:t xml:space="preserve">2019-03-31</w:t>
       </w:r>
     </w:p>
     <w:p>
@@ -343,10 +343,10 @@
       <w:pPr>
         <w:pStyle w:val="Heading1"/>
       </w:pPr>
-      <w:bookmarkStart w:id="36" w:name="hitman"/>
+      <w:bookmarkStart w:id="36" w:name="hitmanlotman"/>
       <w:bookmarkEnd w:id="36"/>
       <w:r>
-        <w:t xml:space="preserve">Hitman</w:t>
+        <w:t xml:space="preserve">Hitman/Lotman</w:t>
       </w:r>
     </w:p>
     <w:p>
@@ -354,7 +354,7 @@
         <w:pStyle w:val="FirstParagraph"/>
       </w:pPr>
       <w:r>
-        <w:t xml:space="preserve">We apply Hitman to 12mo outcome change from baseline using change at 3mo from baseline as mediators and arm as exposure. The results of these mediation tests are written as CSVs to</w:t>
+        <w:t xml:space="preserve">We apply Hitman/Lotman to 12mo outcome change from baseline using change at 3mo from baseline as mediators and arm as exposure. The results of these mediation tests are written as CSVs to</w:t>
       </w:r>
       <w:r>
         <w:t xml:space="preserve"> </w:t>
@@ -422,15 +422,314 @@
         <w:pStyle w:val="FirstParagraph"/>
       </w:pPr>
       <w:r>
-        <w:t xml:space="preserve">We apply Hitman to 12mo HbA1c change using change at 3mo from baseline in analytes and clinical parameters as mediators.</w:t>
+        <w:t xml:space="preserve">We apply Hitman/Lotman to 12mo HbA1c change using change at 3mo from baseline in analytes and clinical parameters as mediators.</w:t>
+      </w:r>
+    </w:p>
+    <w:p>
+      <w:pPr>
+        <w:pStyle w:val="Heading3"/>
+      </w:pPr>
+      <w:bookmarkStart w:id="39" w:name="compare-clinical-vs-analytes"/>
+      <w:bookmarkEnd w:id="39"/>
+      <w:r>
+        <w:t xml:space="preserve">Compare clinical vs analytes</w:t>
+      </w:r>
+    </w:p>
+    <w:p>
+      <w:pPr>
+        <w:pStyle w:val="FirstParagraph"/>
+      </w:pPr>
+      <w:r>
+        <w:t xml:space="preserve">The protein analytes more significant in p-value &amp; FDR than any clinical mediator are:</w:t>
+      </w:r>
+    </w:p>
+    <w:tbl>
+      <w:tblPr>
+        <w:tblStyle w:val="TableNormal"/>
+        <w:tblW w:type="pct" w:w="0.0"/>
+        <w:tblLook w:firstRow="1"/>
+      </w:tblPr>
+      <w:tblGrid/>
+      <w:tr>
+        <w:trPr>
+          <w:cnfStyle w:firstRow="1"/>
+        </w:trPr>
+        <w:tc>
+          <w:tcPr>
+            <w:tcBorders>
+              <w:bottom w:val="single"/>
+            </w:tcBorders>
+            <w:vAlign w:val="bottom"/>
+          </w:tcPr>
+          <w:p>
+            <w:pPr>
+              <w:pStyle w:val="Compact"/>
+              <w:jc w:val="left"/>
+            </w:pPr>
+            <w:r>
+              <w:t xml:space="preserve">probe</w:t>
+            </w:r>
+          </w:p>
+        </w:tc>
+        <w:tc>
+          <w:tcPr>
+            <w:tcBorders>
+              <w:bottom w:val="single"/>
+            </w:tcBorders>
+            <w:vAlign w:val="bottom"/>
+          </w:tcPr>
+          <w:p>
+            <w:pPr>
+              <w:pStyle w:val="Compact"/>
+              <w:jc w:val="right"/>
+            </w:pPr>
+            <w:r>
+              <w:t xml:space="preserve">ratio3</w:t>
+            </w:r>
+          </w:p>
+        </w:tc>
+        <w:tc>
+          <w:tcPr>
+            <w:tcBorders>
+              <w:bottom w:val="single"/>
+            </w:tcBorders>
+            <w:vAlign w:val="bottom"/>
+          </w:tcPr>
+          <w:p>
+            <w:pPr>
+              <w:pStyle w:val="Compact"/>
+              <w:jc w:val="left"/>
+            </w:pPr>
+            <w:r>
+              <w:t xml:space="preserve">nm</w:t>
+            </w:r>
+          </w:p>
+        </w:tc>
+        <w:tc>
+          <w:tcPr>
+            <w:tcBorders>
+              <w:bottom w:val="single"/>
+            </w:tcBorders>
+            <w:vAlign w:val="bottom"/>
+          </w:tcPr>
+          <w:p>
+            <w:pPr>
+              <w:pStyle w:val="Compact"/>
+              <w:jc w:val="left"/>
+            </w:pPr>
+            <w:r>
+              <w:t xml:space="preserve">EntrezGeneSymbol</w:t>
+            </w:r>
+          </w:p>
+        </w:tc>
+      </w:tr>
+      <w:tr>
+        <w:tc>
+          <w:p>
+            <w:pPr>
+              <w:pStyle w:val="Compact"/>
+              <w:jc w:val="left"/>
+            </w:pPr>
+            <w:r>
+              <w:t xml:space="preserve">SL005168</w:t>
+            </w:r>
+          </w:p>
+        </w:tc>
+        <w:tc>
+          <w:p>
+            <w:pPr>
+              <w:pStyle w:val="Compact"/>
+              <w:jc w:val="right"/>
+            </w:pPr>
+            <w:r>
+              <w:t xml:space="preserve">-0.163</w:t>
+            </w:r>
+          </w:p>
+        </w:tc>
+        <w:tc>
+          <w:p>
+            <w:pPr>
+              <w:pStyle w:val="Compact"/>
+              <w:jc w:val="left"/>
+            </w:pPr>
+            <w:r>
+              <w:t xml:space="preserve">Growth hormone receptor</w:t>
+            </w:r>
+          </w:p>
+        </w:tc>
+        <w:tc>
+          <w:p>
+            <w:pPr>
+              <w:pStyle w:val="Compact"/>
+              <w:jc w:val="left"/>
+            </w:pPr>
+            <w:r>
+              <w:t xml:space="preserve">GHR</w:t>
+            </w:r>
+          </w:p>
+        </w:tc>
+      </w:tr>
+      <w:tr>
+        <w:tc>
+          <w:p>
+            <w:pPr>
+              <w:pStyle w:val="Compact"/>
+              <w:jc w:val="left"/>
+            </w:pPr>
+            <w:r>
+              <w:t xml:space="preserve">SL006694</w:t>
+            </w:r>
+          </w:p>
+        </w:tc>
+        <w:tc>
+          <w:p>
+            <w:pPr>
+              <w:pStyle w:val="Compact"/>
+              <w:jc w:val="right"/>
+            </w:pPr>
+            <w:r>
+              <w:t xml:space="preserve">-0.372</w:t>
+            </w:r>
+          </w:p>
+        </w:tc>
+        <w:tc>
+          <w:p>
+            <w:pPr>
+              <w:pStyle w:val="Compact"/>
+              <w:jc w:val="left"/>
+            </w:pPr>
+            <w:r>
+              <w:t xml:space="preserve">Beta-Ala-His dipeptidase</w:t>
+            </w:r>
+          </w:p>
+        </w:tc>
+        <w:tc>
+          <w:p>
+            <w:pPr>
+              <w:pStyle w:val="Compact"/>
+              <w:jc w:val="left"/>
+            </w:pPr>
+            <w:r>
+              <w:t xml:space="preserve">CNDP1</w:t>
+            </w:r>
+          </w:p>
+        </w:tc>
+      </w:tr>
+      <w:tr>
+        <w:tc>
+          <w:p>
+            <w:pPr>
+              <w:pStyle w:val="Compact"/>
+              <w:jc w:val="left"/>
+            </w:pPr>
+            <w:r>
+              <w:t xml:space="preserve">SL010375</w:t>
+            </w:r>
+          </w:p>
+        </w:tc>
+        <w:tc>
+          <w:p>
+            <w:pPr>
+              <w:pStyle w:val="Compact"/>
+              <w:jc w:val="right"/>
+            </w:pPr>
+            <w:r>
+              <w:t xml:space="preserve">-0.485</w:t>
+            </w:r>
+          </w:p>
+        </w:tc>
+        <w:tc>
+          <w:p>
+            <w:pPr>
+              <w:pStyle w:val="Compact"/>
+              <w:jc w:val="left"/>
+            </w:pPr>
+            <w:r>
+              <w:t xml:space="preserve">Neutral ceramidase</w:t>
+            </w:r>
+          </w:p>
+        </w:tc>
+        <w:tc>
+          <w:p>
+            <w:pPr>
+              <w:pStyle w:val="Compact"/>
+              <w:jc w:val="left"/>
+            </w:pPr>
+            <w:r>
+              <w:t xml:space="preserve">ASAH2</w:t>
+            </w:r>
+          </w:p>
+        </w:tc>
+      </w:tr>
+      <w:tr>
+        <w:tc>
+          <w:p>
+            <w:pPr>
+              <w:pStyle w:val="Compact"/>
+              <w:jc w:val="left"/>
+            </w:pPr>
+            <w:r>
+              <w:t xml:space="preserve">SL000573</w:t>
+            </w:r>
+          </w:p>
+        </w:tc>
+        <w:tc>
+          <w:p>
+            <w:pPr>
+              <w:pStyle w:val="Compact"/>
+              <w:jc w:val="right"/>
+            </w:pPr>
+            <w:r>
+              <w:t xml:space="preserve">-0.184</w:t>
+            </w:r>
+          </w:p>
+        </w:tc>
+        <w:tc>
+          <w:p>
+            <w:pPr>
+              <w:pStyle w:val="Compact"/>
+              <w:jc w:val="left"/>
+            </w:pPr>
+            <w:r>
+              <w:t xml:space="preserve">Serum amyloid P-component</w:t>
+            </w:r>
+          </w:p>
+        </w:tc>
+        <w:tc>
+          <w:p>
+            <w:pPr>
+              <w:pStyle w:val="Compact"/>
+              <w:jc w:val="left"/>
+            </w:pPr>
+            <w:r>
+              <w:t xml:space="preserve">APCS</w:t>
+            </w:r>
+          </w:p>
+        </w:tc>
+      </w:tr>
+    </w:tbl>
+    <w:p>
+      <w:pPr>
+        <w:pStyle w:val="BodyText"/>
+      </w:pPr>
+      <w:r>
+        <w:t xml:space="preserve">.</w:t>
+      </w:r>
+    </w:p>
+    <w:p>
+      <w:pPr>
+        <w:pStyle w:val="BodyText"/>
+      </w:pPr>
+      <w:r>
+        <w:t xml:space="preserve">The metabolite mediators are pro-hydroxy-pro</w:t>
       </w:r>
     </w:p>
     <w:p>
       <w:pPr>
         <w:pStyle w:val="Heading2"/>
       </w:pPr>
-      <w:bookmarkStart w:id="39" w:name="homa-ir"/>
-      <w:bookmarkEnd w:id="39"/>
+      <w:bookmarkStart w:id="40" w:name="homa-ir"/>
+      <w:bookmarkEnd w:id="40"/>
       <w:r>
         <w:t xml:space="preserve">HOMA-IR</w:t>
       </w:r>
@@ -447,8 +746,8 @@
       <w:pPr>
         <w:pStyle w:val="Heading2"/>
       </w:pPr>
-      <w:bookmarkStart w:id="40" w:name="dins030"/>
-      <w:bookmarkEnd w:id="40"/>
+      <w:bookmarkStart w:id="41" w:name="dins030"/>
+      <w:bookmarkEnd w:id="41"/>
       <w:r>
         <w:t xml:space="preserve">dins030</w:t>
       </w:r>
@@ -465,8 +764,26 @@
       <w:pPr>
         <w:pStyle w:val="Heading1"/>
       </w:pPr>
-      <w:bookmarkStart w:id="41" w:name="pants"/>
-      <w:bookmarkEnd w:id="41"/>
+      <w:bookmarkStart w:id="42" w:name="correlate-soma-vs.met"/>
+      <w:bookmarkEnd w:id="42"/>
+      <w:r>
+        <w:t xml:space="preserve">Correlate soma vs. met</w:t>
+      </w:r>
+    </w:p>
+    <w:p>
+      <w:pPr>
+        <w:pStyle w:val="FirstParagraph"/>
+      </w:pPr>
+      <w:r>
+        <w:t xml:space="preserve">We correlate top somalogic proteins with top metabolites.</w:t>
+      </w:r>
+    </w:p>
+    <w:p>
+      <w:pPr>
+        <w:pStyle w:val="Heading1"/>
+      </w:pPr>
+      <w:bookmarkStart w:id="43" w:name="pants"/>
+      <w:bookmarkEnd w:id="43"/>
       <w:r>
         <w:t xml:space="preserve">Pants</w:t>
       </w:r>
@@ -499,8 +816,8 @@
       <w:pPr>
         <w:pStyle w:val="Heading2"/>
       </w:pPr>
-      <w:bookmarkStart w:id="42" w:name="pants-between-group"/>
-      <w:bookmarkEnd w:id="42"/>
+      <w:bookmarkStart w:id="44" w:name="pants-between-group"/>
+      <w:bookmarkEnd w:id="44"/>
       <w:r>
         <w:t xml:space="preserve">Pants between-group</w:t>
       </w:r>
@@ -560,8 +877,8 @@
       <w:pPr>
         <w:pStyle w:val="Heading2"/>
       </w:pPr>
-      <w:bookmarkStart w:id="43" w:name="pants-hitman-homair"/>
-      <w:bookmarkEnd w:id="43"/>
+      <w:bookmarkStart w:id="45" w:name="pants-hitman-homair"/>
+      <w:bookmarkEnd w:id="45"/>
       <w:r>
         <w:t xml:space="preserve">Pants Hitman homair</w:t>
       </w:r>
@@ -578,8 +895,8 @@
       <w:pPr>
         <w:pStyle w:val="Heading1"/>
       </w:pPr>
-      <w:bookmarkStart w:id="44" w:name="session-info"/>
-      <w:bookmarkEnd w:id="44"/>
+      <w:bookmarkStart w:id="46" w:name="session-info"/>
+      <w:bookmarkEnd w:id="46"/>
       <w:r>
         <w:t xml:space="preserve">Session info</w:t>
       </w:r>
@@ -682,7 +999,7 @@
         <w:rPr>
           <w:rStyle w:val="VerbatimChar"/>
         </w:rPr>
-        <w:t xml:space="preserve">##  date     2019-03-30                  </w:t>
+        <w:t xml:space="preserve">##  date     2019-03-31                  </w:t>
       </w:r>
       <w:r>
         <w:br w:type="textWrapping"/>
@@ -835,6 +1152,15 @@
         <w:rPr>
           <w:rStyle w:val="VerbatimChar"/>
         </w:rPr>
+        <w:t xml:space="preserve">##  ezlimmautils * 0.0.0.9001 2019-03-31 [1] local                          </w:t>
+      </w:r>
+      <w:r>
+        <w:br w:type="textWrapping"/>
+      </w:r>
+      <w:r>
+        <w:rPr>
+          <w:rStyle w:val="VerbatimChar"/>
+        </w:rPr>
         <w:t xml:space="preserve">##  fs             1.2.7      2019-03-19 [1] CRAN (R 3.5.3)                 </w:t>
       </w:r>
       <w:r>
@@ -871,6 +1197,15 @@
         <w:rPr>
           <w:rStyle w:val="VerbatimChar"/>
         </w:rPr>
+        <w:t xml:space="preserve">##  highr          0.8        2019-03-20 [1] CRAN (R 3.5.3)                 </w:t>
+      </w:r>
+      <w:r>
+        <w:br w:type="textWrapping"/>
+      </w:r>
+      <w:r>
+        <w:rPr>
+          <w:rStyle w:val="VerbatimChar"/>
+        </w:rPr>
         <w:t xml:space="preserve">##  htmltools      0.3.6      2017-04-28 [1] CRAN (R 3.5.3)                 </w:t>
       </w:r>
       <w:r>
@@ -970,7 +1305,7 @@
         <w:rPr>
           <w:rStyle w:val="VerbatimChar"/>
         </w:rPr>
-        <w:t xml:space="preserve">##  PANTS        * 0.0.3.9022 2019-03-28 [1] local                          </w:t>
+        <w:t xml:space="preserve">##  PANTS        * 0.0.3.9022 2019-03-30 [1] local                          </w:t>
       </w:r>
       <w:r>
         <w:br w:type="textWrapping"/>
@@ -1351,7 +1686,7 @@
     </w:lvl>
   </w:abstractNum>
   <w:abstractNum w:abstractNumId="990">
-    <w:nsid w:val="90ba9d73"/>
+    <w:nsid w:val="80524917"/>
     <w:multiLevelType w:val="multilevel"/>
     <w:lvl w:ilvl="0">
       <w:numFmt w:val="bullet"/>

</xml_diff>

<commit_message>
add t0 to supp tables
</commit_message>
<xml_diff>
--- a/analyze_slimm_t2d_omics.docx
+++ b/analyze_slimm_t2d_omics.docx
@@ -47,7 +47,7 @@
         <w:pStyle w:val="Date"/>
       </w:pPr>
       <w:r>
-        <w:t xml:space="preserve">2019-04-11</w:t>
+        <w:t xml:space="preserve">2019-04-19</w:t>
       </w:r>
     </w:p>
     <w:p>
@@ -370,13 +370,7 @@
         </w:r>
       </w:hyperlink>
       <w:r>
-        <w:t xml:space="preserve">. The minimum FDR is</w:t>
-      </w:r>
-      <w:r>
-        <w:t xml:space="preserve"> </w:t>
-      </w:r>
-      <w:r>
-        <w:t xml:space="preserve">.</w:t>
+        <w:t xml:space="preserve">. The minimum FDR is 0.998.</w:t>
       </w:r>
     </w:p>
     <w:p>
@@ -408,13 +402,7 @@
         </w:r>
       </w:hyperlink>
       <w:r>
-        <w:t xml:space="preserve">. The minimum FDR is</w:t>
-      </w:r>
-      <w:r>
-        <w:t xml:space="preserve"> </w:t>
-      </w:r>
-      <w:r>
-        <w:t xml:space="preserve">.</w:t>
+        <w:t xml:space="preserve">. The minimum FDR is 0.392.</w:t>
       </w:r>
     </w:p>
     <w:p>
@@ -791,14 +779,6 @@
         <w:pStyle w:val="BodyText"/>
       </w:pPr>
       <w:r>
-        <w:t xml:space="preserve">.</w:t>
-      </w:r>
-    </w:p>
-    <w:p>
-      <w:pPr>
-        <w:pStyle w:val="BodyText"/>
-      </w:pPr>
-      <w:r>
         <w:t xml:space="preserve">The metabolite mediators are pro-hydroxy-pro</w:t>
       </w:r>
     </w:p>
@@ -1077,7 +1057,7 @@
         <w:rPr>
           <w:rStyle w:val="VerbatimChar"/>
         </w:rPr>
-        <w:t xml:space="preserve">##  date     2019-04-11                  </w:t>
+        <w:t xml:space="preserve">##  date     2019-04-19                  </w:t>
       </w:r>
       <w:r>
         <w:br w:type="textWrapping"/>
@@ -1212,7 +1192,7 @@
         <w:rPr>
           <w:rStyle w:val="VerbatimChar"/>
         </w:rPr>
-        <w:t xml:space="preserve">##  ezlimma      * 0.2.3.9008 2019-04-09 [1] local         </w:t>
+        <w:t xml:space="preserve">##  ezlimma      * 0.2.3.9013 2019-04-16 [1] local         </w:t>
       </w:r>
       <w:r>
         <w:br w:type="textWrapping"/>
@@ -1230,15 +1210,6 @@
         <w:rPr>
           <w:rStyle w:val="VerbatimChar"/>
         </w:rPr>
-        <w:t xml:space="preserve">##  ezlimmautils * 0.0.0.9001 2019-03-31 [1] local         </w:t>
-      </w:r>
-      <w:r>
-        <w:br w:type="textWrapping"/>
-      </w:r>
-      <w:r>
-        <w:rPr>
-          <w:rStyle w:val="VerbatimChar"/>
-        </w:rPr>
         <w:t xml:space="preserve">##  fs             1.2.7      2019-03-19 [1] CRAN (R 3.5.3)</w:t>
       </w:r>
       <w:r>
@@ -1383,7 +1354,7 @@
         <w:rPr>
           <w:rStyle w:val="VerbatimChar"/>
         </w:rPr>
-        <w:t xml:space="preserve">##  PANTS        * 0.0.3.9022 2019-04-03 [1] local         </w:t>
+        <w:t xml:space="preserve">##  PANTS        * 0.0.4.9002 2019-04-18 [1] local         </w:t>
       </w:r>
       <w:r>
         <w:br w:type="textWrapping"/>
@@ -1764,7 +1735,7 @@
     </w:lvl>
   </w:abstractNum>
   <w:abstractNum w:abstractNumId="990">
-    <w:nsid w:val="a8b6a645"/>
+    <w:nsid w:val="81d67f2e"/>
     <w:multiLevelType w:val="multilevel"/>
     <w:lvl w:ilvl="0">
       <w:numFmt w:val="bullet"/>

</xml_diff>

<commit_message>
emy.p -> emy.chisq & rm dmcure
</commit_message>
<xml_diff>
--- a/analyze_slimm_t2d_omics.docx
+++ b/analyze_slimm_t2d_omics.docx
@@ -47,7 +47,7 @@
         <w:pStyle w:val="Date"/>
       </w:pPr>
       <w:r>
-        <w:t xml:space="preserve">2019-10-02</w:t>
+        <w:t xml:space="preserve">2019-10-06</w:t>
       </w:r>
     </w:p>
     <w:p>
@@ -3491,9 +3491,9 @@
       <w:pPr>
         <w:pStyle w:val="Heading1"/>
       </w:pPr>
-      <w:bookmarkStart w:id="37" w:name="Xfebe1ba277bd665e20fdbff81160f1a2baa590a"/>
-      <w:r>
-        <w:t xml:space="preserve">Differential abundance remission at 3 years within RYGB</w:t>
+      <w:bookmarkStart w:id="37" w:name="hitman"/>
+      <w:r>
+        <w:t xml:space="preserve">Hitman</w:t>
       </w:r>
       <w:bookmarkEnd w:id="37"/>
     </w:p>
@@ -3502,114 +3502,12 @@
         <w:pStyle w:val="FirstParagraph"/>
       </w:pPr>
       <w:r>
-        <w:t xml:space="preserve">Analyze each person’s analyte difference from baseline at 3mo between those who achieved glycemic endpoints (coded as</w:t>
+        <w:t xml:space="preserve">We apply Hitman to 12mo outcome change from baseline using change at 3mo from baseline as mediators and arm as exposure. The results of these mediation tests are written as CSVs to</w:t>
       </w:r>
       <w:r>
         <w:t xml:space="preserve"> </w:t>
       </w:r>
-      <w:r>
-        <w:rPr>
-          <w:i/>
-        </w:rPr>
-        <w:t xml:space="preserve">dmcure</w:t>
-      </w:r>
-      <w:r>
-        <w:t xml:space="preserve">) at 36mo and those who did not within RYGB.</w:t>
-      </w:r>
-    </w:p>
-    <w:p>
-      <w:pPr>
-        <w:pStyle w:val="BodyText"/>
-      </w:pPr>
-      <w:r>
-        <w:t xml:space="preserve">I think we should drop, because doesn’t account for beginning.</w:t>
-      </w:r>
-    </w:p>
-    <w:p>
-      <w:pPr>
-        <w:pStyle w:val="Heading2"/>
-      </w:pPr>
-      <w:bookmarkStart w:id="38" w:name="proteome-1"/>
-      <w:r>
-        <w:t xml:space="preserve">Proteome</w:t>
-      </w:r>
-      <w:bookmarkEnd w:id="38"/>
-    </w:p>
-    <w:p>
-      <w:pPr>
-        <w:pStyle w:val="FirstParagraph"/>
-      </w:pPr>
-      <w:r>
-        <w:t xml:space="preserve">The Soma table with statistics on differences in remission is at</w:t>
-      </w:r>
-      <w:r>
-        <w:t xml:space="preserve"> </w:t>
-      </w:r>
-      <w:hyperlink r:id="rId39">
-        <w:r>
-          <w:rPr>
-            <w:rStyle w:val="Hyperlink"/>
-          </w:rPr>
-          <w:t xml:space="preserve">soma_dmcure_table.csv</w:t>
-        </w:r>
-      </w:hyperlink>
-      <w:r>
-        <w:t xml:space="preserve">. The minimum FDR is 0.998.</w:t>
-      </w:r>
-    </w:p>
-    <w:p>
-      <w:pPr>
-        <w:pStyle w:val="Heading2"/>
-      </w:pPr>
-      <w:bookmarkStart w:id="40" w:name="metabolome-1"/>
-      <w:r>
-        <w:t xml:space="preserve">Metabolome</w:t>
-      </w:r>
-      <w:bookmarkEnd w:id="40"/>
-    </w:p>
-    <w:p>
-      <w:pPr>
-        <w:pStyle w:val="FirstParagraph"/>
-      </w:pPr>
-      <w:r>
-        <w:t xml:space="preserve">The met table with statistics on differences is at</w:t>
-      </w:r>
-      <w:r>
-        <w:t xml:space="preserve"> </w:t>
-      </w:r>
-      <w:hyperlink r:id="rId41">
-        <w:r>
-          <w:rPr>
-            <w:rStyle w:val="Hyperlink"/>
-          </w:rPr>
-          <w:t xml:space="preserve">met_dmcure_table.csv</w:t>
-        </w:r>
-      </w:hyperlink>
-      <w:r>
-        <w:t xml:space="preserve">. The minimum FDR is 0.392.</w:t>
-      </w:r>
-    </w:p>
-    <w:p>
-      <w:pPr>
-        <w:pStyle w:val="Heading1"/>
-      </w:pPr>
-      <w:bookmarkStart w:id="42" w:name="hitman"/>
-      <w:r>
-        <w:t xml:space="preserve">Hitman</w:t>
-      </w:r>
-      <w:bookmarkEnd w:id="42"/>
-    </w:p>
-    <w:p>
-      <w:pPr>
-        <w:pStyle w:val="FirstParagraph"/>
-      </w:pPr>
-      <w:r>
-        <w:t xml:space="preserve">We apply Hitman to 12mo outcome change from baseline using change at 3mo from baseline as mediators and arm as exposure. The results of these mediation tests are written as CSVs to</w:t>
-      </w:r>
-      <w:r>
-        <w:t xml:space="preserve"> </w:t>
-      </w:r>
-      <w:hyperlink r:id="rId43">
+      <w:hyperlink r:id="rId38">
         <w:r>
           <w:rPr>
             <w:rStyle w:val="Hyperlink"/>
@@ -3654,18 +3552,18 @@
         <w:t xml:space="preserve"> </w:t>
       </w:r>
       <w:r>
-        <w:t xml:space="preserve">columns hold the overall p-values and FDRs.</w:t>
+        <w:t xml:space="preserve">columns hold the overall p-values and FDRs, and corresponding chi-squared on 1 degree of freedom, where larger is more significant.</w:t>
       </w:r>
     </w:p>
     <w:p>
       <w:pPr>
         <w:pStyle w:val="Heading2"/>
       </w:pPr>
-      <w:bookmarkStart w:id="44" w:name="hba1c"/>
+      <w:bookmarkStart w:id="39" w:name="hba1c"/>
       <w:r>
         <w:t xml:space="preserve">HbA1c</w:t>
       </w:r>
-      <w:bookmarkEnd w:id="44"/>
+      <w:bookmarkEnd w:id="39"/>
     </w:p>
     <w:p>
       <w:pPr>
@@ -3679,11 +3577,11 @@
       <w:pPr>
         <w:pStyle w:val="Heading3"/>
       </w:pPr>
-      <w:bookmarkStart w:id="45" w:name="compare-clinical-vs-analytes"/>
+      <w:bookmarkStart w:id="40" w:name="compare-clinical-vs-analytes"/>
       <w:r>
         <w:t xml:space="preserve">Compare clinical vs analytes</w:t>
       </w:r>
-      <w:bookmarkEnd w:id="45"/>
+      <w:bookmarkEnd w:id="40"/>
     </w:p>
     <w:p>
       <w:pPr>
@@ -3832,216 +3730,224 @@
       <w:pPr>
         <w:pStyle w:val="Heading3"/>
       </w:pPr>
-      <w:bookmarkStart w:id="46" w:name="X5427865a3cbc20362fa08a6e06600741b10da92"/>
-      <w:r>
-        <w:t xml:space="preserve">TO DO Compare Hitman to joint significance analyte mediation</w:t>
+      <w:bookmarkStart w:id="41" w:name="Xe0b3f8f126ca40c731a282ff24fbdeba2333911"/>
+      <w:r>
+        <w:t xml:space="preserve">Compare Hitman to joint significance analyte mediation</w:t>
+      </w:r>
+      <w:bookmarkEnd w:id="41"/>
+    </w:p>
+    <w:p>
+      <w:pPr>
+        <w:pStyle w:val="FirstParagraph"/>
+      </w:pPr>
+      <w:r>
+        <w:t xml:space="preserve">Top analytes: GHR has FDR 0.26 &amp; pro-hydroxy-pro has FDR 0.73.</w:t>
+      </w:r>
+    </w:p>
+    <w:p>
+      <w:pPr>
+        <w:pStyle w:val="Heading2"/>
+      </w:pPr>
+      <w:bookmarkStart w:id="42" w:name="homa-ir"/>
+      <w:r>
+        <w:t xml:space="preserve">HOMA-IR</w:t>
+      </w:r>
+      <w:bookmarkEnd w:id="42"/>
+    </w:p>
+    <w:p>
+      <w:pPr>
+        <w:pStyle w:val="FirstParagraph"/>
+      </w:pPr>
+      <w:r>
+        <w:t xml:space="preserve">We apply Hitman to 12mo HOMA-IR change using 3mo analyte change as mediators.</w:t>
+      </w:r>
+    </w:p>
+    <w:p>
+      <w:pPr>
+        <w:pStyle w:val="Heading2"/>
+      </w:pPr>
+      <w:bookmarkStart w:id="43" w:name="dins030"/>
+      <w:r>
+        <w:t xml:space="preserve">dins030</w:t>
+      </w:r>
+      <w:bookmarkEnd w:id="43"/>
+    </w:p>
+    <w:p>
+      <w:pPr>
+        <w:pStyle w:val="FirstParagraph"/>
+      </w:pPr>
+      <w:r>
+        <w:t xml:space="preserve">We apply Hitman to dins030 [change in insulin from 0 to 30 min in mixed-meal tolerance test (mcU/ml)] change at 12mo from baseline using 3mo analyte change from baseline as mediators.</w:t>
+      </w:r>
+    </w:p>
+    <w:p>
+      <w:pPr>
+        <w:pStyle w:val="Heading1"/>
+      </w:pPr>
+      <w:bookmarkStart w:id="44" w:name="correlate-soma-vs.-met"/>
+      <w:r>
+        <w:t xml:space="preserve">Correlate soma vs. met</w:t>
+      </w:r>
+      <w:bookmarkEnd w:id="44"/>
+    </w:p>
+    <w:p>
+      <w:pPr>
+        <w:pStyle w:val="FirstParagraph"/>
+      </w:pPr>
+      <w:r>
+        <w:t xml:space="preserve">We correlate top somalogic proteins with top metabolites.</w:t>
+      </w:r>
+    </w:p>
+    <w:p>
+      <w:pPr>
+        <w:pStyle w:val="Heading1"/>
+      </w:pPr>
+      <w:bookmarkStart w:id="45" w:name="pathways"/>
+      <w:r>
+        <w:t xml:space="preserve">Pathways</w:t>
+      </w:r>
+      <w:bookmarkEnd w:id="45"/>
+    </w:p>
+    <w:p>
+      <w:pPr>
+        <w:pStyle w:val="FirstParagraph"/>
+      </w:pPr>
+      <w:r>
+        <w:t xml:space="preserve">For pathway input data, differences from baseline are combined for people who have both somascan &amp; metabolomics. Analytes are subset and summarized (by averaging over analytes with the same ID) to match network, for network plotting.</w:t>
+      </w:r>
+    </w:p>
+    <w:p>
+      <w:pPr>
+        <w:pStyle w:val="BodyText"/>
+      </w:pPr>
+      <w:r>
+        <w:t xml:space="preserve">We plot the top pathways. The t-statistics from ezlimma have sufficiently many degrees of freedom to be approximately z-scores, which are better known, so we annotate them as z-scores. For a network plotting of differences, we use Pathway Commons PC9 and SMPDB files downloaded around 2016.</w:t>
+      </w:r>
+    </w:p>
+    <w:p>
+      <w:pPr>
+        <w:pStyle w:val="BodyText"/>
+      </w:pPr>
+      <w:r>
+        <w:t xml:space="preserve">We map ChEBI IDs in PC9 to chemical names, so that we can show the names in our network plots.</w:t>
+      </w:r>
+    </w:p>
+    <w:p>
+      <w:pPr>
+        <w:pStyle w:val="Heading2"/>
+      </w:pPr>
+      <w:bookmarkStart w:id="46" w:name="roast-between-group"/>
+      <w:r>
+        <w:t xml:space="preserve">Roast between-group</w:t>
       </w:r>
       <w:bookmarkEnd w:id="46"/>
     </w:p>
     <w:p>
       <w:pPr>
+        <w:pStyle w:val="FirstParagraph"/>
+      </w:pPr>
+      <w:r>
+        <w:t xml:space="preserve">We write the z-score for the between-arm comparison of each analyte’s 3 month difference from baseline from</w:t>
+      </w:r>
+      <w:r>
+        <w:t xml:space="preserve"> </w:t>
+      </w:r>
+      <w:r>
+        <w:rPr>
+          <w:rStyle w:val="VerbatimChar"/>
+        </w:rPr>
+        <w:t xml:space="preserve">ezlimma::limma_contrasts</w:t>
+      </w:r>
+      <w:r>
+        <w:t xml:space="preserve"> </w:t>
+      </w:r>
+      <w:r>
+        <w:t xml:space="preserve">to use in results.</w:t>
+      </w:r>
+    </w:p>
+    <w:p>
+      <w:pPr>
+        <w:pStyle w:val="BodyText"/>
+      </w:pPr>
+      <w:r>
+        <w:t xml:space="preserve">Run roast.</w:t>
+      </w:r>
+    </w:p>
+    <w:p>
+      <w:pPr>
+        <w:pStyle w:val="BodyText"/>
+      </w:pPr>
+      <w:r>
+        <w:t xml:space="preserve">Roast barplot.</w:t>
+      </w:r>
+    </w:p>
+    <w:p>
+      <w:pPr>
+        <w:pStyle w:val="BodyText"/>
+      </w:pPr>
+      <w:r>
+        <w:t xml:space="preserve">Plot Roast pwys.</w:t>
+      </w:r>
+    </w:p>
+    <w:p>
+      <w:pPr>
+        <w:pStyle w:val="Heading1"/>
+      </w:pPr>
+      <w:bookmarkStart w:id="47" w:name="pathway-mediation"/>
+      <w:r>
+        <w:t xml:space="preserve">Pathway mediation</w:t>
+      </w:r>
+      <w:bookmarkEnd w:id="47"/>
+    </w:p>
+    <w:p>
+      <w:pPr>
+        <w:pStyle w:val="FirstParagraph"/>
+      </w:pPr>
+      <w:r>
+        <w:t xml:space="preserve">We apply Hitman to combined (metabolite + protein) dataset, then test pathways.</w:t>
+      </w:r>
+    </w:p>
+    <w:p>
+      <w:pPr>
+        <w:pStyle w:val="BodyText"/>
+      </w:pPr>
+      <w:r>
+        <w:t xml:space="preserve">We need to know inter-gene correlation for method</w:t>
+      </w:r>
+      <w:r>
+        <w:t xml:space="preserve"> </w:t>
+      </w:r>
+      <w:r>
+        <w:rPr>
+          <w:rStyle w:val="VerbatimChar"/>
+        </w:rPr>
+        <w:t xml:space="preserve">cameraPR</w:t>
+      </w:r>
+      <w:r>
+        <w:t xml:space="preserve">.</w:t>
+      </w:r>
+    </w:p>
+    <w:p>
+      <w:pPr>
         <w:pStyle w:val="Heading2"/>
       </w:pPr>
-      <w:bookmarkStart w:id="47" w:name="homa-ir"/>
+      <w:bookmarkStart w:id="48" w:name="homa-ir-1"/>
       <w:r>
         <w:t xml:space="preserve">HOMA-IR</w:t>
       </w:r>
-      <w:bookmarkEnd w:id="47"/>
+      <w:bookmarkEnd w:id="48"/>
     </w:p>
     <w:p>
       <w:pPr>
         <w:pStyle w:val="FirstParagraph"/>
       </w:pPr>
       <w:r>
-        <w:t xml:space="preserve">We apply Hitman to 12mo HOMA-IR change using 3mo analyte change as mediators.</w:t>
-      </w:r>
-    </w:p>
-    <w:p>
-      <w:pPr>
-        <w:pStyle w:val="Heading2"/>
-      </w:pPr>
-      <w:bookmarkStart w:id="48" w:name="dins030"/>
-      <w:r>
-        <w:t xml:space="preserve">dins030</w:t>
-      </w:r>
-      <w:bookmarkEnd w:id="48"/>
-    </w:p>
-    <w:p>
-      <w:pPr>
-        <w:pStyle w:val="FirstParagraph"/>
-      </w:pPr>
-      <w:r>
-        <w:t xml:space="preserve">We apply Hitman to dins030 [change in insulin from 0 to 30 min in mixed-meal tolerance test (mcU/ml)] change at 12mo from baseline using 3mo analyte change from baseline as mediators.</w:t>
-      </w:r>
-    </w:p>
-    <w:p>
-      <w:pPr>
-        <w:pStyle w:val="Heading1"/>
-      </w:pPr>
-      <w:bookmarkStart w:id="49" w:name="correlate-soma-vs.-met"/>
-      <w:r>
-        <w:t xml:space="preserve">Correlate soma vs. met</w:t>
-      </w:r>
-      <w:bookmarkEnd w:id="49"/>
-    </w:p>
-    <w:p>
-      <w:pPr>
-        <w:pStyle w:val="FirstParagraph"/>
-      </w:pPr>
-      <w:r>
-        <w:t xml:space="preserve">We correlate top somalogic proteins with top metabolites.</w:t>
-      </w:r>
-    </w:p>
-    <w:p>
-      <w:pPr>
-        <w:pStyle w:val="Heading1"/>
-      </w:pPr>
-      <w:bookmarkStart w:id="50" w:name="pathways"/>
-      <w:r>
-        <w:t xml:space="preserve">Pathways</w:t>
-      </w:r>
-      <w:bookmarkEnd w:id="50"/>
-    </w:p>
-    <w:p>
-      <w:pPr>
-        <w:pStyle w:val="FirstParagraph"/>
-      </w:pPr>
-      <w:r>
-        <w:t xml:space="preserve">For pathway input data, differences from baseline are combined for people who have both somascan &amp; metabolomics. Analytes are subset and summarized (by averaging over analytes with the same ID) to match network, for network plotting.</w:t>
-      </w:r>
-    </w:p>
-    <w:p>
-      <w:pPr>
-        <w:pStyle w:val="BodyText"/>
-      </w:pPr>
-      <w:r>
-        <w:t xml:space="preserve">We plot the top pathways. The t-statistics from ezlimma have sufficiently many degrees of freedom to be approximately z-scores, which are better known, so we annotate them as z-scores. For a network plotting of differences, we use Pathway Commons PC9 and SMPDB files downloaded around 2016.</w:t>
-      </w:r>
-    </w:p>
-    <w:p>
-      <w:pPr>
-        <w:pStyle w:val="BodyText"/>
-      </w:pPr>
-      <w:r>
-        <w:t xml:space="preserve">We map ChEBI IDs in PC9 to chemical names, so that we can show the names in our network plots.</w:t>
-      </w:r>
-    </w:p>
-    <w:p>
-      <w:pPr>
-        <w:pStyle w:val="Heading2"/>
-      </w:pPr>
-      <w:bookmarkStart w:id="51" w:name="roast-between-group"/>
-      <w:r>
-        <w:t xml:space="preserve">Roast between-group</w:t>
-      </w:r>
-      <w:bookmarkEnd w:id="51"/>
-    </w:p>
-    <w:p>
-      <w:pPr>
-        <w:pStyle w:val="FirstParagraph"/>
-      </w:pPr>
-      <w:r>
-        <w:t xml:space="preserve">We write the z-score for the between-arm comparison of each analyte’s 3 month difference from baseline from</w:t>
+        <w:t xml:space="preserve">We write the hitman results for each analyte’s 3mo change from baseline as a mediator of 12mo HOMA-IR change at</w:t>
       </w:r>
       <w:r>
         <w:t xml:space="preserve"> </w:t>
       </w:r>
-      <w:r>
-        <w:rPr>
-          <w:rStyle w:val="VerbatimChar"/>
-        </w:rPr>
-        <w:t xml:space="preserve">ezlimma::limma_contrasts</w:t>
-      </w:r>
-      <w:r>
-        <w:t xml:space="preserve"> </w:t>
-      </w:r>
-      <w:r>
-        <w:t xml:space="preserve">to use in results.</w:t>
-      </w:r>
-    </w:p>
-    <w:p>
-      <w:pPr>
-        <w:pStyle w:val="BodyText"/>
-      </w:pPr>
-      <w:r>
-        <w:t xml:space="preserve">Run roast.</w:t>
-      </w:r>
-    </w:p>
-    <w:p>
-      <w:pPr>
-        <w:pStyle w:val="BodyText"/>
-      </w:pPr>
-      <w:r>
-        <w:t xml:space="preserve">Roast barplot.</w:t>
-      </w:r>
-    </w:p>
-    <w:p>
-      <w:pPr>
-        <w:pStyle w:val="BodyText"/>
-      </w:pPr>
-      <w:r>
-        <w:t xml:space="preserve">Plot Roast pwys.</w:t>
-      </w:r>
-    </w:p>
-    <w:p>
-      <w:pPr>
-        <w:pStyle w:val="Heading1"/>
-      </w:pPr>
-      <w:bookmarkStart w:id="52" w:name="pathway-mediation"/>
-      <w:r>
-        <w:t xml:space="preserve">Pathway mediation</w:t>
-      </w:r>
-      <w:bookmarkEnd w:id="52"/>
-    </w:p>
-    <w:p>
-      <w:pPr>
-        <w:pStyle w:val="FirstParagraph"/>
-      </w:pPr>
-      <w:r>
-        <w:t xml:space="preserve">We apply Hitman to combined (metabolite + protein) dataset, then test pathways.</w:t>
-      </w:r>
-    </w:p>
-    <w:p>
-      <w:pPr>
-        <w:pStyle w:val="BodyText"/>
-      </w:pPr>
-      <w:r>
-        <w:t xml:space="preserve">We need to know inter-gene correlation for method</w:t>
-      </w:r>
-      <w:r>
-        <w:t xml:space="preserve"> </w:t>
-      </w:r>
-      <w:r>
-        <w:rPr>
-          <w:rStyle w:val="VerbatimChar"/>
-        </w:rPr>
-        <w:t xml:space="preserve">cameraPR</w:t>
-      </w:r>
-      <w:r>
-        <w:t xml:space="preserve">.</w:t>
-      </w:r>
-    </w:p>
-    <w:p>
-      <w:pPr>
-        <w:pStyle w:val="Heading2"/>
-      </w:pPr>
-      <w:bookmarkStart w:id="53" w:name="homa-ir-1"/>
-      <w:r>
-        <w:t xml:space="preserve">HOMA-IR</w:t>
-      </w:r>
-      <w:bookmarkEnd w:id="53"/>
-    </w:p>
-    <w:p>
-      <w:pPr>
-        <w:pStyle w:val="FirstParagraph"/>
-      </w:pPr>
-      <w:r>
-        <w:t xml:space="preserve">We write the hitman results for each analyte’s 3mo change from baseline as a mediator of 12mo HOMA-IR change at</w:t>
-      </w:r>
-      <w:r>
-        <w:t xml:space="preserve"> </w:t>
-      </w:r>
-      <w:hyperlink r:id="rId54">
+      <w:hyperlink r:id="rId49">
         <w:r>
           <w:rPr>
             <w:rStyle w:val="Hyperlink"/>
@@ -4057,11 +3963,11 @@
       <w:pPr>
         <w:pStyle w:val="Heading2"/>
       </w:pPr>
-      <w:bookmarkStart w:id="55" w:name="hba1c-1"/>
+      <w:bookmarkStart w:id="50" w:name="hba1c-1"/>
       <w:r>
         <w:t xml:space="preserve">HbA1c</w:t>
       </w:r>
-      <w:bookmarkEnd w:id="55"/>
+      <w:bookmarkEnd w:id="50"/>
     </w:p>
     <w:p>
       <w:pPr>
@@ -4075,11 +3981,11 @@
       <w:pPr>
         <w:pStyle w:val="Heading2"/>
       </w:pPr>
-      <w:bookmarkStart w:id="56" w:name="dins030-1"/>
+      <w:bookmarkStart w:id="51" w:name="dins030-1"/>
       <w:r>
         <w:t xml:space="preserve">dins030</w:t>
       </w:r>
-      <w:bookmarkEnd w:id="56"/>
+      <w:bookmarkEnd w:id="51"/>
     </w:p>
     <w:p>
       <w:pPr>
@@ -4093,11 +3999,11 @@
       <w:pPr>
         <w:pStyle w:val="Heading1"/>
       </w:pPr>
-      <w:bookmarkStart w:id="57" w:name="session-info"/>
+      <w:bookmarkStart w:id="52" w:name="session-info"/>
       <w:r>
         <w:t xml:space="preserve">Session info</w:t>
       </w:r>
-      <w:bookmarkEnd w:id="57"/>
+      <w:bookmarkEnd w:id="52"/>
     </w:p>
     <w:p>
       <w:pPr>
@@ -4197,7 +4103,7 @@
         <w:rPr>
           <w:rStyle w:val="VerbatimChar"/>
         </w:rPr>
-        <w:t xml:space="preserve">##  date     2019-10-02                  </w:t>
+        <w:t xml:space="preserve">##  date     2019-10-06                  </w:t>
       </w:r>
       <w:r>
         <w:br w:type="textWrapping"/>
@@ -4359,7 +4265,7 @@
         <w:rPr>
           <w:rStyle w:val="VerbatimChar"/>
         </w:rPr>
-        <w:t xml:space="preserve">##  ezlimmaplot  * 0.0.1.9015 2019-09-28 [1] local         </w:t>
+        <w:t xml:space="preserve">##  ezlimmaplot  * 0.0.1.9016 2019-10-02 [1] local         </w:t>
       </w:r>
       <w:r>
         <w:br w:type="textWrapping"/>
@@ -4413,7 +4319,7 @@
         <w:rPr>
           <w:rStyle w:val="VerbatimChar"/>
         </w:rPr>
-        <w:t xml:space="preserve">##  Hitman       * 0.0.0.9005 2019-10-02 [1] local         </w:t>
+        <w:t xml:space="preserve">##  Hitman       * 0.0.0.9006 2019-10-06 [1] local         </w:t>
       </w:r>
       <w:r>
         <w:br w:type="textWrapping"/>

</xml_diff>

<commit_message>
uploading manuscript to biorxiv
</commit_message>
<xml_diff>
--- a/analyze_slimm_t2d_omics.docx
+++ b/analyze_slimm_t2d_omics.docx
@@ -47,7 +47,7 @@
         <w:pStyle w:val="Date"/>
       </w:pPr>
       <w:r>
-        <w:t xml:space="preserve">2019-10-12</w:t>
+        <w:t xml:space="preserve">2019-10-28</w:t>
       </w:r>
     </w:p>
     <w:p>
@@ -1509,18 +1509,18 @@
               <w:jc w:val="right"/>
             </w:pPr>
             <w:r>
-              <w:t xml:space="preserve">0.005</w:t>
-            </w:r>
-          </w:p>
-        </w:tc>
-        <w:tc>
-          <w:p>
-            <w:pPr>
-              <w:pStyle w:val="Compact"/>
-              <w:jc w:val="right"/>
-            </w:pPr>
-            <w:r>
-              <w:t xml:space="preserve">0.279</w:t>
+              <w:t xml:space="preserve">0.006</w:t>
+            </w:r>
+          </w:p>
+        </w:tc>
+        <w:tc>
+          <w:p>
+            <w:pPr>
+              <w:pStyle w:val="Compact"/>
+              <w:jc w:val="right"/>
+            </w:pPr>
+            <w:r>
+              <w:t xml:space="preserve">0.226</w:t>
             </w:r>
           </w:p>
         </w:tc>
@@ -1566,18 +1566,18 @@
               <w:jc w:val="right"/>
             </w:pPr>
             <w:r>
-              <w:t xml:space="preserve">0.008</w:t>
-            </w:r>
-          </w:p>
-        </w:tc>
-        <w:tc>
-          <w:p>
-            <w:pPr>
-              <w:pStyle w:val="Compact"/>
-              <w:jc w:val="right"/>
-            </w:pPr>
-            <w:r>
-              <w:t xml:space="preserve">0.279</w:t>
+              <w:t xml:space="preserve">0.006</w:t>
+            </w:r>
+          </w:p>
+        </w:tc>
+        <w:tc>
+          <w:p>
+            <w:pPr>
+              <w:pStyle w:val="Compact"/>
+              <w:jc w:val="right"/>
+            </w:pPr>
+            <w:r>
+              <w:t xml:space="preserve">0.226</w:t>
             </w:r>
           </w:p>
         </w:tc>
@@ -1623,18 +1623,18 @@
               <w:jc w:val="right"/>
             </w:pPr>
             <w:r>
-              <w:t xml:space="preserve">0.042</w:t>
-            </w:r>
-          </w:p>
-        </w:tc>
-        <w:tc>
-          <w:p>
-            <w:pPr>
-              <w:pStyle w:val="Compact"/>
-              <w:jc w:val="right"/>
-            </w:pPr>
-            <w:r>
-              <w:t xml:space="preserve">0.849</w:t>
+              <w:t xml:space="preserve">0.047</w:t>
+            </w:r>
+          </w:p>
+        </w:tc>
+        <w:tc>
+          <w:p>
+            <w:pPr>
+              <w:pStyle w:val="Compact"/>
+              <w:jc w:val="right"/>
+            </w:pPr>
+            <w:r>
+              <w:t xml:space="preserve">0.836</w:t>
             </w:r>
           </w:p>
         </w:tc>
@@ -2124,18 +2124,18 @@
               <w:jc w:val="right"/>
             </w:pPr>
             <w:r>
-              <w:t xml:space="preserve">0.051</w:t>
-            </w:r>
-          </w:p>
-        </w:tc>
-        <w:tc>
-          <w:p>
-            <w:pPr>
-              <w:pStyle w:val="Compact"/>
-              <w:jc w:val="right"/>
-            </w:pPr>
-            <w:r>
-              <w:t xml:space="preserve">0.988</w:t>
+              <w:t xml:space="preserve">0.068</w:t>
+            </w:r>
+          </w:p>
+        </w:tc>
+        <w:tc>
+          <w:p>
+            <w:pPr>
+              <w:pStyle w:val="Compact"/>
+              <w:jc w:val="right"/>
+            </w:pPr>
+            <w:r>
+              <w:t xml:space="preserve">0.989</w:t>
             </w:r>
           </w:p>
         </w:tc>
@@ -2181,18 +2181,18 @@
               <w:jc w:val="right"/>
             </w:pPr>
             <w:r>
-              <w:t xml:space="preserve">0.090</w:t>
-            </w:r>
-          </w:p>
-        </w:tc>
-        <w:tc>
-          <w:p>
-            <w:pPr>
-              <w:pStyle w:val="Compact"/>
-              <w:jc w:val="right"/>
-            </w:pPr>
-            <w:r>
-              <w:t xml:space="preserve">0.988</w:t>
+              <w:t xml:space="preserve">0.105</w:t>
+            </w:r>
+          </w:p>
+        </w:tc>
+        <w:tc>
+          <w:p>
+            <w:pPr>
+              <w:pStyle w:val="Compact"/>
+              <w:jc w:val="right"/>
+            </w:pPr>
+            <w:r>
+              <w:t xml:space="preserve">0.989</w:t>
             </w:r>
           </w:p>
         </w:tc>
@@ -2306,7 +2306,7 @@
         <w:rPr>
           <w:rStyle w:val="VerbatimChar"/>
         </w:rPr>
-        <w:t xml:space="preserve">##  date     2019-10-12                  </w:t>
+        <w:t xml:space="preserve">##  date     2019-10-28                  </w:t>
       </w:r>
       <w:r>
         <w:br w:type="textWrapping"/>
@@ -2459,16 +2459,16 @@
         <w:rPr>
           <w:rStyle w:val="VerbatimChar"/>
         </w:rPr>
-        <w:t xml:space="preserve">##  ezlimma      * 0.2.3.9028 2019-10-11 [1] local         </w:t>
-      </w:r>
-      <w:r>
-        <w:br w:type="textWrapping"/>
-      </w:r>
-      <w:r>
-        <w:rPr>
-          <w:rStyle w:val="VerbatimChar"/>
-        </w:rPr>
-        <w:t xml:space="preserve">##  ezlimmaplot  * 0.0.1.9016 2019-10-07 [1] local         </w:t>
+        <w:t xml:space="preserve">##  ezlimma      * 0.2.3.9029 2019-10-22 [1] local         </w:t>
+      </w:r>
+      <w:r>
+        <w:br w:type="textWrapping"/>
+      </w:r>
+      <w:r>
+        <w:rPr>
+          <w:rStyle w:val="VerbatimChar"/>
+        </w:rPr>
+        <w:t xml:space="preserve">##  ezlimmaplot  * 0.0.1.9017 2019-10-24 [1] local         </w:t>
       </w:r>
       <w:r>
         <w:br w:type="textWrapping"/>
@@ -2522,7 +2522,7 @@
         <w:rPr>
           <w:rStyle w:val="VerbatimChar"/>
         </w:rPr>
-        <w:t xml:space="preserve">##  Hitman       * 0.0.0.9006 2019-10-06 [1] local         </w:t>
+        <w:t xml:space="preserve">##  Hitman       * 0.0.0.9006 2019-10-21 [1] local         </w:t>
       </w:r>
       <w:r>
         <w:br w:type="textWrapping"/>

</xml_diff>

<commit_message>
for ncomm: add data & run
</commit_message>
<xml_diff>
--- a/analyze_slimm_t2d_omics.docx
+++ b/analyze_slimm_t2d_omics.docx
@@ -47,18 +47,85 @@
         <w:pStyle w:val="Date"/>
       </w:pPr>
       <w:r>
-        <w:t xml:space="preserve">2019-10-28</w:t>
+        <w:t xml:space="preserve">2020-03-24</w:t>
+      </w:r>
+    </w:p>
+    <w:p>
+      <w:pPr>
+        <w:pStyle w:val="Heading2"/>
+      </w:pPr>
+      <w:bookmarkStart w:id="20" w:name="install-load-r-packages"/>
+      <w:r>
+        <w:t xml:space="preserve">Install &amp; load R packages</w:t>
+      </w:r>
+      <w:bookmarkEnd w:id="20"/>
+    </w:p>
+    <w:p>
+      <w:pPr>
+        <w:pStyle w:val="FirstParagraph"/>
+      </w:pPr>
+      <w:r>
+        <w:t xml:space="preserve">Install related R packages from GitHub, if needed. This is also described in the</w:t>
+      </w:r>
+      <w:r>
+        <w:t xml:space="preserve"> </w:t>
+      </w:r>
+      <w:r>
+        <w:rPr>
+          <w:rStyle w:val="VerbatimChar"/>
+        </w:rPr>
+        <w:t xml:space="preserve">ezlimmaplot</w:t>
+      </w:r>
+      <w:r>
+        <w:t xml:space="preserve"> </w:t>
+      </w:r>
+      <w:r>
+        <w:t xml:space="preserve">README at</w:t>
+      </w:r>
+      <w:r>
+        <w:t xml:space="preserve"> </w:t>
+      </w:r>
+      <w:hyperlink r:id="rId21">
+        <w:r>
+          <w:rPr>
+            <w:rStyle w:val="Hyperlink"/>
+          </w:rPr>
+          <w:t xml:space="preserve">https://github.com/jdreyf/ezlimmaplot</w:t>
+        </w:r>
+      </w:hyperlink>
+      <w:r>
+        <w:t xml:space="preserve">. Other packages can be installed with</w:t>
+      </w:r>
+      <w:r>
+        <w:t xml:space="preserve"> </w:t>
+      </w:r>
+      <w:r>
+        <w:rPr>
+          <w:rStyle w:val="VerbatimChar"/>
+        </w:rPr>
+        <w:t xml:space="preserve">install.packages()</w:t>
+      </w:r>
+      <w:r>
+        <w:t xml:space="preserve">.</w:t>
+      </w:r>
+    </w:p>
+    <w:p>
+      <w:pPr>
+        <w:pStyle w:val="BodyText"/>
+      </w:pPr>
+      <w:r>
+        <w:t xml:space="preserve">Load and attached the above and other R packages.</w:t>
       </w:r>
     </w:p>
     <w:p>
       <w:pPr>
         <w:pStyle w:val="Heading1"/>
       </w:pPr>
-      <w:bookmarkStart w:id="20" w:name="X6a90d881f0088791fa7268681b682ba80bbc5af"/>
+      <w:bookmarkStart w:id="22" w:name="X6a90d881f0088791fa7268681b682ba80bbc5af"/>
       <w:r>
         <w:t xml:space="preserve">Read data and take the difference from baseline per person</w:t>
       </w:r>
-      <w:bookmarkEnd w:id="20"/>
+      <w:bookmarkEnd w:id="22"/>
     </w:p>
     <w:p>
       <w:pPr>
@@ -70,7 +137,7 @@
       <w:r>
         <w:t xml:space="preserve"> </w:t>
       </w:r>
-      <w:hyperlink r:id="rId21">
+      <w:hyperlink r:id="rId23">
         <w:r>
           <w:rPr>
             <w:rStyle w:val="Hyperlink"/>
@@ -104,7 +171,7 @@
       <w:r>
         <w:t xml:space="preserve"> </w:t>
       </w:r>
-      <w:hyperlink r:id="rId22">
+      <w:hyperlink r:id="rId24">
         <w:r>
           <w:rPr>
             <w:rStyle w:val="Hyperlink"/>
@@ -121,7 +188,7 @@
       <w:r>
         <w:t xml:space="preserve"> </w:t>
       </w:r>
-      <w:hyperlink r:id="rId23">
+      <w:hyperlink r:id="rId25">
         <w:r>
           <w:rPr>
             <w:rStyle w:val="Hyperlink"/>
@@ -143,7 +210,7 @@
       <w:r>
         <w:t xml:space="preserve"> </w:t>
       </w:r>
-      <w:hyperlink r:id="rId24">
+      <w:hyperlink r:id="rId26">
         <w:r>
           <w:rPr>
             <w:rStyle w:val="Hyperlink"/>
@@ -157,7 +224,7 @@
       <w:r>
         <w:t xml:space="preserve"> </w:t>
       </w:r>
-      <w:hyperlink r:id="rId25">
+      <w:hyperlink r:id="rId27">
         <w:r>
           <w:rPr>
             <w:rStyle w:val="Hyperlink"/>
@@ -189,11 +256,11 @@
       <w:pPr>
         <w:pStyle w:val="Heading1"/>
       </w:pPr>
-      <w:bookmarkStart w:id="26" w:name="differential-abundance-between-groups"/>
+      <w:bookmarkStart w:id="28" w:name="differential-abundance-between-groups"/>
       <w:r>
         <w:t xml:space="preserve">Differential abundance between groups</w:t>
       </w:r>
-      <w:bookmarkEnd w:id="26"/>
+      <w:bookmarkEnd w:id="28"/>
     </w:p>
     <w:p>
       <w:pPr>
@@ -207,11 +274,11 @@
       <w:pPr>
         <w:pStyle w:val="Heading2"/>
       </w:pPr>
-      <w:bookmarkStart w:id="27" w:name="proteome"/>
+      <w:bookmarkStart w:id="29" w:name="proteome"/>
       <w:r>
         <w:t xml:space="preserve">Proteome</w:t>
       </w:r>
-      <w:bookmarkEnd w:id="27"/>
+      <w:bookmarkEnd w:id="29"/>
     </w:p>
     <w:p>
       <w:pPr>
@@ -223,7 +290,7 @@
       <w:r>
         <w:t xml:space="preserve"> </w:t>
       </w:r>
-      <w:hyperlink r:id="rId28">
+      <w:hyperlink r:id="rId30">
         <w:r>
           <w:rPr>
             <w:rStyle w:val="Hyperlink"/>
@@ -253,7 +320,7 @@
       <w:r>
         <w:t xml:space="preserve"> </w:t>
       </w:r>
-      <w:hyperlink r:id="rId29">
+      <w:hyperlink r:id="rId31">
         <w:r>
           <w:rPr>
             <w:rStyle w:val="Hyperlink"/>
@@ -269,27 +336,27 @@
       <w:pPr>
         <w:pStyle w:val="Heading3"/>
       </w:pPr>
-      <w:bookmarkStart w:id="30" w:name="text"/>
+      <w:bookmarkStart w:id="32" w:name="text"/>
       <w:r>
         <w:t xml:space="preserve">Text</w:t>
       </w:r>
-      <w:bookmarkEnd w:id="30"/>
+      <w:bookmarkEnd w:id="32"/>
     </w:p>
     <w:p>
       <w:pPr>
         <w:pStyle w:val="FirstParagraph"/>
       </w:pPr>
       <w:r>
-        <w:t xml:space="preserve">We read out that the number of proteins significant at FDR 0.15:</w:t>
-      </w:r>
-      <w:r>
-        <w:br w:type="textWrapping"/>
+        <w:t xml:space="preserve">We summarize that the number of proteins significant at FDR 0.15:</w:t>
+      </w:r>
+      <w:r>
+        <w:br/>
       </w:r>
       <w:r>
         <w:t xml:space="preserve">* At baseline: 0</w:t>
       </w:r>
       <w:r>
-        <w:br w:type="textWrapping"/>
+        <w:br/>
       </w:r>
       <w:r>
         <w:t xml:space="preserve">* At 3 mo in unadj: 14; whereas in adj: 8. In both, not inc. lfc, we have</w:t>
@@ -760,11 +827,11 @@
       <w:pPr>
         <w:pStyle w:val="Heading2"/>
       </w:pPr>
-      <w:bookmarkStart w:id="31" w:name="metabolome"/>
+      <w:bookmarkStart w:id="33" w:name="metabolome"/>
       <w:r>
         <w:t xml:space="preserve">Metabolome</w:t>
       </w:r>
-      <w:bookmarkEnd w:id="31"/>
+      <w:bookmarkEnd w:id="33"/>
     </w:p>
     <w:p>
       <w:pPr>
@@ -776,7 +843,7 @@
       <w:r>
         <w:t xml:space="preserve"> </w:t>
       </w:r>
-      <w:hyperlink r:id="rId32">
+      <w:hyperlink r:id="rId34">
         <w:r>
           <w:rPr>
             <w:rStyle w:val="Hyperlink"/>
@@ -806,7 +873,7 @@
       <w:r>
         <w:t xml:space="preserve"> </w:t>
       </w:r>
-      <w:hyperlink r:id="rId33">
+      <w:hyperlink r:id="rId35">
         <w:r>
           <w:rPr>
             <w:rStyle w:val="Hyperlink"/>
@@ -822,173 +889,36 @@
       <w:pPr>
         <w:pStyle w:val="Heading3"/>
       </w:pPr>
-      <w:bookmarkStart w:id="34" w:name="text-1"/>
+      <w:bookmarkStart w:id="36" w:name="text-1"/>
       <w:r>
         <w:t xml:space="preserve">Text</w:t>
       </w:r>
-      <w:bookmarkEnd w:id="34"/>
+      <w:bookmarkEnd w:id="36"/>
     </w:p>
     <w:p>
       <w:pPr>
         <w:pStyle w:val="FirstParagraph"/>
       </w:pPr>
       <w:r>
-        <w:t xml:space="preserve">We read out that the number of proteins significant at FDR 0.15:</w:t>
-      </w:r>
-      <w:r>
-        <w:br w:type="textWrapping"/>
+        <w:t xml:space="preserve">We summarize that the number of proteins significant at FDR 0.15:</w:t>
+      </w:r>
+      <w:r>
+        <w:br/>
       </w:r>
       <w:r>
         <w:t xml:space="preserve">* At baseline: 0</w:t>
       </w:r>
       <w:r>
-        <w:br w:type="textWrapping"/>
-      </w:r>
-      <w:r>
-        <w:t xml:space="preserve">* At 3 mo in unadj: 96; whereas in adj: 74. In both, not inc. lfc, we have 45 metabolites.</w:t>
-      </w:r>
-      <w:r>
-        <w:br w:type="textWrapping"/>
+        <w:br/>
+      </w:r>
+      <w:r>
+        <w:t xml:space="preserve">* At 3 mo in unadj: 96; whereas in adj: 74. In both, not inc. log fold-change threshold, we have 45 metabolites.</w:t>
+      </w:r>
+      <w:r>
+        <w:br/>
       </w:r>
       <w:r>
         <w:t xml:space="preserve">* 3-hydroxyisobutyrate at 3mo:</w:t>
-      </w:r>
-      <w:r>
-        <w:t xml:space="preserve"> </w:t>
-      </w:r>
-      <w:r>
-        <w:rPr>
-          <w:rStyle w:val="VerbatimChar"/>
-        </w:rPr>
-        <w:t xml:space="preserve">kable(met.venn.lfc["C1549", c("RYGBvsDWMat3mo_bmi.sig", "RYGBvsDWMat3mo.sig")])</w:t>
-      </w:r>
-      <w:r>
-        <w:br w:type="textWrapping"/>
-      </w:r>
-      <w:r>
-        <w:t xml:space="preserve">* After baseline correction, there are 85 proteins that are significant at any time point without BMI adjustment. Of these, 85 have sufficient FC to be in the heatmap.</w:t>
-      </w:r>
-    </w:p>
-    <w:p>
-      <w:pPr>
-        <w:pStyle w:val="Heading1"/>
-      </w:pPr>
-      <w:bookmarkStart w:id="35" w:name="correlate-soma-vs.-met"/>
-      <w:r>
-        <w:t xml:space="preserve">Correlate soma vs. met</w:t>
-      </w:r>
-      <w:bookmarkEnd w:id="35"/>
-    </w:p>
-    <w:p>
-      <w:pPr>
-        <w:pStyle w:val="FirstParagraph"/>
-      </w:pPr>
-      <w:r>
-        <w:t xml:space="preserve">We correlate top somalogic proteins with top metabolites. There are duplicate probes for one protein, so we remove the duplicated probe and only have one row for that protein.</w:t>
-      </w:r>
-    </w:p>
-    <w:p>
-      <w:pPr>
-        <w:pStyle w:val="Heading1"/>
-      </w:pPr>
-      <w:bookmarkStart w:id="36" w:name="hitman"/>
-      <w:r>
-        <w:t xml:space="preserve">Hitman</w:t>
-      </w:r>
-      <w:bookmarkEnd w:id="36"/>
-    </w:p>
-    <w:p>
-      <w:pPr>
-        <w:pStyle w:val="FirstParagraph"/>
-      </w:pPr>
-      <w:r>
-        <w:t xml:space="preserve">We apply Hitman to 12mo outcome change from baseline using change at 3mo from baseline as mediators and arm as exposure. The results of these mediation tests are written as CSVs to</w:t>
-      </w:r>
-      <w:r>
-        <w:t xml:space="preserve"> </w:t>
-      </w:r>
-      <w:hyperlink r:id="rId37">
-        <w:r>
-          <w:rPr>
-            <w:rStyle w:val="Hyperlink"/>
-          </w:rPr>
-          <w:t xml:space="preserve">results</w:t>
-        </w:r>
-      </w:hyperlink>
-      <w:r>
-        <w:t xml:space="preserve"> </w:t>
-      </w:r>
-      <w:r>
-        <w:t xml:space="preserve">folder using the naming convention outcome-timepoint_vs_mediator-timepoint_hitman, such as</w:t>
-      </w:r>
-      <w:r>
-        <w:t xml:space="preserve"> </w:t>
-      </w:r>
-      <w:r>
-        <w:t xml:space="preserve">“</w:t>
-      </w:r>
-      <w:r>
-        <w:t xml:space="preserve">HbA1c12_vs_soma3_hitman.csv,</w:t>
-      </w:r>
-      <w:r>
-        <w:t xml:space="preserve">”</w:t>
-      </w:r>
-      <w:r>
-        <w:t xml:space="preserve"> </w:t>
-      </w:r>
-      <w:r>
-        <w:t xml:space="preserve">whose</w:t>
-      </w:r>
-      <w:r>
-        <w:t xml:space="preserve"> </w:t>
-      </w:r>
-      <w:r>
-        <w:rPr>
-          <w:i/>
-        </w:rPr>
-        <w:t xml:space="preserve">EMY</w:t>
-      </w:r>
-      <w:r>
-        <w:t xml:space="preserve"> </w:t>
-      </w:r>
-      <w:r>
-        <w:t xml:space="preserve">columns hold the overall p-values and FDRs, and corresponding chi-squared on 1 degree of freedom, where larger is more significant.</w:t>
-      </w:r>
-    </w:p>
-    <w:p>
-      <w:pPr>
-        <w:pStyle w:val="Heading2"/>
-      </w:pPr>
-      <w:bookmarkStart w:id="38" w:name="hba1c"/>
-      <w:r>
-        <w:t xml:space="preserve">HbA1c</w:t>
-      </w:r>
-      <w:bookmarkEnd w:id="38"/>
-    </w:p>
-    <w:p>
-      <w:pPr>
-        <w:pStyle w:val="FirstParagraph"/>
-      </w:pPr>
-      <w:r>
-        <w:t xml:space="preserve">We apply Hitman to 12mo HbA1c change using change at 3mo from baseline in analytes and clinical parameters as mediators.</w:t>
-      </w:r>
-    </w:p>
-    <w:p>
-      <w:pPr>
-        <w:pStyle w:val="Heading3"/>
-      </w:pPr>
-      <w:bookmarkStart w:id="39" w:name="compare-clinical-vs-analytes"/>
-      <w:r>
-        <w:t xml:space="preserve">Compare clinical vs analytes</w:t>
-      </w:r>
-      <w:bookmarkEnd w:id="39"/>
-    </w:p>
-    <w:p>
-      <w:pPr>
-        <w:pStyle w:val="FirstParagraph"/>
-      </w:pPr>
-      <w:r>
-        <w:t xml:space="preserve">The protein analytes more significant in p-value &amp; FDR than any clinical mediator are:</w:t>
       </w:r>
     </w:p>
     <w:tbl>
@@ -1009,15 +939,7 @@
             </w:tcBorders>
             <w:vAlign w:val="bottom"/>
           </w:tcPr>
-          <w:p>
-            <w:pPr>
-              <w:pStyle w:val="Compact"/>
-              <w:jc w:val="left"/>
-            </w:pPr>
-            <w:r>
-              <w:t xml:space="preserve">probe</w:t>
-            </w:r>
-          </w:p>
+          <w:p/>
         </w:tc>
         <w:tc>
           <w:tcPr>
@@ -1032,7 +954,7 @@
               <w:jc w:val="right"/>
             </w:pPr>
             <w:r>
-              <w:t xml:space="preserve">ratio3</w:t>
+              <w:t xml:space="preserve">RYGBvsDWMat3mo_bmi.sig</w:t>
             </w:r>
           </w:p>
         </w:tc>
@@ -1046,27 +968,10 @@
           <w:p>
             <w:pPr>
               <w:pStyle w:val="Compact"/>
-              <w:jc w:val="left"/>
-            </w:pPr>
-            <w:r>
-              <w:t xml:space="preserve">nm</w:t>
-            </w:r>
-          </w:p>
-        </w:tc>
-        <w:tc>
-          <w:tcPr>
-            <w:tcBorders>
-              <w:bottom w:val="single"/>
-            </w:tcBorders>
-            <w:vAlign w:val="bottom"/>
-          </w:tcPr>
-          <w:p>
-            <w:pPr>
-              <w:pStyle w:val="Compact"/>
-              <w:jc w:val="left"/>
-            </w:pPr>
-            <w:r>
-              <w:t xml:space="preserve">EntrezGeneSymbol</w:t>
+              <w:jc w:val="right"/>
+            </w:pPr>
+            <w:r>
+              <w:t xml:space="preserve">RYGBvsDWMat3mo.sig</w:t>
             </w:r>
           </w:p>
         </w:tc>
@@ -1079,40 +984,29 @@
               <w:jc w:val="left"/>
             </w:pPr>
             <w:r>
-              <w:t xml:space="preserve">SL005168</w:t>
-            </w:r>
-          </w:p>
-        </w:tc>
-        <w:tc>
-          <w:p>
-            <w:pPr>
-              <w:pStyle w:val="Compact"/>
-              <w:jc w:val="right"/>
-            </w:pPr>
-            <w:r>
-              <w:t xml:space="preserve">-0.163</w:t>
-            </w:r>
-          </w:p>
-        </w:tc>
-        <w:tc>
-          <w:p>
-            <w:pPr>
-              <w:pStyle w:val="Compact"/>
-              <w:jc w:val="left"/>
-            </w:pPr>
-            <w:r>
-              <w:t xml:space="preserve">Growth hormone receptor</w:t>
-            </w:r>
-          </w:p>
-        </w:tc>
-        <w:tc>
-          <w:p>
-            <w:pPr>
-              <w:pStyle w:val="Compact"/>
-              <w:jc w:val="left"/>
-            </w:pPr>
-            <w:r>
-              <w:t xml:space="preserve">GHR</w:t>
+              <w:t xml:space="preserve">C1549</w:t>
+            </w:r>
+          </w:p>
+        </w:tc>
+        <w:tc>
+          <w:p>
+            <w:pPr>
+              <w:pStyle w:val="Compact"/>
+              <w:jc w:val="right"/>
+            </w:pPr>
+            <w:r>
+              <w:t xml:space="preserve">-1</w:t>
+            </w:r>
+          </w:p>
+        </w:tc>
+        <w:tc>
+          <w:p>
+            <w:pPr>
+              <w:pStyle w:val="Compact"/>
+              <w:jc w:val="right"/>
+            </w:pPr>
+            <w:r>
+              <w:t xml:space="preserve">-1</w:t>
             </w:r>
           </w:p>
         </w:tc>
@@ -1120,263 +1014,136 @@
     </w:tbl>
     <w:p>
       <w:pPr>
-        <w:pStyle w:val="BodyText"/>
-      </w:pPr>
-      <w:r>
-        <w:t xml:space="preserve">The metabolite mediators are pro-hydroxy-pro</w:t>
+        <w:pStyle w:val="Compact"/>
+        <w:numPr>
+          <w:numId w:val="1002"/>
+          <w:ilvl w:val="0"/>
+        </w:numPr>
+      </w:pPr>
+      <w:r>
+        <w:t xml:space="preserve">After baseline correction, there are 85 proteins that are significant at any time point without BMI adjustment. Of these, 85 have sufficient FC to be in the heatmap.</w:t>
+      </w:r>
+    </w:p>
+    <w:p>
+      <w:pPr>
+        <w:pStyle w:val="Heading1"/>
+      </w:pPr>
+      <w:bookmarkStart w:id="37" w:name="correlate-soma-vs.-met"/>
+      <w:r>
+        <w:t xml:space="preserve">Correlate soma vs. met</w:t>
+      </w:r>
+      <w:bookmarkEnd w:id="37"/>
+    </w:p>
+    <w:p>
+      <w:pPr>
+        <w:pStyle w:val="FirstParagraph"/>
+      </w:pPr>
+      <w:r>
+        <w:t xml:space="preserve">We correlate top somalogic proteins with top metabolites. There are duplicate probes for one protein, so we remove the duplicated probe and only have one row for that protein.</w:t>
+      </w:r>
+    </w:p>
+    <w:p>
+      <w:pPr>
+        <w:pStyle w:val="Heading1"/>
+      </w:pPr>
+      <w:bookmarkStart w:id="38" w:name="hitman"/>
+      <w:r>
+        <w:t xml:space="preserve">Hitman</w:t>
+      </w:r>
+      <w:bookmarkEnd w:id="38"/>
+    </w:p>
+    <w:p>
+      <w:pPr>
+        <w:pStyle w:val="FirstParagraph"/>
+      </w:pPr>
+      <w:r>
+        <w:t xml:space="preserve">We apply Hitman to 12mo outcome change from baseline using change at 3mo from baseline as mediators and arm as exposure. The results of these mediation tests are written as CSVs to</w:t>
+      </w:r>
+      <w:r>
+        <w:t xml:space="preserve"> </w:t>
+      </w:r>
+      <w:hyperlink r:id="rId39">
+        <w:r>
+          <w:rPr>
+            <w:rStyle w:val="Hyperlink"/>
+          </w:rPr>
+          <w:t xml:space="preserve">results</w:t>
+        </w:r>
+      </w:hyperlink>
+      <w:r>
+        <w:t xml:space="preserve"> </w:t>
+      </w:r>
+      <w:r>
+        <w:t xml:space="preserve">folder using the naming convention outcome-timepoint_vs_mediator-timepoint_hitman, such as</w:t>
+      </w:r>
+      <w:r>
+        <w:t xml:space="preserve"> </w:t>
+      </w:r>
+      <w:r>
+        <w:t xml:space="preserve">“</w:t>
+      </w:r>
+      <w:r>
+        <w:t xml:space="preserve">HbA1c12_vs_soma3_hitman.csv,</w:t>
+      </w:r>
+      <w:r>
+        <w:t xml:space="preserve">”</w:t>
+      </w:r>
+      <w:r>
+        <w:t xml:space="preserve"> </w:t>
+      </w:r>
+      <w:r>
+        <w:t xml:space="preserve">whose</w:t>
+      </w:r>
+      <w:r>
+        <w:t xml:space="preserve"> </w:t>
+      </w:r>
+      <w:r>
+        <w:rPr>
+          <w:i/>
+        </w:rPr>
+        <w:t xml:space="preserve">EMY</w:t>
+      </w:r>
+      <w:r>
+        <w:t xml:space="preserve"> </w:t>
+      </w:r>
+      <w:r>
+        <w:t xml:space="preserve">columns hold the overall p-values and FDRs, and corresponding chi-squared on 1 degree of freedom, where larger is more significant.</w:t>
+      </w:r>
+    </w:p>
+    <w:p>
+      <w:pPr>
+        <w:pStyle w:val="Heading2"/>
+      </w:pPr>
+      <w:bookmarkStart w:id="40" w:name="hba1c"/>
+      <w:r>
+        <w:t xml:space="preserve">HbA1c</w:t>
+      </w:r>
+      <w:bookmarkEnd w:id="40"/>
+    </w:p>
+    <w:p>
+      <w:pPr>
+        <w:pStyle w:val="FirstParagraph"/>
+      </w:pPr>
+      <w:r>
+        <w:t xml:space="preserve">We apply Hitman to 12mo HbA1c change using change at 3mo from baseline in analytes and clinical parameters as mediators.</w:t>
       </w:r>
     </w:p>
     <w:p>
       <w:pPr>
         <w:pStyle w:val="Heading3"/>
       </w:pPr>
-      <w:bookmarkStart w:id="40" w:name="compare-hitman-to-joint-significance"/>
-      <w:r>
-        <w:t xml:space="preserve">Compare Hitman to joint significance</w:t>
-      </w:r>
-      <w:bookmarkEnd w:id="40"/>
+      <w:bookmarkStart w:id="41" w:name="compare-clinical-vs-analytes"/>
+      <w:r>
+        <w:t xml:space="preserve">Compare clinical vs analytes</w:t>
+      </w:r>
+      <w:bookmarkEnd w:id="41"/>
     </w:p>
     <w:p>
       <w:pPr>
         <w:pStyle w:val="FirstParagraph"/>
       </w:pPr>
       <w:r>
-        <w:t xml:space="preserve">Top analytes: GHR has FDR 0.26 &amp; pro-hydroxy-pro has FDR 0.73.</w:t>
-      </w:r>
-    </w:p>
-    <w:p>
-      <w:pPr>
-        <w:pStyle w:val="Heading3"/>
-      </w:pPr>
-      <w:bookmarkStart w:id="41" w:name="plot-inconsistent-mediation-fig"/>
-      <w:r>
-        <w:t xml:space="preserve">Plot inconsistent mediation fig</w:t>
-      </w:r>
-      <w:bookmarkEnd w:id="41"/>
-    </w:p>
-    <w:p>
-      <w:pPr>
-        <w:pStyle w:val="FirstParagraph"/>
-      </w:pPr>
-      <w:r>
-        <w:t xml:space="preserve">We combine several mediation plotsinto the Hitman figure using</w:t>
-      </w:r>
-      <w:r>
-        <w:t xml:space="preserve"> </w:t>
-      </w:r>
-      <w:r>
-        <w:rPr>
-          <w:rStyle w:val="VerbatimChar"/>
-        </w:rPr>
-        <w:t xml:space="preserve">ggplot2 facet_wrap</w:t>
-      </w:r>
-      <w:r>
-        <w:t xml:space="preserve">. We modify this figure by copy-pasting pieces into PPT, then adding text boxes for Inconsistent and Consistent mediators.</w:t>
-      </w:r>
-    </w:p>
-    <w:p>
-      <w:pPr>
-        <w:pStyle w:val="Heading2"/>
-      </w:pPr>
-      <w:bookmarkStart w:id="42" w:name="homa-ir"/>
-      <w:r>
-        <w:t xml:space="preserve">HOMA-IR</w:t>
-      </w:r>
-      <w:bookmarkEnd w:id="42"/>
-    </w:p>
-    <w:p>
-      <w:pPr>
-        <w:pStyle w:val="FirstParagraph"/>
-      </w:pPr>
-      <w:r>
-        <w:t xml:space="preserve">We apply Hitman to 12mo HOMA-IR change using 3mo analyte change as mediators.</w:t>
-      </w:r>
-    </w:p>
-    <w:p>
-      <w:pPr>
-        <w:pStyle w:val="Heading2"/>
-      </w:pPr>
-      <w:bookmarkStart w:id="43" w:name="dins030"/>
-      <w:r>
-        <w:t xml:space="preserve">dins030</w:t>
-      </w:r>
-      <w:bookmarkEnd w:id="43"/>
-    </w:p>
-    <w:p>
-      <w:pPr>
-        <w:pStyle w:val="FirstParagraph"/>
-      </w:pPr>
-      <w:r>
-        <w:t xml:space="preserve">We apply Hitman to dins030 [change in insulin from 0 to 30 min in mixed-meal tolerance test (mcU/ml)] change at 12mo from baseline using 3mo analyte change from baseline as mediators.</w:t>
-      </w:r>
-    </w:p>
-    <w:p>
-      <w:pPr>
-        <w:pStyle w:val="Heading1"/>
-      </w:pPr>
-      <w:bookmarkStart w:id="44" w:name="pathways"/>
-      <w:r>
-        <w:t xml:space="preserve">Pathways</w:t>
-      </w:r>
-      <w:bookmarkEnd w:id="44"/>
-    </w:p>
-    <w:p>
-      <w:pPr>
-        <w:pStyle w:val="FirstParagraph"/>
-      </w:pPr>
-      <w:r>
-        <w:t xml:space="preserve">For pathway input data, differences from baseline are combined for people who have both somascan &amp; metabolomics. Analytes are subset and summarized (by averaging over analytes with the same ID) to match network, for network plotting.</w:t>
-      </w:r>
-    </w:p>
-    <w:p>
-      <w:pPr>
-        <w:pStyle w:val="BodyText"/>
-      </w:pPr>
-      <w:r>
-        <w:t xml:space="preserve">We plot the top pathways. The t-statistics from ezlimma have sufficiently many degrees of freedom to be approximately z-scores, which are better known, so we annotate them as z-scores. For a network plotting of differences, we use Pathway Commons PC9 and SMPDB files downloaded around 2016.</w:t>
-      </w:r>
-    </w:p>
-    <w:p>
-      <w:pPr>
-        <w:pStyle w:val="BodyText"/>
-      </w:pPr>
-      <w:r>
-        <w:t xml:space="preserve">We map ChEBI IDs in PC9 to chemical names, so that we can show the names in our network plots.</w:t>
-      </w:r>
-    </w:p>
-    <w:p>
-      <w:pPr>
-        <w:pStyle w:val="Heading2"/>
-      </w:pPr>
-      <w:bookmarkStart w:id="45" w:name="roast-between-group"/>
-      <w:r>
-        <w:t xml:space="preserve">Roast between-group</w:t>
-      </w:r>
-      <w:bookmarkEnd w:id="45"/>
-    </w:p>
-    <w:p>
-      <w:pPr>
-        <w:pStyle w:val="FirstParagraph"/>
-      </w:pPr>
-      <w:r>
-        <w:t xml:space="preserve">We write the z-score for the between-arm comparison of each analyte’s 3 month difference from baseline from</w:t>
-      </w:r>
-      <w:r>
-        <w:t xml:space="preserve"> </w:t>
-      </w:r>
-      <w:r>
-        <w:rPr>
-          <w:rStyle w:val="VerbatimChar"/>
-        </w:rPr>
-        <w:t xml:space="preserve">ezlimma::limma_contrasts</w:t>
-      </w:r>
-      <w:r>
-        <w:t xml:space="preserve"> </w:t>
-      </w:r>
-      <w:r>
-        <w:t xml:space="preserve">to use in results.</w:t>
-      </w:r>
-    </w:p>
-    <w:p>
-      <w:pPr>
-        <w:pStyle w:val="BodyText"/>
-      </w:pPr>
-      <w:r>
-        <w:t xml:space="preserve">Run roast.</w:t>
-      </w:r>
-    </w:p>
-    <w:p>
-      <w:pPr>
-        <w:pStyle w:val="BodyText"/>
-      </w:pPr>
-      <w:r>
-        <w:t xml:space="preserve">Roast barplot.</w:t>
-      </w:r>
-    </w:p>
-    <w:p>
-      <w:pPr>
-        <w:pStyle w:val="BodyText"/>
-      </w:pPr>
-      <w:r>
-        <w:t xml:space="preserve">Plot Roast pwys.</w:t>
-      </w:r>
-    </w:p>
-    <w:p>
-      <w:pPr>
-        <w:pStyle w:val="Heading1"/>
-      </w:pPr>
-      <w:bookmarkStart w:id="46" w:name="pathway-mediation"/>
-      <w:r>
-        <w:t xml:space="preserve">Pathway mediation</w:t>
-      </w:r>
-      <w:bookmarkEnd w:id="46"/>
-    </w:p>
-    <w:p>
-      <w:pPr>
-        <w:pStyle w:val="FirstParagraph"/>
-      </w:pPr>
-      <w:r>
-        <w:t xml:space="preserve">We apply</w:t>
-      </w:r>
-      <w:r>
-        <w:t xml:space="preserve"> </w:t>
-      </w:r>
-      <w:r>
-        <w:rPr>
-          <w:rStyle w:val="VerbatimChar"/>
-        </w:rPr>
-        <w:t xml:space="preserve">CAMERA</w:t>
-      </w:r>
-      <w:r>
-        <w:t xml:space="preserve"> </w:t>
-      </w:r>
-      <w:r>
-        <w:t xml:space="preserve">to</w:t>
-      </w:r>
-      <w:r>
-        <w:t xml:space="preserve"> </w:t>
-      </w:r>
-      <w:r>
-        <w:rPr>
-          <w:rStyle w:val="VerbatimChar"/>
-        </w:rPr>
-        <w:t xml:space="preserve">Hitman</w:t>
-      </w:r>
-      <w:r>
-        <w:t xml:space="preserve"> </w:t>
-      </w:r>
-      <w:r>
-        <w:t xml:space="preserve">scores to test pathways. We need to know inter-gene correlation for method</w:t>
-      </w:r>
-      <w:r>
-        <w:t xml:space="preserve"> </w:t>
-      </w:r>
-      <w:r>
-        <w:rPr>
-          <w:rStyle w:val="VerbatimChar"/>
-        </w:rPr>
-        <w:t xml:space="preserve">cameraPR</w:t>
-      </w:r>
-      <w:r>
-        <w:t xml:space="preserve">.</w:t>
-      </w:r>
-    </w:p>
-    <w:p>
-      <w:pPr>
-        <w:pStyle w:val="Heading2"/>
-      </w:pPr>
-      <w:bookmarkStart w:id="47" w:name="hba1c-1"/>
-      <w:r>
-        <w:t xml:space="preserve">HbA1c</w:t>
-      </w:r>
-      <w:bookmarkEnd w:id="47"/>
-    </w:p>
-    <w:p>
-      <w:pPr>
-        <w:pStyle w:val="FirstParagraph"/>
-      </w:pPr>
-      <w:r>
-        <w:t xml:space="preserve">We find no significant pathways.</w:t>
+        <w:t xml:space="preserve">The protein analytes more significant in p-value &amp; FDR than any clinical mediator are:</w:t>
       </w:r>
     </w:p>
     <w:tbl>
@@ -1397,7 +1164,15 @@
             </w:tcBorders>
             <w:vAlign w:val="bottom"/>
           </w:tcPr>
-          <w:p/>
+          <w:p>
+            <w:pPr>
+              <w:pStyle w:val="Compact"/>
+              <w:jc w:val="left"/>
+            </w:pPr>
+            <w:r>
+              <w:t xml:space="preserve">probe</w:t>
+            </w:r>
+          </w:p>
         </w:tc>
         <w:tc>
           <w:tcPr>
@@ -1412,7 +1187,7 @@
               <w:jc w:val="right"/>
             </w:pPr>
             <w:r>
-              <w:t xml:space="preserve">NGenes</w:t>
+              <w:t xml:space="preserve">ratio3</w:t>
             </w:r>
           </w:p>
         </w:tc>
@@ -1426,10 +1201,10 @@
           <w:p>
             <w:pPr>
               <w:pStyle w:val="Compact"/>
-              <w:jc w:val="right"/>
-            </w:pPr>
-            <w:r>
-              <w:t xml:space="preserve">EMY.chisq.Direction</w:t>
+              <w:jc w:val="left"/>
+            </w:pPr>
+            <w:r>
+              <w:t xml:space="preserve">nm</w:t>
             </w:r>
           </w:p>
         </w:tc>
@@ -1443,27 +1218,10 @@
           <w:p>
             <w:pPr>
               <w:pStyle w:val="Compact"/>
-              <w:jc w:val="right"/>
-            </w:pPr>
-            <w:r>
-              <w:t xml:space="preserve">EMY.chisq.p</w:t>
-            </w:r>
-          </w:p>
-        </w:tc>
-        <w:tc>
-          <w:tcPr>
-            <w:tcBorders>
-              <w:bottom w:val="single"/>
-            </w:tcBorders>
-            <w:vAlign w:val="bottom"/>
-          </w:tcPr>
-          <w:p>
-            <w:pPr>
-              <w:pStyle w:val="Compact"/>
-              <w:jc w:val="right"/>
-            </w:pPr>
-            <w:r>
-              <w:t xml:space="preserve">EMY.chisq.FDR</w:t>
+              <w:jc w:val="left"/>
+            </w:pPr>
+            <w:r>
+              <w:t xml:space="preserve">EntrezGeneSymbol</w:t>
             </w:r>
           </w:p>
         </w:tc>
@@ -1476,56 +1234,21 @@
               <w:jc w:val="left"/>
             </w:pPr>
             <w:r>
-              <w:t xml:space="preserve">Beta-Alanine Metabolism</w:t>
-            </w:r>
-          </w:p>
-        </w:tc>
-        <w:tc>
-          <w:p>
-            <w:pPr>
-              <w:pStyle w:val="Compact"/>
-              <w:jc w:val="right"/>
-            </w:pPr>
-            <w:r>
-              <w:t xml:space="preserve">10</w:t>
-            </w:r>
-          </w:p>
-        </w:tc>
-        <w:tc>
-          <w:p>
-            <w:pPr>
-              <w:pStyle w:val="Compact"/>
-              <w:jc w:val="right"/>
-            </w:pPr>
-            <w:r>
-              <w:t xml:space="preserve">1</w:t>
-            </w:r>
-          </w:p>
-        </w:tc>
-        <w:tc>
-          <w:p>
-            <w:pPr>
-              <w:pStyle w:val="Compact"/>
-              <w:jc w:val="right"/>
-            </w:pPr>
-            <w:r>
-              <w:t xml:space="preserve">0.006</w:t>
-            </w:r>
-          </w:p>
-        </w:tc>
-        <w:tc>
-          <w:p>
-            <w:pPr>
-              <w:pStyle w:val="Compact"/>
-              <w:jc w:val="right"/>
-            </w:pPr>
-            <w:r>
-              <w:t xml:space="preserve">0.226</w:t>
-            </w:r>
-          </w:p>
-        </w:tc>
-      </w:tr>
-      <w:tr>
+              <w:t xml:space="preserve">SL005168</w:t>
+            </w:r>
+          </w:p>
+        </w:tc>
+        <w:tc>
+          <w:p>
+            <w:pPr>
+              <w:pStyle w:val="Compact"/>
+              <w:jc w:val="right"/>
+            </w:pPr>
+            <w:r>
+              <w:t xml:space="preserve">-0.163</w:t>
+            </w:r>
+          </w:p>
+        </w:tc>
         <w:tc>
           <w:p>
             <w:pPr>
@@ -1533,56 +1256,10 @@
               <w:jc w:val="left"/>
             </w:pPr>
             <w:r>
-              <w:t xml:space="preserve">Histidine Metabolism</w:t>
-            </w:r>
-          </w:p>
-        </w:tc>
-        <w:tc>
-          <w:p>
-            <w:pPr>
-              <w:pStyle w:val="Compact"/>
-              <w:jc w:val="right"/>
-            </w:pPr>
-            <w:r>
-              <w:t xml:space="preserve">10</w:t>
-            </w:r>
-          </w:p>
-        </w:tc>
-        <w:tc>
-          <w:p>
-            <w:pPr>
-              <w:pStyle w:val="Compact"/>
-              <w:jc w:val="right"/>
-            </w:pPr>
-            <w:r>
-              <w:t xml:space="preserve">1</w:t>
-            </w:r>
-          </w:p>
-        </w:tc>
-        <w:tc>
-          <w:p>
-            <w:pPr>
-              <w:pStyle w:val="Compact"/>
-              <w:jc w:val="right"/>
-            </w:pPr>
-            <w:r>
-              <w:t xml:space="preserve">0.006</w:t>
-            </w:r>
-          </w:p>
-        </w:tc>
-        <w:tc>
-          <w:p>
-            <w:pPr>
-              <w:pStyle w:val="Compact"/>
-              <w:jc w:val="right"/>
-            </w:pPr>
-            <w:r>
-              <w:t xml:space="preserve">0.226</w:t>
-            </w:r>
-          </w:p>
-        </w:tc>
-      </w:tr>
-      <w:tr>
+              <w:t xml:space="preserve">Growth hormone receptor</w:t>
+            </w:r>
+          </w:p>
+        </w:tc>
         <w:tc>
           <w:p>
             <w:pPr>
@@ -1590,51 +1267,7 @@
               <w:jc w:val="left"/>
             </w:pPr>
             <w:r>
-              <w:t xml:space="preserve">Glycine and Serine Metabolism</w:t>
-            </w:r>
-          </w:p>
-        </w:tc>
-        <w:tc>
-          <w:p>
-            <w:pPr>
-              <w:pStyle w:val="Compact"/>
-              <w:jc w:val="right"/>
-            </w:pPr>
-            <w:r>
-              <w:t xml:space="preserve">22</w:t>
-            </w:r>
-          </w:p>
-        </w:tc>
-        <w:tc>
-          <w:p>
-            <w:pPr>
-              <w:pStyle w:val="Compact"/>
-              <w:jc w:val="right"/>
-            </w:pPr>
-            <w:r>
-              <w:t xml:space="preserve">1</w:t>
-            </w:r>
-          </w:p>
-        </w:tc>
-        <w:tc>
-          <w:p>
-            <w:pPr>
-              <w:pStyle w:val="Compact"/>
-              <w:jc w:val="right"/>
-            </w:pPr>
-            <w:r>
-              <w:t xml:space="preserve">0.047</w:t>
-            </w:r>
-          </w:p>
-        </w:tc>
-        <w:tc>
-          <w:p>
-            <w:pPr>
-              <w:pStyle w:val="Compact"/>
-              <w:jc w:val="right"/>
-            </w:pPr>
-            <w:r>
-              <w:t xml:space="preserve">0.836</w:t>
+              <w:t xml:space="preserve">GHR</w:t>
             </w:r>
           </w:p>
         </w:tc>
@@ -1642,12 +1275,195 @@
     </w:tbl>
     <w:p>
       <w:pPr>
+        <w:pStyle w:val="BodyText"/>
+      </w:pPr>
+      <w:r>
+        <w:t xml:space="preserve">The metabolite mediators are pro-hydroxy-pro</w:t>
+      </w:r>
+    </w:p>
+    <w:p>
+      <w:pPr>
+        <w:pStyle w:val="Heading3"/>
+      </w:pPr>
+      <w:bookmarkStart w:id="42" w:name="compare-hitman-to-joint-significance"/>
+      <w:r>
+        <w:t xml:space="preserve">Compare Hitman to joint significance</w:t>
+      </w:r>
+      <w:bookmarkEnd w:id="42"/>
+    </w:p>
+    <w:p>
+      <w:pPr>
+        <w:pStyle w:val="FirstParagraph"/>
+      </w:pPr>
+      <w:r>
+        <w:t xml:space="preserve">Top analytes: GHR has FDR 0.26 &amp; pro-hydroxy-pro has FDR 0.73.</w:t>
+      </w:r>
+    </w:p>
+    <w:p>
+      <w:pPr>
+        <w:pStyle w:val="Heading3"/>
+      </w:pPr>
+      <w:bookmarkStart w:id="43" w:name="plot-inconsistent-mediation-fig"/>
+      <w:r>
+        <w:t xml:space="preserve">Plot inconsistent mediation fig</w:t>
+      </w:r>
+      <w:bookmarkEnd w:id="43"/>
+    </w:p>
+    <w:p>
+      <w:pPr>
+        <w:pStyle w:val="FirstParagraph"/>
+      </w:pPr>
+      <w:r>
+        <w:t xml:space="preserve">We combine several mediation plotsinto the Hitman figure using</w:t>
+      </w:r>
+      <w:r>
+        <w:t xml:space="preserve"> </w:t>
+      </w:r>
+      <w:r>
+        <w:rPr>
+          <w:rStyle w:val="VerbatimChar"/>
+        </w:rPr>
+        <w:t xml:space="preserve">ggplot2 facet_wrap</w:t>
+      </w:r>
+      <w:r>
+        <w:t xml:space="preserve">. We modify this figure by copy-pasting pieces into PPT, then adding text boxes for Inconsistent and Consistent mediators.</w:t>
+      </w:r>
+    </w:p>
+    <w:p>
+      <w:pPr>
         <w:pStyle w:val="Heading2"/>
       </w:pPr>
-      <w:bookmarkStart w:id="48" w:name="homa-ir-1"/>
+      <w:bookmarkStart w:id="44" w:name="homa-ir"/>
       <w:r>
         <w:t xml:space="preserve">HOMA-IR</w:t>
       </w:r>
+      <w:bookmarkEnd w:id="44"/>
+    </w:p>
+    <w:p>
+      <w:pPr>
+        <w:pStyle w:val="FirstParagraph"/>
+      </w:pPr>
+      <w:r>
+        <w:t xml:space="preserve">We apply Hitman to 12mo HOMA-IR change using 3mo analyte change as mediators.</w:t>
+      </w:r>
+    </w:p>
+    <w:p>
+      <w:pPr>
+        <w:pStyle w:val="Heading2"/>
+      </w:pPr>
+      <w:bookmarkStart w:id="45" w:name="dins030"/>
+      <w:r>
+        <w:t xml:space="preserve">dins030</w:t>
+      </w:r>
+      <w:bookmarkEnd w:id="45"/>
+    </w:p>
+    <w:p>
+      <w:pPr>
+        <w:pStyle w:val="FirstParagraph"/>
+      </w:pPr>
+      <w:r>
+        <w:t xml:space="preserve">We apply Hitman to dins030 [change in insulin from 0 to 30 min in mixed-meal tolerance test (mcU/ml)] change at 12mo from baseline using 3mo analyte change from baseline as mediators.</w:t>
+      </w:r>
+    </w:p>
+    <w:p>
+      <w:pPr>
+        <w:pStyle w:val="Heading1"/>
+      </w:pPr>
+      <w:bookmarkStart w:id="46" w:name="pathways"/>
+      <w:r>
+        <w:t xml:space="preserve">Pathways</w:t>
+      </w:r>
+      <w:bookmarkEnd w:id="46"/>
+    </w:p>
+    <w:p>
+      <w:pPr>
+        <w:pStyle w:val="FirstParagraph"/>
+      </w:pPr>
+      <w:r>
+        <w:t xml:space="preserve">For pathway input data, differences from baseline are combined for people who have both somascan &amp; metabolomics. Analytes are subset and summarized (by averaging over analytes with the same ID) to match network, for network plotting.</w:t>
+      </w:r>
+    </w:p>
+    <w:p>
+      <w:pPr>
+        <w:pStyle w:val="BodyText"/>
+      </w:pPr>
+      <w:r>
+        <w:t xml:space="preserve">We plot the top pathways. The t-statistics from ezlimma have sufficiently many degrees of freedom to be approximately z-scores, which are better known, so we annotate them as z-scores. For a network plotting of differences, we use Pathway Commons PC9 and SMPDB files downloaded around 2016.</w:t>
+      </w:r>
+    </w:p>
+    <w:p>
+      <w:pPr>
+        <w:pStyle w:val="BodyText"/>
+      </w:pPr>
+      <w:r>
+        <w:t xml:space="preserve">We map ChEBI IDs in PC9 to chemical names, so that we can show the names in our network plots.</w:t>
+      </w:r>
+    </w:p>
+    <w:p>
+      <w:pPr>
+        <w:pStyle w:val="Heading2"/>
+      </w:pPr>
+      <w:bookmarkStart w:id="47" w:name="roast-between-group"/>
+      <w:r>
+        <w:t xml:space="preserve">Roast between-group</w:t>
+      </w:r>
+      <w:bookmarkEnd w:id="47"/>
+    </w:p>
+    <w:p>
+      <w:pPr>
+        <w:pStyle w:val="FirstParagraph"/>
+      </w:pPr>
+      <w:r>
+        <w:t xml:space="preserve">We write the z-score for the between-arm comparison of each analyte’s 3 month difference from baseline from</w:t>
+      </w:r>
+      <w:r>
+        <w:t xml:space="preserve"> </w:t>
+      </w:r>
+      <w:r>
+        <w:rPr>
+          <w:rStyle w:val="VerbatimChar"/>
+        </w:rPr>
+        <w:t xml:space="preserve">ezlimma::limma_contrasts</w:t>
+      </w:r>
+      <w:r>
+        <w:t xml:space="preserve"> </w:t>
+      </w:r>
+      <w:r>
+        <w:t xml:space="preserve">to use in results.</w:t>
+      </w:r>
+    </w:p>
+    <w:p>
+      <w:pPr>
+        <w:pStyle w:val="BodyText"/>
+      </w:pPr>
+      <w:r>
+        <w:t xml:space="preserve">Run roast.</w:t>
+      </w:r>
+    </w:p>
+    <w:p>
+      <w:pPr>
+        <w:pStyle w:val="BodyText"/>
+      </w:pPr>
+      <w:r>
+        <w:t xml:space="preserve">Roast barplot.</w:t>
+      </w:r>
+    </w:p>
+    <w:p>
+      <w:pPr>
+        <w:pStyle w:val="BodyText"/>
+      </w:pPr>
+      <w:r>
+        <w:t xml:space="preserve">Plot Roast pwys.</w:t>
+      </w:r>
+    </w:p>
+    <w:p>
+      <w:pPr>
+        <w:pStyle w:val="Heading1"/>
+      </w:pPr>
+      <w:bookmarkStart w:id="48" w:name="pathway-mediation"/>
+      <w:r>
+        <w:t xml:space="preserve">Pathway mediation</w:t>
+      </w:r>
       <w:bookmarkEnd w:id="48"/>
     </w:p>
     <w:p>
@@ -1655,7 +1471,67 @@
         <w:pStyle w:val="FirstParagraph"/>
       </w:pPr>
       <w:r>
-        <w:t xml:space="preserve">We find 15 significant pathways.</w:t>
+        <w:t xml:space="preserve">We apply</w:t>
+      </w:r>
+      <w:r>
+        <w:t xml:space="preserve"> </w:t>
+      </w:r>
+      <w:r>
+        <w:rPr>
+          <w:rStyle w:val="VerbatimChar"/>
+        </w:rPr>
+        <w:t xml:space="preserve">CAMERA</w:t>
+      </w:r>
+      <w:r>
+        <w:t xml:space="preserve"> </w:t>
+      </w:r>
+      <w:r>
+        <w:t xml:space="preserve">to</w:t>
+      </w:r>
+      <w:r>
+        <w:t xml:space="preserve"> </w:t>
+      </w:r>
+      <w:r>
+        <w:rPr>
+          <w:rStyle w:val="VerbatimChar"/>
+        </w:rPr>
+        <w:t xml:space="preserve">Hitman</w:t>
+      </w:r>
+      <w:r>
+        <w:t xml:space="preserve"> </w:t>
+      </w:r>
+      <w:r>
+        <w:t xml:space="preserve">scores to test pathways. We need to know inter-gene correlation for method</w:t>
+      </w:r>
+      <w:r>
+        <w:t xml:space="preserve"> </w:t>
+      </w:r>
+      <w:r>
+        <w:rPr>
+          <w:rStyle w:val="VerbatimChar"/>
+        </w:rPr>
+        <w:t xml:space="preserve">cameraPR</w:t>
+      </w:r>
+      <w:r>
+        <w:t xml:space="preserve">.</w:t>
+      </w:r>
+    </w:p>
+    <w:p>
+      <w:pPr>
+        <w:pStyle w:val="Heading2"/>
+      </w:pPr>
+      <w:bookmarkStart w:id="49" w:name="hba1c-1"/>
+      <w:r>
+        <w:t xml:space="preserve">HbA1c</w:t>
+      </w:r>
+      <w:bookmarkEnd w:id="49"/>
+    </w:p>
+    <w:p>
+      <w:pPr>
+        <w:pStyle w:val="FirstParagraph"/>
+      </w:pPr>
+      <w:r>
+        <w:t xml:space="preserve">We find no significant pathways.</w:t>
       </w:r>
     </w:p>
     <w:tbl>
@@ -1755,18 +1631,18 @@
               <w:jc w:val="left"/>
             </w:pPr>
             <w:r>
-              <w:t xml:space="preserve">Fatty Acid Biosynthesis</w:t>
-            </w:r>
-          </w:p>
-        </w:tc>
-        <w:tc>
-          <w:p>
-            <w:pPr>
-              <w:pStyle w:val="Compact"/>
-              <w:jc w:val="right"/>
-            </w:pPr>
-            <w:r>
-              <w:t xml:space="preserve">9</w:t>
+              <w:t xml:space="preserve">Beta-Alanine Metabolism</w:t>
+            </w:r>
+          </w:p>
+        </w:tc>
+        <w:tc>
+          <w:p>
+            <w:pPr>
+              <w:pStyle w:val="Compact"/>
+              <w:jc w:val="right"/>
+            </w:pPr>
+            <w:r>
+              <w:t xml:space="preserve">10</w:t>
             </w:r>
           </w:p>
         </w:tc>
@@ -1788,18 +1664,18 @@
               <w:jc w:val="right"/>
             </w:pPr>
             <w:r>
-              <w:t xml:space="preserve">0</w:t>
-            </w:r>
-          </w:p>
-        </w:tc>
-        <w:tc>
-          <w:p>
-            <w:pPr>
-              <w:pStyle w:val="Compact"/>
-              <w:jc w:val="right"/>
-            </w:pPr>
-            <w:r>
-              <w:t xml:space="preserve">0</w:t>
+              <w:t xml:space="preserve">0.006</w:t>
+            </w:r>
+          </w:p>
+        </w:tc>
+        <w:tc>
+          <w:p>
+            <w:pPr>
+              <w:pStyle w:val="Compact"/>
+              <w:jc w:val="right"/>
+            </w:pPr>
+            <w:r>
+              <w:t xml:space="preserve">0.226</w:t>
             </w:r>
           </w:p>
         </w:tc>
@@ -1812,18 +1688,18 @@
               <w:jc w:val="left"/>
             </w:pPr>
             <w:r>
-              <w:t xml:space="preserve">Valine, Leucine and Isoleucine Degradation</w:t>
-            </w:r>
-          </w:p>
-        </w:tc>
-        <w:tc>
-          <w:p>
-            <w:pPr>
-              <w:pStyle w:val="Compact"/>
-              <w:jc w:val="right"/>
-            </w:pPr>
-            <w:r>
-              <w:t xml:space="preserve">15</w:t>
+              <w:t xml:space="preserve">Histidine Metabolism</w:t>
+            </w:r>
+          </w:p>
+        </w:tc>
+        <w:tc>
+          <w:p>
+            <w:pPr>
+              <w:pStyle w:val="Compact"/>
+              <w:jc w:val="right"/>
+            </w:pPr>
+            <w:r>
+              <w:t xml:space="preserve">10</w:t>
             </w:r>
           </w:p>
         </w:tc>
@@ -1845,18 +1721,18 @@
               <w:jc w:val="right"/>
             </w:pPr>
             <w:r>
-              <w:t xml:space="preserve">0</w:t>
-            </w:r>
-          </w:p>
-        </w:tc>
-        <w:tc>
-          <w:p>
-            <w:pPr>
-              <w:pStyle w:val="Compact"/>
-              <w:jc w:val="right"/>
-            </w:pPr>
-            <w:r>
-              <w:t xml:space="preserve">0</w:t>
+              <w:t xml:space="preserve">0.006</w:t>
+            </w:r>
+          </w:p>
+        </w:tc>
+        <w:tc>
+          <w:p>
+            <w:pPr>
+              <w:pStyle w:val="Compact"/>
+              <w:jc w:val="right"/>
+            </w:pPr>
+            <w:r>
+              <w:t xml:space="preserve">0.226</w:t>
             </w:r>
           </w:p>
         </w:tc>
@@ -1869,18 +1745,18 @@
               <w:jc w:val="left"/>
             </w:pPr>
             <w:r>
-              <w:t xml:space="preserve">Phenylalanine and Tyrosine Metabolism</w:t>
-            </w:r>
-          </w:p>
-        </w:tc>
-        <w:tc>
-          <w:p>
-            <w:pPr>
-              <w:pStyle w:val="Compact"/>
-              <w:jc w:val="right"/>
-            </w:pPr>
-            <w:r>
-              <w:t xml:space="preserve">10</w:t>
+              <w:t xml:space="preserve">Glycine and Serine Metabolism</w:t>
+            </w:r>
+          </w:p>
+        </w:tc>
+        <w:tc>
+          <w:p>
+            <w:pPr>
+              <w:pStyle w:val="Compact"/>
+              <w:jc w:val="right"/>
+            </w:pPr>
+            <w:r>
+              <w:t xml:space="preserve">22</w:t>
             </w:r>
           </w:p>
         </w:tc>
@@ -1902,18 +1778,18 @@
               <w:jc w:val="right"/>
             </w:pPr>
             <w:r>
-              <w:t xml:space="preserve">0</w:t>
-            </w:r>
-          </w:p>
-        </w:tc>
-        <w:tc>
-          <w:p>
-            <w:pPr>
-              <w:pStyle w:val="Compact"/>
-              <w:jc w:val="right"/>
-            </w:pPr>
-            <w:r>
-              <w:t xml:space="preserve">0</w:t>
+              <w:t xml:space="preserve">0.047</w:t>
+            </w:r>
+          </w:p>
+        </w:tc>
+        <w:tc>
+          <w:p>
+            <w:pPr>
+              <w:pStyle w:val="Compact"/>
+              <w:jc w:val="right"/>
+            </w:pPr>
+            <w:r>
+              <w:t xml:space="preserve">0.836</w:t>
             </w:r>
           </w:p>
         </w:tc>
@@ -1923,18 +1799,18 @@
       <w:pPr>
         <w:pStyle w:val="Heading2"/>
       </w:pPr>
-      <w:bookmarkStart w:id="49" w:name="dins030-1"/>
-      <w:r>
-        <w:t xml:space="preserve">dins030</w:t>
-      </w:r>
-      <w:bookmarkEnd w:id="49"/>
+      <w:bookmarkStart w:id="50" w:name="homa-ir-1"/>
+      <w:r>
+        <w:t xml:space="preserve">HOMA-IR</w:t>
+      </w:r>
+      <w:bookmarkEnd w:id="50"/>
     </w:p>
     <w:p>
       <w:pPr>
         <w:pStyle w:val="FirstParagraph"/>
       </w:pPr>
       <w:r>
-        <w:t xml:space="preserve">We find caffeine metabolism significant.</w:t>
+        <w:t xml:space="preserve">We find 15 significant pathways.</w:t>
       </w:r>
     </w:p>
     <w:tbl>
@@ -2034,7 +1910,7 @@
               <w:jc w:val="left"/>
             </w:pPr>
             <w:r>
-              <w:t xml:space="preserve">Caffeine Metabolism</w:t>
+              <w:t xml:space="preserve">Fatty Acid Biosynthesis</w:t>
             </w:r>
           </w:p>
         </w:tc>
@@ -2067,18 +1943,18 @@
               <w:jc w:val="right"/>
             </w:pPr>
             <w:r>
-              <w:t xml:space="preserve">0.000</w:t>
-            </w:r>
-          </w:p>
-        </w:tc>
-        <w:tc>
-          <w:p>
-            <w:pPr>
-              <w:pStyle w:val="Compact"/>
-              <w:jc w:val="right"/>
-            </w:pPr>
-            <w:r>
-              <w:t xml:space="preserve">0.000</w:t>
+              <w:t xml:space="preserve">0</w:t>
+            </w:r>
+          </w:p>
+        </w:tc>
+        <w:tc>
+          <w:p>
+            <w:pPr>
+              <w:pStyle w:val="Compact"/>
+              <w:jc w:val="right"/>
+            </w:pPr>
+            <w:r>
+              <w:t xml:space="preserve">0</w:t>
             </w:r>
           </w:p>
         </w:tc>
@@ -2091,18 +1967,18 @@
               <w:jc w:val="left"/>
             </w:pPr>
             <w:r>
-              <w:t xml:space="preserve">Sphingolipid Metabolism</w:t>
-            </w:r>
-          </w:p>
-        </w:tc>
-        <w:tc>
-          <w:p>
-            <w:pPr>
-              <w:pStyle w:val="Compact"/>
-              <w:jc w:val="right"/>
-            </w:pPr>
-            <w:r>
-              <w:t xml:space="preserve">10</w:t>
+              <w:t xml:space="preserve">Valine, Leucine and Isoleucine Degradation</w:t>
+            </w:r>
+          </w:p>
+        </w:tc>
+        <w:tc>
+          <w:p>
+            <w:pPr>
+              <w:pStyle w:val="Compact"/>
+              <w:jc w:val="right"/>
+            </w:pPr>
+            <w:r>
+              <w:t xml:space="preserve">15</w:t>
             </w:r>
           </w:p>
         </w:tc>
@@ -2124,18 +2000,18 @@
               <w:jc w:val="right"/>
             </w:pPr>
             <w:r>
-              <w:t xml:space="preserve">0.068</w:t>
-            </w:r>
-          </w:p>
-        </w:tc>
-        <w:tc>
-          <w:p>
-            <w:pPr>
-              <w:pStyle w:val="Compact"/>
-              <w:jc w:val="right"/>
-            </w:pPr>
-            <w:r>
-              <w:t xml:space="preserve">0.989</w:t>
+              <w:t xml:space="preserve">0</w:t>
+            </w:r>
+          </w:p>
+        </w:tc>
+        <w:tc>
+          <w:p>
+            <w:pPr>
+              <w:pStyle w:val="Compact"/>
+              <w:jc w:val="right"/>
+            </w:pPr>
+            <w:r>
+              <w:t xml:space="preserve">0</w:t>
             </w:r>
           </w:p>
         </w:tc>
@@ -2148,18 +2024,18 @@
               <w:jc w:val="left"/>
             </w:pPr>
             <w:r>
-              <w:t xml:space="preserve">Phospholipid Biosynthesis</w:t>
-            </w:r>
-          </w:p>
-        </w:tc>
-        <w:tc>
-          <w:p>
-            <w:pPr>
-              <w:pStyle w:val="Compact"/>
-              <w:jc w:val="right"/>
-            </w:pPr>
-            <w:r>
-              <w:t xml:space="preserve">4</w:t>
+              <w:t xml:space="preserve">Phenylalanine and Tyrosine Metabolism</w:t>
+            </w:r>
+          </w:p>
+        </w:tc>
+        <w:tc>
+          <w:p>
+            <w:pPr>
+              <w:pStyle w:val="Compact"/>
+              <w:jc w:val="right"/>
+            </w:pPr>
+            <w:r>
+              <w:t xml:space="preserve">10</w:t>
             </w:r>
           </w:p>
         </w:tc>
@@ -2181,18 +2057,18 @@
               <w:jc w:val="right"/>
             </w:pPr>
             <w:r>
-              <w:t xml:space="preserve">0.105</w:t>
-            </w:r>
-          </w:p>
-        </w:tc>
-        <w:tc>
-          <w:p>
-            <w:pPr>
-              <w:pStyle w:val="Compact"/>
-              <w:jc w:val="right"/>
-            </w:pPr>
-            <w:r>
-              <w:t xml:space="preserve">0.989</w:t>
+              <w:t xml:space="preserve">0</w:t>
+            </w:r>
+          </w:p>
+        </w:tc>
+        <w:tc>
+          <w:p>
+            <w:pPr>
+              <w:pStyle w:val="Compact"/>
+              <w:jc w:val="right"/>
+            </w:pPr>
+            <w:r>
+              <w:t xml:space="preserve">0</w:t>
             </w:r>
           </w:p>
         </w:tc>
@@ -2200,13 +2076,292 @@
     </w:tbl>
     <w:p>
       <w:pPr>
+        <w:pStyle w:val="Heading2"/>
+      </w:pPr>
+      <w:bookmarkStart w:id="51" w:name="dins030-1"/>
+      <w:r>
+        <w:t xml:space="preserve">dins030</w:t>
+      </w:r>
+      <w:bookmarkEnd w:id="51"/>
+    </w:p>
+    <w:p>
+      <w:pPr>
+        <w:pStyle w:val="FirstParagraph"/>
+      </w:pPr>
+      <w:r>
+        <w:t xml:space="preserve">We find caffeine metabolism significant.</w:t>
+      </w:r>
+    </w:p>
+    <w:tbl>
+      <w:tblPr>
+        <w:tblStyle w:val="Table"/>
+        <w:tblW w:type="pct" w:w="0.0"/>
+        <w:tblLook w:firstRow="1"/>
+      </w:tblPr>
+      <w:tblGrid/>
+      <w:tr>
+        <w:trPr>
+          <w:cnfStyle w:firstRow="1"/>
+        </w:trPr>
+        <w:tc>
+          <w:tcPr>
+            <w:tcBorders>
+              <w:bottom w:val="single"/>
+            </w:tcBorders>
+            <w:vAlign w:val="bottom"/>
+          </w:tcPr>
+          <w:p/>
+        </w:tc>
+        <w:tc>
+          <w:tcPr>
+            <w:tcBorders>
+              <w:bottom w:val="single"/>
+            </w:tcBorders>
+            <w:vAlign w:val="bottom"/>
+          </w:tcPr>
+          <w:p>
+            <w:pPr>
+              <w:pStyle w:val="Compact"/>
+              <w:jc w:val="right"/>
+            </w:pPr>
+            <w:r>
+              <w:t xml:space="preserve">NGenes</w:t>
+            </w:r>
+          </w:p>
+        </w:tc>
+        <w:tc>
+          <w:tcPr>
+            <w:tcBorders>
+              <w:bottom w:val="single"/>
+            </w:tcBorders>
+            <w:vAlign w:val="bottom"/>
+          </w:tcPr>
+          <w:p>
+            <w:pPr>
+              <w:pStyle w:val="Compact"/>
+              <w:jc w:val="right"/>
+            </w:pPr>
+            <w:r>
+              <w:t xml:space="preserve">EMY.chisq.Direction</w:t>
+            </w:r>
+          </w:p>
+        </w:tc>
+        <w:tc>
+          <w:tcPr>
+            <w:tcBorders>
+              <w:bottom w:val="single"/>
+            </w:tcBorders>
+            <w:vAlign w:val="bottom"/>
+          </w:tcPr>
+          <w:p>
+            <w:pPr>
+              <w:pStyle w:val="Compact"/>
+              <w:jc w:val="right"/>
+            </w:pPr>
+            <w:r>
+              <w:t xml:space="preserve">EMY.chisq.p</w:t>
+            </w:r>
+          </w:p>
+        </w:tc>
+        <w:tc>
+          <w:tcPr>
+            <w:tcBorders>
+              <w:bottom w:val="single"/>
+            </w:tcBorders>
+            <w:vAlign w:val="bottom"/>
+          </w:tcPr>
+          <w:p>
+            <w:pPr>
+              <w:pStyle w:val="Compact"/>
+              <w:jc w:val="right"/>
+            </w:pPr>
+            <w:r>
+              <w:t xml:space="preserve">EMY.chisq.FDR</w:t>
+            </w:r>
+          </w:p>
+        </w:tc>
+      </w:tr>
+      <w:tr>
+        <w:tc>
+          <w:p>
+            <w:pPr>
+              <w:pStyle w:val="Compact"/>
+              <w:jc w:val="left"/>
+            </w:pPr>
+            <w:r>
+              <w:t xml:space="preserve">Caffeine Metabolism</w:t>
+            </w:r>
+          </w:p>
+        </w:tc>
+        <w:tc>
+          <w:p>
+            <w:pPr>
+              <w:pStyle w:val="Compact"/>
+              <w:jc w:val="right"/>
+            </w:pPr>
+            <w:r>
+              <w:t xml:space="preserve">9</w:t>
+            </w:r>
+          </w:p>
+        </w:tc>
+        <w:tc>
+          <w:p>
+            <w:pPr>
+              <w:pStyle w:val="Compact"/>
+              <w:jc w:val="right"/>
+            </w:pPr>
+            <w:r>
+              <w:t xml:space="preserve">1</w:t>
+            </w:r>
+          </w:p>
+        </w:tc>
+        <w:tc>
+          <w:p>
+            <w:pPr>
+              <w:pStyle w:val="Compact"/>
+              <w:jc w:val="right"/>
+            </w:pPr>
+            <w:r>
+              <w:t xml:space="preserve">0.000</w:t>
+            </w:r>
+          </w:p>
+        </w:tc>
+        <w:tc>
+          <w:p>
+            <w:pPr>
+              <w:pStyle w:val="Compact"/>
+              <w:jc w:val="right"/>
+            </w:pPr>
+            <w:r>
+              <w:t xml:space="preserve">0.000</w:t>
+            </w:r>
+          </w:p>
+        </w:tc>
+      </w:tr>
+      <w:tr>
+        <w:tc>
+          <w:p>
+            <w:pPr>
+              <w:pStyle w:val="Compact"/>
+              <w:jc w:val="left"/>
+            </w:pPr>
+            <w:r>
+              <w:t xml:space="preserve">Sphingolipid Metabolism</w:t>
+            </w:r>
+          </w:p>
+        </w:tc>
+        <w:tc>
+          <w:p>
+            <w:pPr>
+              <w:pStyle w:val="Compact"/>
+              <w:jc w:val="right"/>
+            </w:pPr>
+            <w:r>
+              <w:t xml:space="preserve">10</w:t>
+            </w:r>
+          </w:p>
+        </w:tc>
+        <w:tc>
+          <w:p>
+            <w:pPr>
+              <w:pStyle w:val="Compact"/>
+              <w:jc w:val="right"/>
+            </w:pPr>
+            <w:r>
+              <w:t xml:space="preserve">1</w:t>
+            </w:r>
+          </w:p>
+        </w:tc>
+        <w:tc>
+          <w:p>
+            <w:pPr>
+              <w:pStyle w:val="Compact"/>
+              <w:jc w:val="right"/>
+            </w:pPr>
+            <w:r>
+              <w:t xml:space="preserve">0.068</w:t>
+            </w:r>
+          </w:p>
+        </w:tc>
+        <w:tc>
+          <w:p>
+            <w:pPr>
+              <w:pStyle w:val="Compact"/>
+              <w:jc w:val="right"/>
+            </w:pPr>
+            <w:r>
+              <w:t xml:space="preserve">0.989</w:t>
+            </w:r>
+          </w:p>
+        </w:tc>
+      </w:tr>
+      <w:tr>
+        <w:tc>
+          <w:p>
+            <w:pPr>
+              <w:pStyle w:val="Compact"/>
+              <w:jc w:val="left"/>
+            </w:pPr>
+            <w:r>
+              <w:t xml:space="preserve">Phospholipid Biosynthesis</w:t>
+            </w:r>
+          </w:p>
+        </w:tc>
+        <w:tc>
+          <w:p>
+            <w:pPr>
+              <w:pStyle w:val="Compact"/>
+              <w:jc w:val="right"/>
+            </w:pPr>
+            <w:r>
+              <w:t xml:space="preserve">4</w:t>
+            </w:r>
+          </w:p>
+        </w:tc>
+        <w:tc>
+          <w:p>
+            <w:pPr>
+              <w:pStyle w:val="Compact"/>
+              <w:jc w:val="right"/>
+            </w:pPr>
+            <w:r>
+              <w:t xml:space="preserve">1</w:t>
+            </w:r>
+          </w:p>
+        </w:tc>
+        <w:tc>
+          <w:p>
+            <w:pPr>
+              <w:pStyle w:val="Compact"/>
+              <w:jc w:val="right"/>
+            </w:pPr>
+            <w:r>
+              <w:t xml:space="preserve">0.105</w:t>
+            </w:r>
+          </w:p>
+        </w:tc>
+        <w:tc>
+          <w:p>
+            <w:pPr>
+              <w:pStyle w:val="Compact"/>
+              <w:jc w:val="right"/>
+            </w:pPr>
+            <w:r>
+              <w:t xml:space="preserve">0.989</w:t>
+            </w:r>
+          </w:p>
+        </w:tc>
+      </w:tr>
+    </w:tbl>
+    <w:p>
+      <w:pPr>
         <w:pStyle w:val="Heading1"/>
       </w:pPr>
-      <w:bookmarkStart w:id="50" w:name="session-info"/>
+      <w:bookmarkStart w:id="52" w:name="session-info"/>
       <w:r>
         <w:t xml:space="preserve">Session info</w:t>
       </w:r>
-      <w:bookmarkEnd w:id="50"/>
+      <w:bookmarkEnd w:id="52"/>
     </w:p>
     <w:p>
       <w:pPr>
@@ -2216,10 +2371,10 @@
         <w:rPr>
           <w:rStyle w:val="VerbatimChar"/>
         </w:rPr>
-        <w:t xml:space="preserve">## - Session info ----------------------------------------------------------</w:t>
-      </w:r>
-      <w:r>
-        <w:br w:type="textWrapping"/>
+        <w:t xml:space="preserve">## - Session info ---------------------------------------------------------------</w:t>
+      </w:r>
+      <w:r>
+        <w:br/>
       </w:r>
       <w:r>
         <w:rPr>
@@ -2228,16 +2383,16 @@
         <w:t xml:space="preserve">##  setting  value                       </w:t>
       </w:r>
       <w:r>
-        <w:br w:type="textWrapping"/>
-      </w:r>
-      <w:r>
-        <w:rPr>
-          <w:rStyle w:val="VerbatimChar"/>
-        </w:rPr>
-        <w:t xml:space="preserve">##  version  R version 3.6.1 (2019-07-05)</w:t>
-      </w:r>
-      <w:r>
-        <w:br w:type="textWrapping"/>
+        <w:br/>
+      </w:r>
+      <w:r>
+        <w:rPr>
+          <w:rStyle w:val="VerbatimChar"/>
+        </w:rPr>
+        <w:t xml:space="preserve">##  version  R version 3.6.2 (2019-12-12)</w:t>
+      </w:r>
+      <w:r>
+        <w:br/>
       </w:r>
       <w:r>
         <w:rPr>
@@ -2246,7 +2401,7 @@
         <w:t xml:space="preserve">##  os       Windows 7 x64 SP 1          </w:t>
       </w:r>
       <w:r>
-        <w:br w:type="textWrapping"/>
+        <w:br/>
       </w:r>
       <w:r>
         <w:rPr>
@@ -2255,7 +2410,7 @@
         <w:t xml:space="preserve">##  system   x86_64, mingw32             </w:t>
       </w:r>
       <w:r>
-        <w:br w:type="textWrapping"/>
+        <w:br/>
       </w:r>
       <w:r>
         <w:rPr>
@@ -2264,7 +2419,7 @@
         <w:t xml:space="preserve">##  ui       RTerm                       </w:t>
       </w:r>
       <w:r>
-        <w:br w:type="textWrapping"/>
+        <w:br/>
       </w:r>
       <w:r>
         <w:rPr>
@@ -2273,7 +2428,7 @@
         <w:t xml:space="preserve">##  language (EN)                        </w:t>
       </w:r>
       <w:r>
-        <w:br w:type="textWrapping"/>
+        <w:br/>
       </w:r>
       <w:r>
         <w:rPr>
@@ -2282,7 +2437,7 @@
         <w:t xml:space="preserve">##  collate  English_United States.1252  </w:t>
       </w:r>
       <w:r>
-        <w:br w:type="textWrapping"/>
+        <w:br/>
       </w:r>
       <w:r>
         <w:rPr>
@@ -2291,7 +2446,7 @@
         <w:t xml:space="preserve">##  ctype    English_United States.1252  </w:t>
       </w:r>
       <w:r>
-        <w:br w:type="textWrapping"/>
+        <w:br/>
       </w:r>
       <w:r>
         <w:rPr>
@@ -2300,16 +2455,16 @@
         <w:t xml:space="preserve">##  tz       America/New_York            </w:t>
       </w:r>
       <w:r>
-        <w:br w:type="textWrapping"/>
-      </w:r>
-      <w:r>
-        <w:rPr>
-          <w:rStyle w:val="VerbatimChar"/>
-        </w:rPr>
-        <w:t xml:space="preserve">##  date     2019-10-28                  </w:t>
-      </w:r>
-      <w:r>
-        <w:br w:type="textWrapping"/>
+        <w:br/>
+      </w:r>
+      <w:r>
+        <w:rPr>
+          <w:rStyle w:val="VerbatimChar"/>
+        </w:rPr>
+        <w:t xml:space="preserve">##  date     2020-03-24                  </w:t>
+      </w:r>
+      <w:r>
+        <w:br/>
       </w:r>
       <w:r>
         <w:rPr>
@@ -2318,592 +2473,601 @@
         <w:t xml:space="preserve">## </w:t>
       </w:r>
       <w:r>
-        <w:br w:type="textWrapping"/>
-      </w:r>
-      <w:r>
-        <w:rPr>
-          <w:rStyle w:val="VerbatimChar"/>
-        </w:rPr>
-        <w:t xml:space="preserve">## - Packages --------------------------------------------------------------</w:t>
-      </w:r>
-      <w:r>
-        <w:br w:type="textWrapping"/>
-      </w:r>
-      <w:r>
-        <w:rPr>
-          <w:rStyle w:val="VerbatimChar"/>
-        </w:rPr>
-        <w:t xml:space="preserve">##  package      * version    date       lib source        </w:t>
-      </w:r>
-      <w:r>
-        <w:br w:type="textWrapping"/>
-      </w:r>
-      <w:r>
-        <w:rPr>
-          <w:rStyle w:val="VerbatimChar"/>
-        </w:rPr>
-        <w:t xml:space="preserve">##  assertthat     0.2.1      2019-03-21 [1] CRAN (R 3.6.1)</w:t>
-      </w:r>
-      <w:r>
-        <w:br w:type="textWrapping"/>
-      </w:r>
-      <w:r>
-        <w:rPr>
-          <w:rStyle w:val="VerbatimChar"/>
-        </w:rPr>
-        <w:t xml:space="preserve">##  backports      1.1.4      2019-04-10 [1] CRAN (R 3.6.0)</w:t>
-      </w:r>
-      <w:r>
-        <w:br w:type="textWrapping"/>
-      </w:r>
-      <w:r>
-        <w:rPr>
-          <w:rStyle w:val="VerbatimChar"/>
-        </w:rPr>
-        <w:t xml:space="preserve">##  callr          3.3.0      2019-07-04 [1] CRAN (R 3.6.1)</w:t>
-      </w:r>
-      <w:r>
-        <w:br w:type="textWrapping"/>
-      </w:r>
-      <w:r>
-        <w:rPr>
-          <w:rStyle w:val="VerbatimChar"/>
-        </w:rPr>
-        <w:t xml:space="preserve">##  cli            1.1.0      2019-03-19 [1] CRAN (R 3.6.1)</w:t>
-      </w:r>
-      <w:r>
-        <w:br w:type="textWrapping"/>
-      </w:r>
-      <w:r>
-        <w:rPr>
-          <w:rStyle w:val="VerbatimChar"/>
-        </w:rPr>
-        <w:t xml:space="preserve">##  colorspace     1.4-1      2019-03-18 [1] CRAN (R 3.6.1)</w:t>
-      </w:r>
-      <w:r>
-        <w:br w:type="textWrapping"/>
-      </w:r>
-      <w:r>
-        <w:rPr>
-          <w:rStyle w:val="VerbatimChar"/>
-        </w:rPr>
-        <w:t xml:space="preserve">##  crayon         1.3.4      2017-09-16 [1] CRAN (R 3.6.1)</w:t>
-      </w:r>
-      <w:r>
-        <w:br w:type="textWrapping"/>
-      </w:r>
-      <w:r>
-        <w:rPr>
-          <w:rStyle w:val="VerbatimChar"/>
-        </w:rPr>
-        <w:t xml:space="preserve">##  desc           1.2.0      2018-05-01 [1] CRAN (R 3.6.1)</w:t>
-      </w:r>
-      <w:r>
-        <w:br w:type="textWrapping"/>
-      </w:r>
-      <w:r>
-        <w:rPr>
-          <w:rStyle w:val="VerbatimChar"/>
-        </w:rPr>
-        <w:t xml:space="preserve">##  devtools       2.2.0      2019-09-07 [1] CRAN (R 3.6.1)</w:t>
-      </w:r>
-      <w:r>
-        <w:br w:type="textWrapping"/>
-      </w:r>
-      <w:r>
-        <w:rPr>
-          <w:rStyle w:val="VerbatimChar"/>
-        </w:rPr>
-        <w:t xml:space="preserve">##  digest         0.6.20     2019-07-04 [1] CRAN (R 3.6.1)</w:t>
-      </w:r>
-      <w:r>
-        <w:br w:type="textWrapping"/>
-      </w:r>
-      <w:r>
-        <w:rPr>
-          <w:rStyle w:val="VerbatimChar"/>
-        </w:rPr>
-        <w:t xml:space="preserve">##  dplyr        * 0.8.3      2019-07-04 [1] CRAN (R 3.6.1)</w:t>
-      </w:r>
-      <w:r>
-        <w:br w:type="textWrapping"/>
-      </w:r>
-      <w:r>
-        <w:rPr>
-          <w:rStyle w:val="VerbatimChar"/>
-        </w:rPr>
-        <w:t xml:space="preserve">##  DT             0.7        2019-06-11 [1] CRAN (R 3.6.1)</w:t>
-      </w:r>
-      <w:r>
-        <w:br w:type="textWrapping"/>
-      </w:r>
-      <w:r>
-        <w:rPr>
-          <w:rStyle w:val="VerbatimChar"/>
-        </w:rPr>
-        <w:t xml:space="preserve">##  ellipsis       0.2.0.1    2019-07-02 [1] CRAN (R 3.6.1)</w:t>
-      </w:r>
-      <w:r>
-        <w:br w:type="textWrapping"/>
-      </w:r>
-      <w:r>
-        <w:rPr>
-          <w:rStyle w:val="VerbatimChar"/>
-        </w:rPr>
-        <w:t xml:space="preserve">##  evaluate       0.14       2019-05-28 [1] CRAN (R 3.6.1)</w:t>
-      </w:r>
-      <w:r>
-        <w:br w:type="textWrapping"/>
-      </w:r>
-      <w:r>
-        <w:rPr>
-          <w:rStyle w:val="VerbatimChar"/>
-        </w:rPr>
-        <w:t xml:space="preserve">##  ezlimma      * 0.2.3.9029 2019-10-22 [1] local         </w:t>
-      </w:r>
-      <w:r>
-        <w:br w:type="textWrapping"/>
-      </w:r>
-      <w:r>
-        <w:rPr>
-          <w:rStyle w:val="VerbatimChar"/>
-        </w:rPr>
-        <w:t xml:space="preserve">##  ezlimmaplot  * 0.0.1.9017 2019-10-24 [1] local         </w:t>
-      </w:r>
-      <w:r>
-        <w:br w:type="textWrapping"/>
-      </w:r>
-      <w:r>
-        <w:rPr>
-          <w:rStyle w:val="VerbatimChar"/>
-        </w:rPr>
-        <w:t xml:space="preserve">##  fs             1.3.1      2019-05-06 [1] CRAN (R 3.6.1)</w:t>
-      </w:r>
-      <w:r>
-        <w:br w:type="textWrapping"/>
-      </w:r>
-      <w:r>
-        <w:rPr>
-          <w:rStyle w:val="VerbatimChar"/>
-        </w:rPr>
-        <w:t xml:space="preserve">##  ggplot2      * 3.2.0      2019-06-16 [1] CRAN (R 3.6.0)</w:t>
-      </w:r>
-      <w:r>
-        <w:br w:type="textWrapping"/>
-      </w:r>
-      <w:r>
-        <w:rPr>
-          <w:rStyle w:val="VerbatimChar"/>
-        </w:rPr>
-        <w:t xml:space="preserve">##  glue           1.3.1      2019-03-12 [1] CRAN (R 3.6.1)</w:t>
-      </w:r>
-      <w:r>
-        <w:br w:type="textWrapping"/>
-      </w:r>
-      <w:r>
-        <w:rPr>
-          <w:rStyle w:val="VerbatimChar"/>
-        </w:rPr>
-        <w:t xml:space="preserve">##  gtable         0.3.0      2019-03-25 [1] CRAN (R 3.6.1)</w:t>
-      </w:r>
-      <w:r>
-        <w:br w:type="textWrapping"/>
-      </w:r>
-      <w:r>
-        <w:rPr>
-          <w:rStyle w:val="VerbatimChar"/>
-        </w:rPr>
-        <w:t xml:space="preserve">##  highr          0.8        2019-03-20 [1] CRAN (R 3.6.1)</w:t>
-      </w:r>
-      <w:r>
-        <w:br w:type="textWrapping"/>
-      </w:r>
-      <w:r>
-        <w:rPr>
-          <w:rStyle w:val="VerbatimChar"/>
-        </w:rPr>
-        <w:t xml:space="preserve">##  Hitman       * 0.0.0.9006 2019-10-21 [1] local         </w:t>
-      </w:r>
-      <w:r>
-        <w:br w:type="textWrapping"/>
-      </w:r>
-      <w:r>
-        <w:rPr>
-          <w:rStyle w:val="VerbatimChar"/>
-        </w:rPr>
-        <w:t xml:space="preserve">##  htmltools      0.3.6      2017-04-28 [1] CRAN (R 3.6.1)</w:t>
-      </w:r>
-      <w:r>
-        <w:br w:type="textWrapping"/>
-      </w:r>
-      <w:r>
-        <w:rPr>
-          <w:rStyle w:val="VerbatimChar"/>
-        </w:rPr>
-        <w:t xml:space="preserve">##  htmlwidgets    1.3        2018-09-30 [1] CRAN (R 3.6.1)</w:t>
-      </w:r>
-      <w:r>
-        <w:br w:type="textWrapping"/>
-      </w:r>
-      <w:r>
-        <w:rPr>
-          <w:rStyle w:val="VerbatimChar"/>
-        </w:rPr>
-        <w:t xml:space="preserve">##  igraph         1.2.4.1    2019-04-22 [1] CRAN (R 3.6.1)</w:t>
-      </w:r>
-      <w:r>
-        <w:br w:type="textWrapping"/>
-      </w:r>
-      <w:r>
-        <w:rPr>
-          <w:rStyle w:val="VerbatimChar"/>
-        </w:rPr>
-        <w:t xml:space="preserve">##  knitr        * 1.23       2019-05-18 [1] CRAN (R 3.6.1)</w:t>
-      </w:r>
-      <w:r>
-        <w:br w:type="textWrapping"/>
-      </w:r>
-      <w:r>
-        <w:rPr>
-          <w:rStyle w:val="VerbatimChar"/>
-        </w:rPr>
-        <w:t xml:space="preserve">##  labeling       0.3        2014-08-23 [1] CRAN (R 3.6.0)</w:t>
-      </w:r>
-      <w:r>
-        <w:br w:type="textWrapping"/>
-      </w:r>
-      <w:r>
-        <w:rPr>
-          <w:rStyle w:val="VerbatimChar"/>
-        </w:rPr>
-        <w:t xml:space="preserve">##  lattice        0.20-38    2018-11-04 [1] CRAN (R 3.6.1)</w:t>
-      </w:r>
-      <w:r>
-        <w:br w:type="textWrapping"/>
-      </w:r>
-      <w:r>
-        <w:rPr>
-          <w:rStyle w:val="VerbatimChar"/>
-        </w:rPr>
-        <w:t xml:space="preserve">##  lazyeval       0.2.2      2019-03-15 [1] CRAN (R 3.6.1)</w:t>
-      </w:r>
-      <w:r>
-        <w:br w:type="textWrapping"/>
-      </w:r>
-      <w:r>
-        <w:rPr>
-          <w:rStyle w:val="VerbatimChar"/>
-        </w:rPr>
-        <w:t xml:space="preserve">##  limma        * 3.40.2     2019-05-17 [1] Bioconductor  </w:t>
-      </w:r>
-      <w:r>
-        <w:br w:type="textWrapping"/>
-      </w:r>
-      <w:r>
-        <w:rPr>
-          <w:rStyle w:val="VerbatimChar"/>
-        </w:rPr>
-        <w:t xml:space="preserve">##  magrittr       1.5        2014-11-22 [1] CRAN (R 3.6.1)</w:t>
-      </w:r>
-      <w:r>
-        <w:br w:type="textWrapping"/>
-      </w:r>
-      <w:r>
-        <w:rPr>
-          <w:rStyle w:val="VerbatimChar"/>
-        </w:rPr>
-        <w:t xml:space="preserve">##  Matrix       * 1.2-17     2019-03-22 [1] CRAN (R 3.6.1)</w:t>
-      </w:r>
-      <w:r>
-        <w:br w:type="textWrapping"/>
-      </w:r>
-      <w:r>
-        <w:rPr>
-          <w:rStyle w:val="VerbatimChar"/>
-        </w:rPr>
-        <w:t xml:space="preserve">##  memoise        1.1.0      2017-04-21 [1] CRAN (R 3.6.1)</w:t>
-      </w:r>
-      <w:r>
-        <w:br w:type="textWrapping"/>
-      </w:r>
-      <w:r>
-        <w:rPr>
-          <w:rStyle w:val="VerbatimChar"/>
-        </w:rPr>
-        <w:t xml:space="preserve">##  Mesa         * 0.0.0.9002 2019-08-19 [1] local         </w:t>
-      </w:r>
-      <w:r>
-        <w:br w:type="textWrapping"/>
-      </w:r>
-      <w:r>
-        <w:rPr>
-          <w:rStyle w:val="VerbatimChar"/>
-        </w:rPr>
-        <w:t xml:space="preserve">##  munsell        0.5.0      2018-06-12 [1] CRAN (R 3.6.1)</w:t>
-      </w:r>
-      <w:r>
-        <w:br w:type="textWrapping"/>
-      </w:r>
-      <w:r>
-        <w:rPr>
-          <w:rStyle w:val="VerbatimChar"/>
-        </w:rPr>
-        <w:t xml:space="preserve">##  pheatmap       1.0.12     2019-01-04 [1] CRAN (R 3.6.1)</w:t>
-      </w:r>
-      <w:r>
-        <w:br w:type="textWrapping"/>
-      </w:r>
-      <w:r>
-        <w:rPr>
-          <w:rStyle w:val="VerbatimChar"/>
-        </w:rPr>
-        <w:t xml:space="preserve">##  pillar         1.4.2      2019-06-29 [1] CRAN (R 3.6.1)</w:t>
-      </w:r>
-      <w:r>
-        <w:br w:type="textWrapping"/>
-      </w:r>
-      <w:r>
-        <w:rPr>
-          <w:rStyle w:val="VerbatimChar"/>
-        </w:rPr>
-        <w:t xml:space="preserve">##  pkgbuild       1.0.3      2019-03-20 [1] CRAN (R 3.6.1)</w:t>
-      </w:r>
-      <w:r>
-        <w:br w:type="textWrapping"/>
-      </w:r>
-      <w:r>
-        <w:rPr>
-          <w:rStyle w:val="VerbatimChar"/>
-        </w:rPr>
-        <w:t xml:space="preserve">##  pkgconfig      2.0.2      2018-08-16 [1] CRAN (R 3.6.1)</w:t>
-      </w:r>
-      <w:r>
-        <w:br w:type="textWrapping"/>
-      </w:r>
-      <w:r>
-        <w:rPr>
-          <w:rStyle w:val="VerbatimChar"/>
-        </w:rPr>
-        <w:t xml:space="preserve">##  pkgload        1.0.2      2018-10-29 [1] CRAN (R 3.6.1)</w:t>
-      </w:r>
-      <w:r>
-        <w:br w:type="textWrapping"/>
-      </w:r>
-      <w:r>
-        <w:rPr>
-          <w:rStyle w:val="VerbatimChar"/>
-        </w:rPr>
-        <w:t xml:space="preserve">##  prettyunits    1.0.2      2015-07-13 [1] CRAN (R 3.6.1)</w:t>
-      </w:r>
-      <w:r>
-        <w:br w:type="textWrapping"/>
-      </w:r>
-      <w:r>
-        <w:rPr>
-          <w:rStyle w:val="VerbatimChar"/>
-        </w:rPr>
-        <w:t xml:space="preserve">##  processx       3.4.0      2019-07-03 [1] CRAN (R 3.6.1)</w:t>
-      </w:r>
-      <w:r>
-        <w:br w:type="textWrapping"/>
-      </w:r>
-      <w:r>
-        <w:rPr>
-          <w:rStyle w:val="VerbatimChar"/>
-        </w:rPr>
-        <w:t xml:space="preserve">##  ps             1.3.0      2018-12-21 [1] CRAN (R 3.6.1)</w:t>
-      </w:r>
-      <w:r>
-        <w:br w:type="textWrapping"/>
-      </w:r>
-      <w:r>
-        <w:rPr>
-          <w:rStyle w:val="VerbatimChar"/>
-        </w:rPr>
-        <w:t xml:space="preserve">##  purrr          0.3.2      2019-03-15 [1] CRAN (R 3.6.1)</w:t>
-      </w:r>
-      <w:r>
-        <w:br w:type="textWrapping"/>
-      </w:r>
-      <w:r>
-        <w:rPr>
-          <w:rStyle w:val="VerbatimChar"/>
-        </w:rPr>
-        <w:t xml:space="preserve">##  R6             2.4.0      2019-02-14 [1] CRAN (R 3.6.1)</w:t>
-      </w:r>
-      <w:r>
-        <w:br w:type="textWrapping"/>
-      </w:r>
-      <w:r>
-        <w:rPr>
-          <w:rStyle w:val="VerbatimChar"/>
-        </w:rPr>
-        <w:t xml:space="preserve">##  RColorBrewer   1.1-2      2014-12-07 [1] CRAN (R 3.6.0)</w:t>
-      </w:r>
-      <w:r>
-        <w:br w:type="textWrapping"/>
-      </w:r>
-      <w:r>
-        <w:rPr>
-          <w:rStyle w:val="VerbatimChar"/>
-        </w:rPr>
-        <w:t xml:space="preserve">##  Rcpp           1.0.1      2019-03-17 [1] CRAN (R 3.6.0)</w:t>
-      </w:r>
-      <w:r>
-        <w:br w:type="textWrapping"/>
-      </w:r>
-      <w:r>
-        <w:rPr>
-          <w:rStyle w:val="VerbatimChar"/>
-        </w:rPr>
-        <w:t xml:space="preserve">##  remotes        2.1.0      2019-06-24 [1] CRAN (R 3.6.1)</w:t>
-      </w:r>
-      <w:r>
-        <w:br w:type="textWrapping"/>
-      </w:r>
-      <w:r>
-        <w:rPr>
-          <w:rStyle w:val="VerbatimChar"/>
-        </w:rPr>
-        <w:t xml:space="preserve">##  rlang          0.4.0      2019-06-25 [1] CRAN (R 3.6.1)</w:t>
-      </w:r>
-      <w:r>
-        <w:br w:type="textWrapping"/>
-      </w:r>
-      <w:r>
-        <w:rPr>
-          <w:rStyle w:val="VerbatimChar"/>
-        </w:rPr>
-        <w:t xml:space="preserve">##  rmarkdown      1.14       2019-07-12 [1] CRAN (R 3.6.1)</w:t>
-      </w:r>
-      <w:r>
-        <w:br w:type="textWrapping"/>
-      </w:r>
-      <w:r>
-        <w:rPr>
-          <w:rStyle w:val="VerbatimChar"/>
-        </w:rPr>
-        <w:t xml:space="preserve">##  rprojroot      1.3-2      2018-01-03 [1] CRAN (R 3.6.1)</w:t>
-      </w:r>
-      <w:r>
-        <w:br w:type="textWrapping"/>
-      </w:r>
-      <w:r>
-        <w:rPr>
-          <w:rStyle w:val="VerbatimChar"/>
-        </w:rPr>
-        <w:t xml:space="preserve">##  scales         1.0.0      2018-08-09 [1] CRAN (R 3.6.1)</w:t>
-      </w:r>
-      <w:r>
-        <w:br w:type="textWrapping"/>
-      </w:r>
-      <w:r>
-        <w:rPr>
-          <w:rStyle w:val="VerbatimChar"/>
-        </w:rPr>
-        <w:t xml:space="preserve">##  sessioninfo    1.1.1      2018-11-05 [1] CRAN (R 3.6.1)</w:t>
-      </w:r>
-      <w:r>
-        <w:br w:type="textWrapping"/>
-      </w:r>
-      <w:r>
-        <w:rPr>
-          <w:rStyle w:val="VerbatimChar"/>
-        </w:rPr>
-        <w:t xml:space="preserve">##  stringi        1.4.3      2019-03-12 [1] CRAN (R 3.6.0)</w:t>
-      </w:r>
-      <w:r>
-        <w:br w:type="textWrapping"/>
-      </w:r>
-      <w:r>
-        <w:rPr>
-          <w:rStyle w:val="VerbatimChar"/>
-        </w:rPr>
-        <w:t xml:space="preserve">##  stringr        1.4.0      2019-02-10 [1] CRAN (R 3.6.1)</w:t>
-      </w:r>
-      <w:r>
-        <w:br w:type="textWrapping"/>
-      </w:r>
-      <w:r>
-        <w:rPr>
-          <w:rStyle w:val="VerbatimChar"/>
-        </w:rPr>
-        <w:t xml:space="preserve">##  testthat       2.1.1      2019-04-23 [1] CRAN (R 3.6.1)</w:t>
-      </w:r>
-      <w:r>
-        <w:br w:type="textWrapping"/>
-      </w:r>
-      <w:r>
-        <w:rPr>
-          <w:rStyle w:val="VerbatimChar"/>
-        </w:rPr>
-        <w:t xml:space="preserve">##  tibble         2.1.3      2019-06-06 [1] CRAN (R 3.6.1)</w:t>
-      </w:r>
-      <w:r>
-        <w:br w:type="textWrapping"/>
-      </w:r>
-      <w:r>
-        <w:rPr>
-          <w:rStyle w:val="VerbatimChar"/>
-        </w:rPr>
-        <w:t xml:space="preserve">##  tidyselect     0.2.5      2018-10-11 [1] CRAN (R 3.6.1)</w:t>
-      </w:r>
-      <w:r>
-        <w:br w:type="textWrapping"/>
-      </w:r>
-      <w:r>
-        <w:rPr>
-          <w:rStyle w:val="VerbatimChar"/>
-        </w:rPr>
-        <w:t xml:space="preserve">##  usethis      * 1.5.1      2019-07-04 [1] CRAN (R 3.6.1)</w:t>
-      </w:r>
-      <w:r>
-        <w:br w:type="textWrapping"/>
-      </w:r>
-      <w:r>
-        <w:rPr>
-          <w:rStyle w:val="VerbatimChar"/>
-        </w:rPr>
-        <w:t xml:space="preserve">##  withr          2.1.2      2018-03-15 [1] CRAN (R 3.6.1)</w:t>
-      </w:r>
-      <w:r>
-        <w:br w:type="textWrapping"/>
-      </w:r>
-      <w:r>
-        <w:rPr>
-          <w:rStyle w:val="VerbatimChar"/>
-        </w:rPr>
-        <w:t xml:space="preserve">##  writexl        1.1        2018-12-02 [1] CRAN (R 3.6.1)</w:t>
-      </w:r>
-      <w:r>
-        <w:br w:type="textWrapping"/>
-      </w:r>
-      <w:r>
-        <w:rPr>
-          <w:rStyle w:val="VerbatimChar"/>
-        </w:rPr>
-        <w:t xml:space="preserve">##  xfun           0.8        2019-06-25 [1] CRAN (R 3.6.1)</w:t>
-      </w:r>
-      <w:r>
-        <w:br w:type="textWrapping"/>
-      </w:r>
-      <w:r>
-        <w:rPr>
-          <w:rStyle w:val="VerbatimChar"/>
-        </w:rPr>
-        <w:t xml:space="preserve">##  yaml           2.2.0      2018-07-25 [1] CRAN (R 3.6.0)</w:t>
-      </w:r>
-      <w:r>
-        <w:br w:type="textWrapping"/>
-      </w:r>
-      <w:r>
-        <w:rPr>
-          <w:rStyle w:val="VerbatimChar"/>
-        </w:rPr>
-        <w:t xml:space="preserve">##  zeallot      * 0.1.0      2018-01-28 [1] CRAN (R 3.6.1)</w:t>
-      </w:r>
-      <w:r>
-        <w:br w:type="textWrapping"/>
+        <w:br/>
+      </w:r>
+      <w:r>
+        <w:rPr>
+          <w:rStyle w:val="VerbatimChar"/>
+        </w:rPr>
+        <w:t xml:space="preserve">## - Packages -------------------------------------------------------------------</w:t>
+      </w:r>
+      <w:r>
+        <w:br/>
+      </w:r>
+      <w:r>
+        <w:rPr>
+          <w:rStyle w:val="VerbatimChar"/>
+        </w:rPr>
+        <w:t xml:space="preserve">##  package      * version    date       lib source                             </w:t>
+      </w:r>
+      <w:r>
+        <w:br/>
+      </w:r>
+      <w:r>
+        <w:rPr>
+          <w:rStyle w:val="VerbatimChar"/>
+        </w:rPr>
+        <w:t xml:space="preserve">##  assertthat     0.2.1      2019-03-21 [1] CRAN (R 3.6.2)                     </w:t>
+      </w:r>
+      <w:r>
+        <w:br/>
+      </w:r>
+      <w:r>
+        <w:rPr>
+          <w:rStyle w:val="VerbatimChar"/>
+        </w:rPr>
+        <w:t xml:space="preserve">##  backports      1.1.5      2019-10-02 [1] CRAN (R 3.6.1)                     </w:t>
+      </w:r>
+      <w:r>
+        <w:br/>
+      </w:r>
+      <w:r>
+        <w:rPr>
+          <w:rStyle w:val="VerbatimChar"/>
+        </w:rPr>
+        <w:t xml:space="preserve">##  callr          3.4.1      2020-01-24 [1] CRAN (R 3.6.2)                     </w:t>
+      </w:r>
+      <w:r>
+        <w:br/>
+      </w:r>
+      <w:r>
+        <w:rPr>
+          <w:rStyle w:val="VerbatimChar"/>
+        </w:rPr>
+        <w:t xml:space="preserve">##  cli            2.0.1      2020-01-08 [1] CRAN (R 3.6.2)                     </w:t>
+      </w:r>
+      <w:r>
+        <w:br/>
+      </w:r>
+      <w:r>
+        <w:rPr>
+          <w:rStyle w:val="VerbatimChar"/>
+        </w:rPr>
+        <w:t xml:space="preserve">##  colorspace     1.4-1      2019-03-18 [1] CRAN (R 3.6.1)                     </w:t>
+      </w:r>
+      <w:r>
+        <w:br/>
+      </w:r>
+      <w:r>
+        <w:rPr>
+          <w:rStyle w:val="VerbatimChar"/>
+        </w:rPr>
+        <w:t xml:space="preserve">##  crayon         1.3.4      2017-09-16 [1] CRAN (R 3.6.2)                     </w:t>
+      </w:r>
+      <w:r>
+        <w:br/>
+      </w:r>
+      <w:r>
+        <w:rPr>
+          <w:rStyle w:val="VerbatimChar"/>
+        </w:rPr>
+        <w:t xml:space="preserve">##  desc           1.2.0      2018-05-01 [1] CRAN (R 3.6.2)                     </w:t>
+      </w:r>
+      <w:r>
+        <w:br/>
+      </w:r>
+      <w:r>
+        <w:rPr>
+          <w:rStyle w:val="VerbatimChar"/>
+        </w:rPr>
+        <w:t xml:space="preserve">##  devtools       2.2.1      2019-09-24 [1] CRAN (R 3.6.2)                     </w:t>
+      </w:r>
+      <w:r>
+        <w:br/>
+      </w:r>
+      <w:r>
+        <w:rPr>
+          <w:rStyle w:val="VerbatimChar"/>
+        </w:rPr>
+        <w:t xml:space="preserve">##  digest         0.6.23     2019-11-23 [1] CRAN (R 3.6.2)                     </w:t>
+      </w:r>
+      <w:r>
+        <w:br/>
+      </w:r>
+      <w:r>
+        <w:rPr>
+          <w:rStyle w:val="VerbatimChar"/>
+        </w:rPr>
+        <w:t xml:space="preserve">##  dplyr        * 0.8.3      2019-07-04 [1] CRAN (R 3.6.2)                     </w:t>
+      </w:r>
+      <w:r>
+        <w:br/>
+      </w:r>
+      <w:r>
+        <w:rPr>
+          <w:rStyle w:val="VerbatimChar"/>
+        </w:rPr>
+        <w:t xml:space="preserve">##  ellipsis       0.3.0      2019-09-20 [1] CRAN (R 3.6.2)                     </w:t>
+      </w:r>
+      <w:r>
+        <w:br/>
+      </w:r>
+      <w:r>
+        <w:rPr>
+          <w:rStyle w:val="VerbatimChar"/>
+        </w:rPr>
+        <w:t xml:space="preserve">##  evaluate       0.14       2019-05-28 [1] CRAN (R 3.6.2)                     </w:t>
+      </w:r>
+      <w:r>
+        <w:br/>
+      </w:r>
+      <w:r>
+        <w:rPr>
+          <w:rStyle w:val="VerbatimChar"/>
+        </w:rPr>
+        <w:t xml:space="preserve">##  ezlimma      * 0.2.3.9030 2020-03-24 [1] Github (jdreyf/ezlimma@f863e88)    </w:t>
+      </w:r>
+      <w:r>
+        <w:br/>
+      </w:r>
+      <w:r>
+        <w:rPr>
+          <w:rStyle w:val="VerbatimChar"/>
+        </w:rPr>
+        <w:t xml:space="preserve">##  ezlimmaplot  * 0.0.1.9023 2020-03-24 [1] Github (jdreyf/ezlimmaplot@17be983)</w:t>
+      </w:r>
+      <w:r>
+        <w:br/>
+      </w:r>
+      <w:r>
+        <w:rPr>
+          <w:rStyle w:val="VerbatimChar"/>
+        </w:rPr>
+        <w:t xml:space="preserve">##  fansi          0.4.1      2020-01-08 [1] CRAN (R 3.6.2)                     </w:t>
+      </w:r>
+      <w:r>
+        <w:br/>
+      </w:r>
+      <w:r>
+        <w:rPr>
+          <w:rStyle w:val="VerbatimChar"/>
+        </w:rPr>
+        <w:t xml:space="preserve">##  farver         2.0.3      2020-01-16 [1] CRAN (R 3.6.2)                     </w:t>
+      </w:r>
+      <w:r>
+        <w:br/>
+      </w:r>
+      <w:r>
+        <w:rPr>
+          <w:rStyle w:val="VerbatimChar"/>
+        </w:rPr>
+        <w:t xml:space="preserve">##  fs             1.3.1      2019-05-06 [1] CRAN (R 3.6.2)                     </w:t>
+      </w:r>
+      <w:r>
+        <w:br/>
+      </w:r>
+      <w:r>
+        <w:rPr>
+          <w:rStyle w:val="VerbatimChar"/>
+        </w:rPr>
+        <w:t xml:space="preserve">##  ggplot2      * 3.2.1      2019-08-10 [1] CRAN (R 3.6.2)                     </w:t>
+      </w:r>
+      <w:r>
+        <w:br/>
+      </w:r>
+      <w:r>
+        <w:rPr>
+          <w:rStyle w:val="VerbatimChar"/>
+        </w:rPr>
+        <w:t xml:space="preserve">##  glue           1.3.1      2019-03-12 [1] CRAN (R 3.6.2)                     </w:t>
+      </w:r>
+      <w:r>
+        <w:br/>
+      </w:r>
+      <w:r>
+        <w:rPr>
+          <w:rStyle w:val="VerbatimChar"/>
+        </w:rPr>
+        <w:t xml:space="preserve">##  gtable         0.3.0      2019-03-25 [1] CRAN (R 3.6.2)                     </w:t>
+      </w:r>
+      <w:r>
+        <w:br/>
+      </w:r>
+      <w:r>
+        <w:rPr>
+          <w:rStyle w:val="VerbatimChar"/>
+        </w:rPr>
+        <w:t xml:space="preserve">##  highr          0.8        2019-03-20 [1] CRAN (R 3.6.2)                     </w:t>
+      </w:r>
+      <w:r>
+        <w:br/>
+      </w:r>
+      <w:r>
+        <w:rPr>
+          <w:rStyle w:val="VerbatimChar"/>
+        </w:rPr>
+        <w:t xml:space="preserve">##  Hitman       * 0.0.0.9006 2020-03-24 [1] Github (jdreyf/Hitman@3eb0532)     </w:t>
+      </w:r>
+      <w:r>
+        <w:br/>
+      </w:r>
+      <w:r>
+        <w:rPr>
+          <w:rStyle w:val="VerbatimChar"/>
+        </w:rPr>
+        <w:t xml:space="preserve">##  htmltools      0.4.0      2019-10-04 [1] CRAN (R 3.6.2)                     </w:t>
+      </w:r>
+      <w:r>
+        <w:br/>
+      </w:r>
+      <w:r>
+        <w:rPr>
+          <w:rStyle w:val="VerbatimChar"/>
+        </w:rPr>
+        <w:t xml:space="preserve">##  igraph         1.2.4.2    2019-11-27 [1] CRAN (R 3.6.2)                     </w:t>
+      </w:r>
+      <w:r>
+        <w:br/>
+      </w:r>
+      <w:r>
+        <w:rPr>
+          <w:rStyle w:val="VerbatimChar"/>
+        </w:rPr>
+        <w:t xml:space="preserve">##  knitr        * 1.27       2020-01-16 [1] CRAN (R 3.6.2)                     </w:t>
+      </w:r>
+      <w:r>
+        <w:br/>
+      </w:r>
+      <w:r>
+        <w:rPr>
+          <w:rStyle w:val="VerbatimChar"/>
+        </w:rPr>
+        <w:t xml:space="preserve">##  labeling       0.3        2014-08-23 [1] CRAN (R 3.6.0)                     </w:t>
+      </w:r>
+      <w:r>
+        <w:br/>
+      </w:r>
+      <w:r>
+        <w:rPr>
+          <w:rStyle w:val="VerbatimChar"/>
+        </w:rPr>
+        <w:t xml:space="preserve">##  lattice        0.20-38    2018-11-04 [1] CRAN (R 3.6.2)                     </w:t>
+      </w:r>
+      <w:r>
+        <w:br/>
+      </w:r>
+      <w:r>
+        <w:rPr>
+          <w:rStyle w:val="VerbatimChar"/>
+        </w:rPr>
+        <w:t xml:space="preserve">##  lazyeval       0.2.2      2019-03-15 [1] CRAN (R 3.6.2)                     </w:t>
+      </w:r>
+      <w:r>
+        <w:br/>
+      </w:r>
+      <w:r>
+        <w:rPr>
+          <w:rStyle w:val="VerbatimChar"/>
+        </w:rPr>
+        <w:t xml:space="preserve">##  lifecycle      0.1.0      2019-08-01 [1] CRAN (R 3.6.2)                     </w:t>
+      </w:r>
+      <w:r>
+        <w:br/>
+      </w:r>
+      <w:r>
+        <w:rPr>
+          <w:rStyle w:val="VerbatimChar"/>
+        </w:rPr>
+        <w:t xml:space="preserve">##  limma        * 3.42.2     2020-02-03 [1] Bioconductor                       </w:t>
+      </w:r>
+      <w:r>
+        <w:br/>
+      </w:r>
+      <w:r>
+        <w:rPr>
+          <w:rStyle w:val="VerbatimChar"/>
+        </w:rPr>
+        <w:t xml:space="preserve">##  magrittr       1.5        2014-11-22 [1] CRAN (R 3.6.2)                     </w:t>
+      </w:r>
+      <w:r>
+        <w:br/>
+      </w:r>
+      <w:r>
+        <w:rPr>
+          <w:rStyle w:val="VerbatimChar"/>
+        </w:rPr>
+        <w:t xml:space="preserve">##  Matrix       * 1.2-18     2019-11-27 [1] CRAN (R 3.6.2)                     </w:t>
+      </w:r>
+      <w:r>
+        <w:br/>
+      </w:r>
+      <w:r>
+        <w:rPr>
+          <w:rStyle w:val="VerbatimChar"/>
+        </w:rPr>
+        <w:t xml:space="preserve">##  memoise        1.1.0      2017-04-21 [1] CRAN (R 3.6.2)                     </w:t>
+      </w:r>
+      <w:r>
+        <w:br/>
+      </w:r>
+      <w:r>
+        <w:rPr>
+          <w:rStyle w:val="VerbatimChar"/>
+        </w:rPr>
+        <w:t xml:space="preserve">##  munsell        0.5.0      2018-06-12 [1] CRAN (R 3.6.2)                     </w:t>
+      </w:r>
+      <w:r>
+        <w:br/>
+      </w:r>
+      <w:r>
+        <w:rPr>
+          <w:rStyle w:val="VerbatimChar"/>
+        </w:rPr>
+        <w:t xml:space="preserve">##  pheatmap       1.0.12     2019-01-04 [1] CRAN (R 3.6.2)                     </w:t>
+      </w:r>
+      <w:r>
+        <w:br/>
+      </w:r>
+      <w:r>
+        <w:rPr>
+          <w:rStyle w:val="VerbatimChar"/>
+        </w:rPr>
+        <w:t xml:space="preserve">##  pillar         1.4.3      2019-12-20 [1] CRAN (R 3.6.2)                     </w:t>
+      </w:r>
+      <w:r>
+        <w:br/>
+      </w:r>
+      <w:r>
+        <w:rPr>
+          <w:rStyle w:val="VerbatimChar"/>
+        </w:rPr>
+        <w:t xml:space="preserve">##  pkgbuild       1.0.6      2019-10-09 [1] CRAN (R 3.6.2)                     </w:t>
+      </w:r>
+      <w:r>
+        <w:br/>
+      </w:r>
+      <w:r>
+        <w:rPr>
+          <w:rStyle w:val="VerbatimChar"/>
+        </w:rPr>
+        <w:t xml:space="preserve">##  pkgconfig      2.0.3      2019-09-22 [1] CRAN (R 3.6.2)                     </w:t>
+      </w:r>
+      <w:r>
+        <w:br/>
+      </w:r>
+      <w:r>
+        <w:rPr>
+          <w:rStyle w:val="VerbatimChar"/>
+        </w:rPr>
+        <w:t xml:space="preserve">##  pkgload        1.0.2      2018-10-29 [1] CRAN (R 3.6.2)                     </w:t>
+      </w:r>
+      <w:r>
+        <w:br/>
+      </w:r>
+      <w:r>
+        <w:rPr>
+          <w:rStyle w:val="VerbatimChar"/>
+        </w:rPr>
+        <w:t xml:space="preserve">##  prettyunits    1.1.1      2020-01-24 [1] CRAN (R 3.6.2)                     </w:t>
+      </w:r>
+      <w:r>
+        <w:br/>
+      </w:r>
+      <w:r>
+        <w:rPr>
+          <w:rStyle w:val="VerbatimChar"/>
+        </w:rPr>
+        <w:t xml:space="preserve">##  processx       3.4.1      2019-07-18 [1] CRAN (R 3.6.2)                     </w:t>
+      </w:r>
+      <w:r>
+        <w:br/>
+      </w:r>
+      <w:r>
+        <w:rPr>
+          <w:rStyle w:val="VerbatimChar"/>
+        </w:rPr>
+        <w:t xml:space="preserve">##  ps             1.3.0      2018-12-21 [1] CRAN (R 3.6.2)                     </w:t>
+      </w:r>
+      <w:r>
+        <w:br/>
+      </w:r>
+      <w:r>
+        <w:rPr>
+          <w:rStyle w:val="VerbatimChar"/>
+        </w:rPr>
+        <w:t xml:space="preserve">##  purrr          0.3.3      2019-10-18 [1] CRAN (R 3.6.2)                     </w:t>
+      </w:r>
+      <w:r>
+        <w:br/>
+      </w:r>
+      <w:r>
+        <w:rPr>
+          <w:rStyle w:val="VerbatimChar"/>
+        </w:rPr>
+        <w:t xml:space="preserve">##  R6             2.4.1      2019-11-12 [1] CRAN (R 3.6.2)                     </w:t>
+      </w:r>
+      <w:r>
+        <w:br/>
+      </w:r>
+      <w:r>
+        <w:rPr>
+          <w:rStyle w:val="VerbatimChar"/>
+        </w:rPr>
+        <w:t xml:space="preserve">##  RColorBrewer   1.1-2      2014-12-07 [1] CRAN (R 3.6.0)                     </w:t>
+      </w:r>
+      <w:r>
+        <w:br/>
+      </w:r>
+      <w:r>
+        <w:rPr>
+          <w:rStyle w:val="VerbatimChar"/>
+        </w:rPr>
+        <w:t xml:space="preserve">##  Rcpp           1.0.3      2019-11-08 [1] CRAN (R 3.6.2)                     </w:t>
+      </w:r>
+      <w:r>
+        <w:br/>
+      </w:r>
+      <w:r>
+        <w:rPr>
+          <w:rStyle w:val="VerbatimChar"/>
+        </w:rPr>
+        <w:t xml:space="preserve">##  remotes        2.1.1      2020-02-15 [1] CRAN (R 3.6.3)                     </w:t>
+      </w:r>
+      <w:r>
+        <w:br/>
+      </w:r>
+      <w:r>
+        <w:rPr>
+          <w:rStyle w:val="VerbatimChar"/>
+        </w:rPr>
+        <w:t xml:space="preserve">##  rlang          0.4.3      2020-01-24 [1] CRAN (R 3.6.2)                     </w:t>
+      </w:r>
+      <w:r>
+        <w:br/>
+      </w:r>
+      <w:r>
+        <w:rPr>
+          <w:rStyle w:val="VerbatimChar"/>
+        </w:rPr>
+        <w:t xml:space="preserve">##  rmarkdown      2.1        2020-01-20 [1] CRAN (R 3.6.2)                     </w:t>
+      </w:r>
+      <w:r>
+        <w:br/>
+      </w:r>
+      <w:r>
+        <w:rPr>
+          <w:rStyle w:val="VerbatimChar"/>
+        </w:rPr>
+        <w:t xml:space="preserve">##  rprojroot      1.3-2      2018-01-03 [1] CRAN (R 3.6.2)                     </w:t>
+      </w:r>
+      <w:r>
+        <w:br/>
+      </w:r>
+      <w:r>
+        <w:rPr>
+          <w:rStyle w:val="VerbatimChar"/>
+        </w:rPr>
+        <w:t xml:space="preserve">##  scales         1.1.0      2019-11-18 [1] CRAN (R 3.6.2)                     </w:t>
+      </w:r>
+      <w:r>
+        <w:br/>
+      </w:r>
+      <w:r>
+        <w:rPr>
+          <w:rStyle w:val="VerbatimChar"/>
+        </w:rPr>
+        <w:t xml:space="preserve">##  sessioninfo    1.1.1      2018-11-05 [1] CRAN (R 3.6.2)                     </w:t>
+      </w:r>
+      <w:r>
+        <w:br/>
+      </w:r>
+      <w:r>
+        <w:rPr>
+          <w:rStyle w:val="VerbatimChar"/>
+        </w:rPr>
+        <w:t xml:space="preserve">##  stringi        1.4.5      2020-01-11 [1] CRAN (R 3.6.2)                     </w:t>
+      </w:r>
+      <w:r>
+        <w:br/>
+      </w:r>
+      <w:r>
+        <w:rPr>
+          <w:rStyle w:val="VerbatimChar"/>
+        </w:rPr>
+        <w:t xml:space="preserve">##  stringr        1.4.0      2019-02-10 [1] CRAN (R 3.6.2)                     </w:t>
+      </w:r>
+      <w:r>
+        <w:br/>
+      </w:r>
+      <w:r>
+        <w:rPr>
+          <w:rStyle w:val="VerbatimChar"/>
+        </w:rPr>
+        <w:t xml:space="preserve">##  testthat       2.3.1      2019-12-01 [1] CRAN (R 3.6.2)                     </w:t>
+      </w:r>
+      <w:r>
+        <w:br/>
+      </w:r>
+      <w:r>
+        <w:rPr>
+          <w:rStyle w:val="VerbatimChar"/>
+        </w:rPr>
+        <w:t xml:space="preserve">##  tibble         2.1.3      2019-06-06 [1] CRAN (R 3.6.2)                     </w:t>
+      </w:r>
+      <w:r>
+        <w:br/>
+      </w:r>
+      <w:r>
+        <w:rPr>
+          <w:rStyle w:val="VerbatimChar"/>
+        </w:rPr>
+        <w:t xml:space="preserve">##  tidyselect     1.0.0      2020-01-27 [1] CRAN (R 3.6.2)                     </w:t>
+      </w:r>
+      <w:r>
+        <w:br/>
+      </w:r>
+      <w:r>
+        <w:rPr>
+          <w:rStyle w:val="VerbatimChar"/>
+        </w:rPr>
+        <w:t xml:space="preserve">##  usethis      * 1.5.1      2019-07-04 [1] CRAN (R 3.6.2)                     </w:t>
+      </w:r>
+      <w:r>
+        <w:br/>
+      </w:r>
+      <w:r>
+        <w:rPr>
+          <w:rStyle w:val="VerbatimChar"/>
+        </w:rPr>
+        <w:t xml:space="preserve">##  vctrs          0.2.2      2020-01-24 [1] CRAN (R 3.6.2)                     </w:t>
+      </w:r>
+      <w:r>
+        <w:br/>
+      </w:r>
+      <w:r>
+        <w:rPr>
+          <w:rStyle w:val="VerbatimChar"/>
+        </w:rPr>
+        <w:t xml:space="preserve">##  withr          2.1.2      2018-03-15 [1] CRAN (R 3.6.2)                     </w:t>
+      </w:r>
+      <w:r>
+        <w:br/>
+      </w:r>
+      <w:r>
+        <w:rPr>
+          <w:rStyle w:val="VerbatimChar"/>
+        </w:rPr>
+        <w:t xml:space="preserve">##  writexl        1.2        2019-11-27 [1] CRAN (R 3.6.2)                     </w:t>
+      </w:r>
+      <w:r>
+        <w:br/>
+      </w:r>
+      <w:r>
+        <w:rPr>
+          <w:rStyle w:val="VerbatimChar"/>
+        </w:rPr>
+        <w:t xml:space="preserve">##  xfun           0.12       2020-01-13 [1] CRAN (R 3.6.2)                     </w:t>
+      </w:r>
+      <w:r>
+        <w:br/>
+      </w:r>
+      <w:r>
+        <w:rPr>
+          <w:rStyle w:val="VerbatimChar"/>
+        </w:rPr>
+        <w:t xml:space="preserve">##  yaml           2.2.0      2018-07-25 [1] CRAN (R 3.6.2)                     </w:t>
+      </w:r>
+      <w:r>
+        <w:br/>
+      </w:r>
+      <w:r>
+        <w:rPr>
+          <w:rStyle w:val="VerbatimChar"/>
+        </w:rPr>
+        <w:t xml:space="preserve">##  zeallot      * 0.1.0      2018-01-28 [1] CRAN (R 3.6.2)                     </w:t>
+      </w:r>
+      <w:r>
+        <w:br/>
       </w:r>
       <w:r>
         <w:rPr>
@@ -2912,13 +3076,13 @@
         <w:t xml:space="preserve">## </w:t>
       </w:r>
       <w:r>
-        <w:br w:type="textWrapping"/>
-      </w:r>
-      <w:r>
-        <w:rPr>
-          <w:rStyle w:val="VerbatimChar"/>
-        </w:rPr>
-        <w:t xml:space="preserve">## [1] C:/Program Files/R/R-3.6.1/library</w:t>
+        <w:br/>
+      </w:r>
+      <w:r>
+        <w:rPr>
+          <w:rStyle w:val="VerbatimChar"/>
+        </w:rPr>
+        <w:t xml:space="preserve">## [1] C:/Program Files/R/R-3.6.2/library</w:t>
       </w:r>
     </w:p>
     <w:sectPr/>
@@ -2952,109 +3116,6 @@
 <file path=word/numbering.xml><?xml version="1.0" encoding="utf-8"?>
 <w:numbering xmlns:w="http://schemas.openxmlformats.org/wordprocessingml/2006/main">
   <w:abstractNum w:abstractNumId="990">
-    <w:nsid w:val="170cd2de"/>
-    <w:multiLevelType w:val="multilevel"/>
-    <w:lvl w:ilvl="0">
-      <w:numFmt w:val="bullet"/>
-      <w:lvlText w:val=" "/>
-      <w:lvlJc w:val="left"/>
-      <w:pPr>
-        <w:tabs>
-          <w:tab w:val="num" w:pos="0"/>
-        </w:tabs>
-        <w:ind w:left="480" w:hanging="480"/>
-      </w:pPr>
-    </w:lvl>
-    <w:lvl w:ilvl="1">
-      <w:numFmt w:val="bullet"/>
-      <w:lvlText w:val=" "/>
-      <w:lvlJc w:val="left"/>
-      <w:pPr>
-        <w:tabs>
-          <w:tab w:val="num" w:pos="720"/>
-        </w:tabs>
-        <w:ind w:left="1200" w:hanging="480"/>
-      </w:pPr>
-    </w:lvl>
-    <w:lvl w:ilvl="2">
-      <w:numFmt w:val="bullet"/>
-      <w:lvlText w:val=" "/>
-      <w:lvlJc w:val="left"/>
-      <w:pPr>
-        <w:tabs>
-          <w:tab w:val="num" w:pos="1440"/>
-        </w:tabs>
-        <w:ind w:left="1920" w:hanging="480"/>
-      </w:pPr>
-    </w:lvl>
-    <w:lvl w:ilvl="3">
-      <w:numFmt w:val="bullet"/>
-      <w:lvlText w:val=" "/>
-      <w:lvlJc w:val="left"/>
-      <w:pPr>
-        <w:tabs>
-          <w:tab w:val="num" w:pos="2160"/>
-        </w:tabs>
-        <w:ind w:left="2640" w:hanging="480"/>
-      </w:pPr>
-    </w:lvl>
-    <w:lvl w:ilvl="4">
-      <w:numFmt w:val="bullet"/>
-      <w:lvlText w:val=" "/>
-      <w:lvlJc w:val="left"/>
-      <w:pPr>
-        <w:tabs>
-          <w:tab w:val="num" w:pos="2880"/>
-        </w:tabs>
-        <w:ind w:left="3360" w:hanging="480"/>
-      </w:pPr>
-    </w:lvl>
-    <w:lvl w:ilvl="5">
-      <w:numFmt w:val="bullet"/>
-      <w:lvlText w:val=" "/>
-      <w:lvlJc w:val="left"/>
-      <w:pPr>
-        <w:tabs>
-          <w:tab w:val="num" w:pos="3600"/>
-        </w:tabs>
-        <w:ind w:left="4080" w:hanging="480"/>
-      </w:pPr>
-    </w:lvl>
-    <w:lvl w:ilvl="6">
-      <w:numFmt w:val="bullet"/>
-      <w:lvlText w:val=" "/>
-      <w:lvlJc w:val="left"/>
-      <w:pPr>
-        <w:tabs>
-          <w:tab w:val="num" w:pos="4320"/>
-        </w:tabs>
-        <w:ind w:left="4800" w:hanging="480"/>
-      </w:pPr>
-    </w:lvl>
-    <w:lvl w:ilvl="7">
-      <w:numFmt w:val="bullet"/>
-      <w:lvlText w:val=" "/>
-      <w:lvlJc w:val="left"/>
-      <w:pPr>
-        <w:tabs>
-          <w:tab w:val="num" w:pos="5040"/>
-        </w:tabs>
-        <w:ind w:left="5520" w:hanging="480"/>
-      </w:pPr>
-    </w:lvl>
-    <w:lvl w:ilvl="8">
-      <w:numFmt w:val="bullet"/>
-      <w:lvlText w:val=" "/>
-      <w:lvlJc w:val="left"/>
-      <w:pPr>
-        <w:tabs>
-          <w:tab w:val="num" w:pos="5760"/>
-        </w:tabs>
-        <w:ind w:left="6240" w:hanging="480"/>
-      </w:pPr>
-    </w:lvl>
-  </w:abstractNum>
-  <w:abstractNum w:abstractNumId="990">
     <w:nsid w:val="2c1ae401"/>
     <w:multiLevelType w:val="multilevel"/>
     <w:lvl w:ilvl="0">
@@ -3263,10 +3324,10 @@
   <w:num w:numId="1000">
     <w:abstractNumId w:val="990"/>
   </w:num>
-  <w:num w:numId="1000">
-    <w:abstractNumId w:val="990"/>
+  <w:num w:numId="1001">
+    <w:abstractNumId w:val="991"/>
   </w:num>
-  <w:num w:numId="1001">
+  <w:num w:numId="1002">
     <w:abstractNumId w:val="991"/>
   </w:num>
 </w:numbering>

</xml_diff>

<commit_message>
run analyze_slimm_t2d_omics with Hitman with updated limma_pcor
</commit_message>
<xml_diff>
--- a/analyze_slimm_t2d_omics.docx
+++ b/analyze_slimm_t2d_omics.docx
@@ -47,7 +47,7 @@
         <w:pStyle w:val="Date"/>
       </w:pPr>
       <w:r>
-        <w:t xml:space="preserve">2020-10-02</w:t>
+        <w:t xml:space="preserve">2021-06-13</w:t>
       </w:r>
     </w:p>
     <w:p>
@@ -58,15 +58,14 @@
         <w:t xml:space="preserve">The installation of required R packages takes approximately 15 minutes. The RMD file can be knit to Word in approximately 1 minute.</w:t>
       </w:r>
     </w:p>
+    <w:bookmarkStart w:id="21" w:name="install-load-r-packages"/>
     <w:p>
       <w:pPr>
         <w:pStyle w:val="Heading2"/>
       </w:pPr>
-      <w:bookmarkStart w:id="20" w:name="install-load-r-packages"/>
       <w:r>
         <w:t xml:space="preserve">Install &amp; load R packages</w:t>
       </w:r>
-      <w:bookmarkEnd w:id="20"/>
     </w:p>
     <w:p>
       <w:pPr>
@@ -93,7 +92,7 @@
       <w:r>
         <w:t xml:space="preserve"> </w:t>
       </w:r>
-      <w:hyperlink r:id="rId21">
+      <w:hyperlink r:id="rId20">
         <w:r>
           <w:rPr>
             <w:rStyle w:val="Hyperlink"/>
@@ -125,15 +124,15 @@
         <w:t xml:space="preserve">Load and attach the above and other R packages.</w:t>
       </w:r>
     </w:p>
+    <w:bookmarkEnd w:id="21"/>
+    <w:bookmarkStart w:id="28" w:name="X6a90d881f0088791fa7268681b682ba80bbc5af"/>
     <w:p>
       <w:pPr>
         <w:pStyle w:val="Heading1"/>
       </w:pPr>
-      <w:bookmarkStart w:id="22" w:name="X6a90d881f0088791fa7268681b682ba80bbc5af"/>
       <w:r>
         <w:t xml:space="preserve">Read data and take the difference from baseline per person</w:t>
       </w:r>
-      <w:bookmarkEnd w:id="22"/>
     </w:p>
     <w:p>
       <w:pPr>
@@ -145,7 +144,7 @@
       <w:r>
         <w:t xml:space="preserve"> </w:t>
       </w:r>
-      <w:hyperlink r:id="rId23">
+      <w:hyperlink r:id="rId22">
         <w:r>
           <w:rPr>
             <w:rStyle w:val="Hyperlink"/>
@@ -161,6 +160,7 @@
       </w:r>
       <w:r>
         <w:rPr>
+          <w:iCs/>
           <w:i/>
         </w:rPr>
         <w:t xml:space="preserve">diff.pheno</w:t>
@@ -179,7 +179,7 @@
       <w:r>
         <w:t xml:space="preserve"> </w:t>
       </w:r>
-      <w:hyperlink r:id="rId24">
+      <w:hyperlink r:id="rId23">
         <w:r>
           <w:rPr>
             <w:rStyle w:val="Hyperlink"/>
@@ -196,7 +196,7 @@
       <w:r>
         <w:t xml:space="preserve"> </w:t>
       </w:r>
-      <w:hyperlink r:id="rId25">
+      <w:hyperlink r:id="rId24">
         <w:r>
           <w:rPr>
             <w:rStyle w:val="Hyperlink"/>
@@ -218,7 +218,7 @@
       <w:r>
         <w:t xml:space="preserve"> </w:t>
       </w:r>
-      <w:hyperlink r:id="rId26">
+      <w:hyperlink r:id="rId25">
         <w:r>
           <w:rPr>
             <w:rStyle w:val="Hyperlink"/>
@@ -232,7 +232,7 @@
       <w:r>
         <w:t xml:space="preserve"> </w:t>
       </w:r>
-      <w:hyperlink r:id="rId27">
+      <w:hyperlink r:id="rId26">
         <w:r>
           <w:rPr>
             <w:rStyle w:val="Hyperlink"/>
@@ -256,29 +256,14 @@
       <w:tblPr>
         <w:tblStyle w:val="Table"/>
         <w:tblW w:type="pct" w:w="0.0"/>
-        <w:tblLook w:firstRow="1"/>
+        <w:tblLook w:firstRow="1" w:lastRow="0" w:firstColumn="0" w:lastColumn="0" w:noHBand="0" w:noVBand="0" w:val="0020"/>
       </w:tblPr>
       <w:tblGrid/>
       <w:tr>
-        <w:trPr>
-          <w:cnfStyle w:firstRow="1"/>
-        </w:trPr>
-        <w:tc>
-          <w:tcPr>
-            <w:tcBorders>
-              <w:bottom w:val="single"/>
-            </w:tcBorders>
-            <w:vAlign w:val="bottom"/>
-          </w:tcPr>
+        <w:tc>
           <w:p/>
         </w:tc>
         <w:tc>
-          <w:tcPr>
-            <w:tcBorders>
-              <w:bottom w:val="single"/>
-            </w:tcBorders>
-            <w:vAlign w:val="bottom"/>
-          </w:tcPr>
           <w:p>
             <w:pPr>
               <w:pStyle w:val="Compact"/>
@@ -290,12 +275,6 @@
           </w:p>
         </w:tc>
         <w:tc>
-          <w:tcPr>
-            <w:tcBorders>
-              <w:bottom w:val="single"/>
-            </w:tcBorders>
-            <w:vAlign w:val="bottom"/>
-          </w:tcPr>
           <w:p>
             <w:pPr>
               <w:pStyle w:val="Compact"/>
@@ -530,29 +509,14 @@
       <w:tblPr>
         <w:tblStyle w:val="Table"/>
         <w:tblW w:type="pct" w:w="0.0"/>
-        <w:tblLook w:firstRow="1"/>
+        <w:tblLook w:firstRow="1" w:lastRow="0" w:firstColumn="0" w:lastColumn="0" w:noHBand="0" w:noVBand="0" w:val="0020"/>
       </w:tblPr>
       <w:tblGrid/>
       <w:tr>
-        <w:trPr>
-          <w:cnfStyle w:firstRow="1"/>
-        </w:trPr>
-        <w:tc>
-          <w:tcPr>
-            <w:tcBorders>
-              <w:bottom w:val="single"/>
-            </w:tcBorders>
-            <w:vAlign w:val="bottom"/>
-          </w:tcPr>
+        <w:tc>
           <w:p/>
         </w:tc>
         <w:tc>
-          <w:tcPr>
-            <w:tcBorders>
-              <w:bottom w:val="single"/>
-            </w:tcBorders>
-            <w:vAlign w:val="bottom"/>
-          </w:tcPr>
           <w:p>
             <w:pPr>
               <w:pStyle w:val="Compact"/>
@@ -564,12 +528,6 @@
           </w:p>
         </w:tc>
         <w:tc>
-          <w:tcPr>
-            <w:tcBorders>
-              <w:bottom w:val="single"/>
-            </w:tcBorders>
-            <w:vAlign w:val="bottom"/>
-          </w:tcPr>
           <w:p>
             <w:pPr>
               <w:pStyle w:val="Compact"/>
@@ -769,29 +727,14 @@
       <w:tblPr>
         <w:tblStyle w:val="Table"/>
         <w:tblW w:type="pct" w:w="0.0"/>
-        <w:tblLook w:firstRow="1"/>
+        <w:tblLook w:firstRow="1" w:lastRow="0" w:firstColumn="0" w:lastColumn="0" w:noHBand="0" w:noVBand="0" w:val="0020"/>
       </w:tblPr>
       <w:tblGrid/>
       <w:tr>
-        <w:trPr>
-          <w:cnfStyle w:firstRow="1"/>
-        </w:trPr>
-        <w:tc>
-          <w:tcPr>
-            <w:tcBorders>
-              <w:bottom w:val="single"/>
-            </w:tcBorders>
-            <w:vAlign w:val="bottom"/>
-          </w:tcPr>
+        <w:tc>
           <w:p/>
         </w:tc>
         <w:tc>
-          <w:tcPr>
-            <w:tcBorders>
-              <w:bottom w:val="single"/>
-            </w:tcBorders>
-            <w:vAlign w:val="bottom"/>
-          </w:tcPr>
           <w:p>
             <w:pPr>
               <w:pStyle w:val="Compact"/>
@@ -803,12 +746,6 @@
           </w:p>
         </w:tc>
         <w:tc>
-          <w:tcPr>
-            <w:tcBorders>
-              <w:bottom w:val="single"/>
-            </w:tcBorders>
-            <w:vAlign w:val="bottom"/>
-          </w:tcPr>
           <w:p>
             <w:pPr>
               <w:pStyle w:val="Compact"/>
@@ -979,7 +916,7 @@
       <w:r>
         <w:t xml:space="preserve"> </w:t>
       </w:r>
-      <w:hyperlink r:id="rId28">
+      <w:hyperlink r:id="rId27">
         <w:r>
           <w:rPr>
             <w:rStyle w:val="Hyperlink"/>
@@ -1002,15 +939,15 @@
         <w:t xml:space="preserve">Test association of metabolite abundance to missingness</w:t>
       </w:r>
     </w:p>
+    <w:bookmarkEnd w:id="28"/>
+    <w:bookmarkStart w:id="37" w:name="differential-abundance-between-groups"/>
     <w:p>
       <w:pPr>
         <w:pStyle w:val="Heading1"/>
       </w:pPr>
-      <w:bookmarkStart w:id="29" w:name="differential-abundance-between-groups"/>
       <w:r>
         <w:t xml:space="preserve">Differential abundance between groups</w:t>
       </w:r>
-      <w:bookmarkEnd w:id="29"/>
     </w:p>
     <w:p>
       <w:pPr>
@@ -1020,15 +957,14 @@
         <w:t xml:space="preserve">Analyze differences between groups at each time point, and these differences after taking each person’s difference from baseline, with and without adjusting for each person’s change in BMI.</w:t>
       </w:r>
     </w:p>
+    <w:bookmarkStart w:id="32" w:name="proteome"/>
     <w:p>
       <w:pPr>
         <w:pStyle w:val="Heading2"/>
       </w:pPr>
-      <w:bookmarkStart w:id="30" w:name="proteome"/>
       <w:r>
         <w:t xml:space="preserve">Proteome</w:t>
       </w:r>
-      <w:bookmarkEnd w:id="30"/>
     </w:p>
     <w:p>
       <w:pPr>
@@ -1040,7 +976,7 @@
       <w:r>
         <w:t xml:space="preserve"> </w:t>
       </w:r>
-      <w:hyperlink r:id="rId31">
+      <w:hyperlink r:id="rId29">
         <w:r>
           <w:rPr>
             <w:rStyle w:val="Hyperlink"/>
@@ -1070,7 +1006,7 @@
       <w:r>
         <w:t xml:space="preserve"> </w:t>
       </w:r>
-      <w:hyperlink r:id="rId32">
+      <w:hyperlink r:id="rId30">
         <w:r>
           <w:rPr>
             <w:rStyle w:val="Hyperlink"/>
@@ -1082,15 +1018,14 @@
         <w:t xml:space="preserve">.</w:t>
       </w:r>
     </w:p>
+    <w:bookmarkStart w:id="31" w:name="text"/>
     <w:p>
       <w:pPr>
         <w:pStyle w:val="Heading3"/>
       </w:pPr>
-      <w:bookmarkStart w:id="33" w:name="text"/>
       <w:r>
         <w:t xml:space="preserve">Text</w:t>
       </w:r>
-      <w:bookmarkEnd w:id="33"/>
     </w:p>
     <w:p>
       <w:pPr>
@@ -1116,29 +1051,14 @@
       <w:tblPr>
         <w:tblStyle w:val="Table"/>
         <w:tblW w:type="pct" w:w="0.0"/>
-        <w:tblLook w:firstRow="1"/>
+        <w:tblLook w:firstRow="1" w:lastRow="0" w:firstColumn="0" w:lastColumn="0" w:noHBand="0" w:noVBand="0" w:val="0020"/>
       </w:tblPr>
       <w:tblGrid/>
       <w:tr>
-        <w:trPr>
-          <w:cnfStyle w:firstRow="1"/>
-        </w:trPr>
-        <w:tc>
-          <w:tcPr>
-            <w:tcBorders>
-              <w:bottom w:val="single"/>
-            </w:tcBorders>
-            <w:vAlign w:val="bottom"/>
-          </w:tcPr>
+        <w:tc>
           <w:p/>
         </w:tc>
         <w:tc>
-          <w:tcPr>
-            <w:tcBorders>
-              <w:bottom w:val="single"/>
-            </w:tcBorders>
-            <w:vAlign w:val="bottom"/>
-          </w:tcPr>
           <w:p>
             <w:pPr>
               <w:pStyle w:val="Compact"/>
@@ -1150,12 +1070,6 @@
           </w:p>
         </w:tc>
         <w:tc>
-          <w:tcPr>
-            <w:tcBorders>
-              <w:bottom w:val="single"/>
-            </w:tcBorders>
-            <w:vAlign w:val="bottom"/>
-          </w:tcPr>
           <w:p>
             <w:pPr>
               <w:pStyle w:val="Compact"/>
@@ -1167,12 +1081,6 @@
           </w:p>
         </w:tc>
         <w:tc>
-          <w:tcPr>
-            <w:tcBorders>
-              <w:bottom w:val="single"/>
-            </w:tcBorders>
-            <w:vAlign w:val="bottom"/>
-          </w:tcPr>
           <w:p>
             <w:pPr>
               <w:pStyle w:val="Compact"/>
@@ -1184,12 +1092,6 @@
           </w:p>
         </w:tc>
         <w:tc>
-          <w:tcPr>
-            <w:tcBorders>
-              <w:bottom w:val="single"/>
-            </w:tcBorders>
-            <w:vAlign w:val="bottom"/>
-          </w:tcPr>
           <w:p>
             <w:pPr>
               <w:pStyle w:val="Compact"/>
@@ -1660,25 +1562,26 @@
     </w:tbl>
     <w:p>
       <w:pPr>
+        <w:numPr>
+          <w:ilvl w:val="0"/>
+          <w:numId w:val="1001"/>
+        </w:numPr>
         <w:pStyle w:val="Compact"/>
-        <w:numPr>
-          <w:numId w:val="1001"/>
-          <w:ilvl w:val="0"/>
-        </w:numPr>
       </w:pPr>
       <w:r>
         <w:t xml:space="preserve">After baseline correction, there are 56 proteins that are significant at any time point without BMI adjustment. Of these, 19 have sufficient FC to be in the heatmap.</w:t>
       </w:r>
     </w:p>
+    <w:bookmarkEnd w:id="31"/>
+    <w:bookmarkEnd w:id="32"/>
+    <w:bookmarkStart w:id="36" w:name="metabolome"/>
     <w:p>
       <w:pPr>
         <w:pStyle w:val="Heading2"/>
       </w:pPr>
-      <w:bookmarkStart w:id="34" w:name="metabolome"/>
       <w:r>
         <w:t xml:space="preserve">Metabolome</w:t>
       </w:r>
-      <w:bookmarkEnd w:id="34"/>
     </w:p>
     <w:p>
       <w:pPr>
@@ -1690,7 +1593,7 @@
       <w:r>
         <w:t xml:space="preserve"> </w:t>
       </w:r>
-      <w:hyperlink r:id="rId35">
+      <w:hyperlink r:id="rId33">
         <w:r>
           <w:rPr>
             <w:rStyle w:val="Hyperlink"/>
@@ -1728,7 +1631,7 @@
       <w:r>
         <w:t xml:space="preserve"> </w:t>
       </w:r>
-      <w:hyperlink r:id="rId36">
+      <w:hyperlink r:id="rId34">
         <w:r>
           <w:rPr>
             <w:rStyle w:val="Hyperlink"/>
@@ -1740,15 +1643,14 @@
         <w:t xml:space="preserve">.</w:t>
       </w:r>
     </w:p>
+    <w:bookmarkStart w:id="35" w:name="text-1"/>
     <w:p>
       <w:pPr>
         <w:pStyle w:val="Heading3"/>
       </w:pPr>
-      <w:bookmarkStart w:id="37" w:name="text-1"/>
       <w:r>
         <w:t xml:space="preserve">Text</w:t>
       </w:r>
-      <w:bookmarkEnd w:id="37"/>
     </w:p>
     <w:p>
       <w:pPr>
@@ -1780,29 +1682,14 @@
       <w:tblPr>
         <w:tblStyle w:val="Table"/>
         <w:tblW w:type="pct" w:w="0.0"/>
-        <w:tblLook w:firstRow="1"/>
+        <w:tblLook w:firstRow="1" w:lastRow="0" w:firstColumn="0" w:lastColumn="0" w:noHBand="0" w:noVBand="0" w:val="0020"/>
       </w:tblPr>
       <w:tblGrid/>
       <w:tr>
-        <w:trPr>
-          <w:cnfStyle w:firstRow="1"/>
-        </w:trPr>
-        <w:tc>
-          <w:tcPr>
-            <w:tcBorders>
-              <w:bottom w:val="single"/>
-            </w:tcBorders>
-            <w:vAlign w:val="bottom"/>
-          </w:tcPr>
+        <w:tc>
           <w:p/>
         </w:tc>
         <w:tc>
-          <w:tcPr>
-            <w:tcBorders>
-              <w:bottom w:val="single"/>
-            </w:tcBorders>
-            <w:vAlign w:val="bottom"/>
-          </w:tcPr>
           <w:p>
             <w:pPr>
               <w:pStyle w:val="Compact"/>
@@ -1814,12 +1701,6 @@
           </w:p>
         </w:tc>
         <w:tc>
-          <w:tcPr>
-            <w:tcBorders>
-              <w:bottom w:val="single"/>
-            </w:tcBorders>
-            <w:vAlign w:val="bottom"/>
-          </w:tcPr>
           <w:p>
             <w:pPr>
               <w:pStyle w:val="Compact"/>
@@ -1869,25 +1750,27 @@
     </w:tbl>
     <w:p>
       <w:pPr>
+        <w:numPr>
+          <w:ilvl w:val="0"/>
+          <w:numId w:val="1002"/>
+        </w:numPr>
         <w:pStyle w:val="Compact"/>
-        <w:numPr>
-          <w:numId w:val="1002"/>
-          <w:ilvl w:val="0"/>
-        </w:numPr>
       </w:pPr>
       <w:r>
         <w:t xml:space="preserve">After baseline correction, there are 85 proteins that are significant at any time point without BMI adjustment. Of these, 85 have sufficient FC to be in the heatmap.</w:t>
       </w:r>
     </w:p>
+    <w:bookmarkEnd w:id="35"/>
+    <w:bookmarkEnd w:id="36"/>
+    <w:bookmarkEnd w:id="37"/>
+    <w:bookmarkStart w:id="38" w:name="correlate-soma-vs.-met"/>
     <w:p>
       <w:pPr>
         <w:pStyle w:val="Heading1"/>
       </w:pPr>
-      <w:bookmarkStart w:id="38" w:name="correlate-soma-vs.-met"/>
       <w:r>
         <w:t xml:space="preserve">Correlate soma vs. met</w:t>
       </w:r>
-      <w:bookmarkEnd w:id="38"/>
     </w:p>
     <w:p>
       <w:pPr>
@@ -1921,15 +1804,15 @@
         <w:t xml:space="preserve">Find strong correlations to comment upon</w:t>
       </w:r>
     </w:p>
+    <w:bookmarkEnd w:id="38"/>
+    <w:bookmarkStart w:id="46" w:name="hitman"/>
     <w:p>
       <w:pPr>
         <w:pStyle w:val="Heading1"/>
       </w:pPr>
-      <w:bookmarkStart w:id="39" w:name="hitman"/>
       <w:r>
         <w:t xml:space="preserve">Hitman</w:t>
       </w:r>
-      <w:bookmarkEnd w:id="39"/>
     </w:p>
     <w:p>
       <w:pPr>
@@ -1941,7 +1824,7 @@
       <w:r>
         <w:t xml:space="preserve"> </w:t>
       </w:r>
-      <w:hyperlink r:id="rId40">
+      <w:hyperlink r:id="rId39">
         <w:r>
           <w:rPr>
             <w:rStyle w:val="Hyperlink"/>
@@ -1978,6 +1861,7 @@
       </w:r>
       <w:r>
         <w:rPr>
+          <w:iCs/>
           <w:i/>
         </w:rPr>
         <w:t xml:space="preserve">EMY</w:t>
@@ -1989,15 +1873,14 @@
         <w:t xml:space="preserve">columns hold the overall p-values and FDRs, and corresponding chi-squared on 1 degree of freedom, where larger is more significant.</w:t>
       </w:r>
     </w:p>
+    <w:bookmarkStart w:id="43" w:name="hba1c"/>
     <w:p>
       <w:pPr>
         <w:pStyle w:val="Heading2"/>
       </w:pPr>
-      <w:bookmarkStart w:id="41" w:name="hba1c"/>
       <w:r>
         <w:t xml:space="preserve">HbA1c</w:t>
       </w:r>
-      <w:bookmarkEnd w:id="41"/>
     </w:p>
     <w:p>
       <w:pPr>
@@ -2015,15 +1898,14 @@
         <w:t xml:space="preserve">We also test protein changes at 3 months vs. HbA1c changes at 24 months, and protein &amp; metabolite changes at 36 months.</w:t>
       </w:r>
     </w:p>
+    <w:bookmarkStart w:id="40" w:name="compare-clinical-vs-analytes"/>
     <w:p>
       <w:pPr>
         <w:pStyle w:val="Heading3"/>
       </w:pPr>
-      <w:bookmarkStart w:id="42" w:name="compare-clinical-vs-analytes"/>
       <w:r>
         <w:t xml:space="preserve">Compare clinical vs analytes</w:t>
       </w:r>
-      <w:bookmarkEnd w:id="42"/>
     </w:p>
     <w:p>
       <w:pPr>
@@ -2037,20 +1919,11 @@
       <w:tblPr>
         <w:tblStyle w:val="Table"/>
         <w:tblW w:type="pct" w:w="0.0"/>
-        <w:tblLook w:firstRow="1"/>
+        <w:tblLook w:firstRow="1" w:lastRow="0" w:firstColumn="0" w:lastColumn="0" w:noHBand="0" w:noVBand="0" w:val="0020"/>
       </w:tblPr>
       <w:tblGrid/>
       <w:tr>
-        <w:trPr>
-          <w:cnfStyle w:firstRow="1"/>
-        </w:trPr>
-        <w:tc>
-          <w:tcPr>
-            <w:tcBorders>
-              <w:bottom w:val="single"/>
-            </w:tcBorders>
-            <w:vAlign w:val="bottom"/>
-          </w:tcPr>
+        <w:tc>
           <w:p>
             <w:pPr>
               <w:pStyle w:val="Compact"/>
@@ -2062,12 +1935,6 @@
           </w:p>
         </w:tc>
         <w:tc>
-          <w:tcPr>
-            <w:tcBorders>
-              <w:bottom w:val="single"/>
-            </w:tcBorders>
-            <w:vAlign w:val="bottom"/>
-          </w:tcPr>
           <w:p>
             <w:pPr>
               <w:pStyle w:val="Compact"/>
@@ -2079,12 +1946,6 @@
           </w:p>
         </w:tc>
         <w:tc>
-          <w:tcPr>
-            <w:tcBorders>
-              <w:bottom w:val="single"/>
-            </w:tcBorders>
-            <w:vAlign w:val="bottom"/>
-          </w:tcPr>
           <w:p>
             <w:pPr>
               <w:pStyle w:val="Compact"/>
@@ -2096,12 +1957,6 @@
           </w:p>
         </w:tc>
         <w:tc>
-          <w:tcPr>
-            <w:tcBorders>
-              <w:bottom w:val="single"/>
-            </w:tcBorders>
-            <w:vAlign w:val="bottom"/>
-          </w:tcPr>
           <w:p>
             <w:pPr>
               <w:pStyle w:val="Compact"/>
@@ -2168,15 +2023,15 @@
         <w:t xml:space="preserve">The metabolite mediator(s) are pro-hydroxy-pro</w:t>
       </w:r>
     </w:p>
+    <w:bookmarkEnd w:id="40"/>
+    <w:bookmarkStart w:id="41" w:name="compare-hitman-to-joint-significance"/>
     <w:p>
       <w:pPr>
         <w:pStyle w:val="Heading3"/>
       </w:pPr>
-      <w:bookmarkStart w:id="43" w:name="compare-hitman-to-joint-significance"/>
       <w:r>
         <w:t xml:space="preserve">Compare Hitman to joint significance</w:t>
       </w:r>
-      <w:bookmarkEnd w:id="43"/>
     </w:p>
     <w:p>
       <w:pPr>
@@ -2186,15 +2041,15 @@
         <w:t xml:space="preserve">Top analytes: GHR has FDR 0.26 &amp; pro-hydroxy-pro has FDR 0.73.</w:t>
       </w:r>
     </w:p>
+    <w:bookmarkEnd w:id="41"/>
+    <w:bookmarkStart w:id="42" w:name="plot-inconsistent-mediation-fig"/>
     <w:p>
       <w:pPr>
         <w:pStyle w:val="Heading3"/>
       </w:pPr>
-      <w:bookmarkStart w:id="44" w:name="plot-inconsistent-mediation-fig"/>
       <w:r>
         <w:t xml:space="preserve">Plot inconsistent mediation fig</w:t>
       </w:r>
-      <w:bookmarkEnd w:id="44"/>
     </w:p>
     <w:p>
       <w:pPr>
@@ -2216,15 +2071,16 @@
         <w:t xml:space="preserve">. We modify this figure by copy-pasting pieces into PPT, then adding text boxes for Inconsistent and Consistent mediators.</w:t>
       </w:r>
     </w:p>
+    <w:bookmarkEnd w:id="42"/>
+    <w:bookmarkEnd w:id="43"/>
+    <w:bookmarkStart w:id="44" w:name="homa-ir"/>
     <w:p>
       <w:pPr>
         <w:pStyle w:val="Heading2"/>
       </w:pPr>
-      <w:bookmarkStart w:id="45" w:name="homa-ir"/>
       <w:r>
         <w:t xml:space="preserve">HOMA-IR</w:t>
       </w:r>
-      <w:bookmarkEnd w:id="45"/>
     </w:p>
     <w:p>
       <w:pPr>
@@ -2234,15 +2090,15 @@
         <w:t xml:space="preserve">We apply Hitman to 12mo HOMA-IR change using 3mo analyte change as mediators.</w:t>
       </w:r>
     </w:p>
+    <w:bookmarkEnd w:id="44"/>
+    <w:bookmarkStart w:id="45" w:name="dins030"/>
     <w:p>
       <w:pPr>
         <w:pStyle w:val="Heading2"/>
       </w:pPr>
-      <w:bookmarkStart w:id="46" w:name="dins030"/>
       <w:r>
         <w:t xml:space="preserve">dins030</w:t>
       </w:r>
-      <w:bookmarkEnd w:id="46"/>
     </w:p>
     <w:p>
       <w:pPr>
@@ -2252,15 +2108,16 @@
         <w:t xml:space="preserve">We apply Hitman to dins030 [change in insulin from 0 to 30 min in mixed-meal tolerance test (mcU/ml)] change at 12mo from baseline using 3mo analyte change from baseline as mediators.</w:t>
       </w:r>
     </w:p>
+    <w:bookmarkEnd w:id="45"/>
+    <w:bookmarkEnd w:id="46"/>
+    <w:bookmarkStart w:id="48" w:name="pathways"/>
     <w:p>
       <w:pPr>
         <w:pStyle w:val="Heading1"/>
       </w:pPr>
-      <w:bookmarkStart w:id="47" w:name="pathways"/>
       <w:r>
         <w:t xml:space="preserve">Pathways</w:t>
       </w:r>
-      <w:bookmarkEnd w:id="47"/>
     </w:p>
     <w:p>
       <w:pPr>
@@ -2286,15 +2143,14 @@
         <w:t xml:space="preserve">We map ChEBI IDs in PC9 to chemical names, so that we can show the names in our network plots.</w:t>
       </w:r>
     </w:p>
+    <w:bookmarkStart w:id="47" w:name="roast-between-group"/>
     <w:p>
       <w:pPr>
         <w:pStyle w:val="Heading2"/>
       </w:pPr>
-      <w:bookmarkStart w:id="48" w:name="roast-between-group"/>
       <w:r>
         <w:t xml:space="preserve">Roast between-group</w:t>
       </w:r>
-      <w:bookmarkEnd w:id="48"/>
     </w:p>
     <w:p>
       <w:pPr>
@@ -2343,15 +2199,16 @@
         <w:t xml:space="preserve">Plot Roast pwys.</w:t>
       </w:r>
     </w:p>
+    <w:bookmarkEnd w:id="47"/>
+    <w:bookmarkEnd w:id="48"/>
+    <w:bookmarkStart w:id="52" w:name="pathway-mediation"/>
     <w:p>
       <w:pPr>
         <w:pStyle w:val="Heading1"/>
       </w:pPr>
-      <w:bookmarkStart w:id="49" w:name="pathway-mediation"/>
       <w:r>
         <w:t xml:space="preserve">Pathway mediation</w:t>
       </w:r>
-      <w:bookmarkEnd w:id="49"/>
     </w:p>
     <w:p>
       <w:pPr>
@@ -2403,15 +2260,14 @@
         <w:t xml:space="preserve">.</w:t>
       </w:r>
     </w:p>
+    <w:bookmarkStart w:id="49" w:name="hba1c-1"/>
     <w:p>
       <w:pPr>
         <w:pStyle w:val="Heading2"/>
       </w:pPr>
-      <w:bookmarkStart w:id="50" w:name="hba1c-1"/>
       <w:r>
         <w:t xml:space="preserve">HbA1c</w:t>
       </w:r>
-      <w:bookmarkEnd w:id="50"/>
     </w:p>
     <w:p>
       <w:pPr>
@@ -2425,29 +2281,14 @@
       <w:tblPr>
         <w:tblStyle w:val="Table"/>
         <w:tblW w:type="pct" w:w="0.0"/>
-        <w:tblLook w:firstRow="1"/>
+        <w:tblLook w:firstRow="1" w:lastRow="0" w:firstColumn="0" w:lastColumn="0" w:noHBand="0" w:noVBand="0" w:val="0020"/>
       </w:tblPr>
       <w:tblGrid/>
       <w:tr>
-        <w:trPr>
-          <w:cnfStyle w:firstRow="1"/>
-        </w:trPr>
-        <w:tc>
-          <w:tcPr>
-            <w:tcBorders>
-              <w:bottom w:val="single"/>
-            </w:tcBorders>
-            <w:vAlign w:val="bottom"/>
-          </w:tcPr>
+        <w:tc>
           <w:p/>
         </w:tc>
         <w:tc>
-          <w:tcPr>
-            <w:tcBorders>
-              <w:bottom w:val="single"/>
-            </w:tcBorders>
-            <w:vAlign w:val="bottom"/>
-          </w:tcPr>
           <w:p>
             <w:pPr>
               <w:pStyle w:val="Compact"/>
@@ -2459,12 +2300,6 @@
           </w:p>
         </w:tc>
         <w:tc>
-          <w:tcPr>
-            <w:tcBorders>
-              <w:bottom w:val="single"/>
-            </w:tcBorders>
-            <w:vAlign w:val="bottom"/>
-          </w:tcPr>
           <w:p>
             <w:pPr>
               <w:pStyle w:val="Compact"/>
@@ -2476,12 +2311,6 @@
           </w:p>
         </w:tc>
         <w:tc>
-          <w:tcPr>
-            <w:tcBorders>
-              <w:bottom w:val="single"/>
-            </w:tcBorders>
-            <w:vAlign w:val="bottom"/>
-          </w:tcPr>
           <w:p>
             <w:pPr>
               <w:pStyle w:val="Compact"/>
@@ -2493,12 +2322,6 @@
           </w:p>
         </w:tc>
         <w:tc>
-          <w:tcPr>
-            <w:tcBorders>
-              <w:bottom w:val="single"/>
-            </w:tcBorders>
-            <w:vAlign w:val="bottom"/>
-          </w:tcPr>
           <w:p>
             <w:pPr>
               <w:pStyle w:val="Compact"/>
@@ -2562,7 +2385,7 @@
               <w:jc w:val="right"/>
             </w:pPr>
             <w:r>
-              <w:t xml:space="preserve">0.279</w:t>
+              <w:t xml:space="preserve">0.260</w:t>
             </w:r>
           </w:p>
         </w:tc>
@@ -2608,18 +2431,18 @@
               <w:jc w:val="right"/>
             </w:pPr>
             <w:r>
-              <w:t xml:space="preserve">0.008</w:t>
-            </w:r>
-          </w:p>
-        </w:tc>
-        <w:tc>
-          <w:p>
-            <w:pPr>
-              <w:pStyle w:val="Compact"/>
-              <w:jc w:val="right"/>
-            </w:pPr>
-            <w:r>
-              <w:t xml:space="preserve">0.279</w:t>
+              <w:t xml:space="preserve">0.007</w:t>
+            </w:r>
+          </w:p>
+        </w:tc>
+        <w:tc>
+          <w:p>
+            <w:pPr>
+              <w:pStyle w:val="Compact"/>
+              <w:jc w:val="right"/>
+            </w:pPr>
+            <w:r>
+              <w:t xml:space="preserve">0.260</w:t>
             </w:r>
           </w:p>
         </w:tc>
@@ -2665,68 +2488,53 @@
               <w:jc w:val="right"/>
             </w:pPr>
             <w:r>
-              <w:t xml:space="preserve">0.042</w:t>
-            </w:r>
-          </w:p>
-        </w:tc>
-        <w:tc>
-          <w:p>
-            <w:pPr>
-              <w:pStyle w:val="Compact"/>
-              <w:jc w:val="right"/>
-            </w:pPr>
-            <w:r>
-              <w:t xml:space="preserve">0.849</w:t>
+              <w:t xml:space="preserve">0.041</w:t>
+            </w:r>
+          </w:p>
+        </w:tc>
+        <w:tc>
+          <w:p>
+            <w:pPr>
+              <w:pStyle w:val="Compact"/>
+              <w:jc w:val="right"/>
+            </w:pPr>
+            <w:r>
+              <w:t xml:space="preserve">0.848</w:t>
             </w:r>
           </w:p>
         </w:tc>
       </w:tr>
     </w:tbl>
+    <w:bookmarkEnd w:id="49"/>
+    <w:bookmarkStart w:id="50" w:name="homa-ir-1"/>
     <w:p>
       <w:pPr>
         <w:pStyle w:val="Heading2"/>
       </w:pPr>
-      <w:bookmarkStart w:id="51" w:name="homa-ir-1"/>
       <w:r>
         <w:t xml:space="preserve">HOMA-IR</w:t>
       </w:r>
-      <w:bookmarkEnd w:id="51"/>
     </w:p>
     <w:p>
       <w:pPr>
         <w:pStyle w:val="FirstParagraph"/>
       </w:pPr>
       <w:r>
-        <w:t xml:space="preserve">We find 15 significant pathways.</w:t>
+        <w:t xml:space="preserve">We find 13 significant pathways.</w:t>
       </w:r>
     </w:p>
     <w:tbl>
       <w:tblPr>
         <w:tblStyle w:val="Table"/>
         <w:tblW w:type="pct" w:w="0.0"/>
-        <w:tblLook w:firstRow="1"/>
+        <w:tblLook w:firstRow="1" w:lastRow="0" w:firstColumn="0" w:lastColumn="0" w:noHBand="0" w:noVBand="0" w:val="0020"/>
       </w:tblPr>
       <w:tblGrid/>
       <w:tr>
-        <w:trPr>
-          <w:cnfStyle w:firstRow="1"/>
-        </w:trPr>
-        <w:tc>
-          <w:tcPr>
-            <w:tcBorders>
-              <w:bottom w:val="single"/>
-            </w:tcBorders>
-            <w:vAlign w:val="bottom"/>
-          </w:tcPr>
+        <w:tc>
           <w:p/>
         </w:tc>
         <w:tc>
-          <w:tcPr>
-            <w:tcBorders>
-              <w:bottom w:val="single"/>
-            </w:tcBorders>
-            <w:vAlign w:val="bottom"/>
-          </w:tcPr>
           <w:p>
             <w:pPr>
               <w:pStyle w:val="Compact"/>
@@ -2738,12 +2546,6 @@
           </w:p>
         </w:tc>
         <w:tc>
-          <w:tcPr>
-            <w:tcBorders>
-              <w:bottom w:val="single"/>
-            </w:tcBorders>
-            <w:vAlign w:val="bottom"/>
-          </w:tcPr>
           <w:p>
             <w:pPr>
               <w:pStyle w:val="Compact"/>
@@ -2755,12 +2557,6 @@
           </w:p>
         </w:tc>
         <w:tc>
-          <w:tcPr>
-            <w:tcBorders>
-              <w:bottom w:val="single"/>
-            </w:tcBorders>
-            <w:vAlign w:val="bottom"/>
-          </w:tcPr>
           <w:p>
             <w:pPr>
               <w:pStyle w:val="Compact"/>
@@ -2772,12 +2568,6 @@
           </w:p>
         </w:tc>
         <w:tc>
-          <w:tcPr>
-            <w:tcBorders>
-              <w:bottom w:val="single"/>
-            </w:tcBorders>
-            <w:vAlign w:val="bottom"/>
-          </w:tcPr>
           <w:p>
             <w:pPr>
               <w:pStyle w:val="Compact"/>
@@ -2961,15 +2751,15 @@
         </w:tc>
       </w:tr>
     </w:tbl>
+    <w:bookmarkEnd w:id="50"/>
+    <w:bookmarkStart w:id="51" w:name="dins030-1"/>
     <w:p>
       <w:pPr>
         <w:pStyle w:val="Heading2"/>
       </w:pPr>
-      <w:bookmarkStart w:id="52" w:name="dins030-1"/>
       <w:r>
         <w:t xml:space="preserve">dins030</w:t>
       </w:r>
-      <w:bookmarkEnd w:id="52"/>
     </w:p>
     <w:p>
       <w:pPr>
@@ -2983,29 +2773,14 @@
       <w:tblPr>
         <w:tblStyle w:val="Table"/>
         <w:tblW w:type="pct" w:w="0.0"/>
-        <w:tblLook w:firstRow="1"/>
+        <w:tblLook w:firstRow="1" w:lastRow="0" w:firstColumn="0" w:lastColumn="0" w:noHBand="0" w:noVBand="0" w:val="0020"/>
       </w:tblPr>
       <w:tblGrid/>
       <w:tr>
-        <w:trPr>
-          <w:cnfStyle w:firstRow="1"/>
-        </w:trPr>
-        <w:tc>
-          <w:tcPr>
-            <w:tcBorders>
-              <w:bottom w:val="single"/>
-            </w:tcBorders>
-            <w:vAlign w:val="bottom"/>
-          </w:tcPr>
+        <w:tc>
           <w:p/>
         </w:tc>
         <w:tc>
-          <w:tcPr>
-            <w:tcBorders>
-              <w:bottom w:val="single"/>
-            </w:tcBorders>
-            <w:vAlign w:val="bottom"/>
-          </w:tcPr>
           <w:p>
             <w:pPr>
               <w:pStyle w:val="Compact"/>
@@ -3017,12 +2792,6 @@
           </w:p>
         </w:tc>
         <w:tc>
-          <w:tcPr>
-            <w:tcBorders>
-              <w:bottom w:val="single"/>
-            </w:tcBorders>
-            <w:vAlign w:val="bottom"/>
-          </w:tcPr>
           <w:p>
             <w:pPr>
               <w:pStyle w:val="Compact"/>
@@ -3034,12 +2803,6 @@
           </w:p>
         </w:tc>
         <w:tc>
-          <w:tcPr>
-            <w:tcBorders>
-              <w:bottom w:val="single"/>
-            </w:tcBorders>
-            <w:vAlign w:val="bottom"/>
-          </w:tcPr>
           <w:p>
             <w:pPr>
               <w:pStyle w:val="Compact"/>
@@ -3051,12 +2814,6 @@
           </w:p>
         </w:tc>
         <w:tc>
-          <w:tcPr>
-            <w:tcBorders>
-              <w:bottom w:val="single"/>
-            </w:tcBorders>
-            <w:vAlign w:val="bottom"/>
-          </w:tcPr>
           <w:p>
             <w:pPr>
               <w:pStyle w:val="Compact"/>
@@ -3240,15 +2997,26 @@
         </w:tc>
       </w:tr>
     </w:tbl>
+    <w:bookmarkEnd w:id="51"/>
+    <w:bookmarkEnd w:id="52"/>
+    <w:bookmarkStart w:id="53" w:name="X75a47587ddc503acad44a70c863bdeffa56f39e"/>
     <w:p>
       <w:pPr>
         <w:pStyle w:val="Heading1"/>
       </w:pPr>
-      <w:bookmarkStart w:id="53" w:name="session-info"/>
+      <w:r>
+        <w:t xml:space="preserve">Dependence matrix for high-throughput simulation</w:t>
+      </w:r>
+    </w:p>
+    <w:bookmarkEnd w:id="53"/>
+    <w:bookmarkStart w:id="54" w:name="session-info"/>
+    <w:p>
+      <w:pPr>
+        <w:pStyle w:val="Heading1"/>
+      </w:pPr>
       <w:r>
         <w:t xml:space="preserve">Session info</w:t>
       </w:r>
-      <w:bookmarkEnd w:id="53"/>
     </w:p>
     <w:p>
       <w:pPr>
@@ -3276,16 +3044,16 @@
         <w:rPr>
           <w:rStyle w:val="VerbatimChar"/>
         </w:rPr>
-        <w:t xml:space="preserve">##  version  R version 4.0.2 (2020-06-22)</w:t>
-      </w:r>
-      <w:r>
-        <w:br/>
-      </w:r>
-      <w:r>
-        <w:rPr>
-          <w:rStyle w:val="VerbatimChar"/>
-        </w:rPr>
-        <w:t xml:space="preserve">##  os       Windows 7 x64 SP 1          </w:t>
+        <w:t xml:space="preserve">##  version  R version 4.1.0 (2021-05-18)</w:t>
+      </w:r>
+      <w:r>
+        <w:br/>
+      </w:r>
+      <w:r>
+        <w:rPr>
+          <w:rStyle w:val="VerbatimChar"/>
+        </w:rPr>
+        <w:t xml:space="preserve">##  os       Windows 10 x64              </w:t>
       </w:r>
       <w:r>
         <w:br/>
@@ -3348,7 +3116,7 @@
         <w:rPr>
           <w:rStyle w:val="VerbatimChar"/>
         </w:rPr>
-        <w:t xml:space="preserve">##  date     2020-10-02                  </w:t>
+        <w:t xml:space="preserve">##  date     2021-06-13                  </w:t>
       </w:r>
       <w:r>
         <w:br/>
@@ -3375,592 +3143,619 @@
         <w:rPr>
           <w:rStyle w:val="VerbatimChar"/>
         </w:rPr>
-        <w:t xml:space="preserve">##  package      * version    date       lib source                             </w:t>
-      </w:r>
-      <w:r>
-        <w:br/>
-      </w:r>
-      <w:r>
-        <w:rPr>
-          <w:rStyle w:val="VerbatimChar"/>
-        </w:rPr>
-        <w:t xml:space="preserve">##  assertthat     0.2.1      2019-03-21 [1] CRAN (R 4.0.2)                     </w:t>
-      </w:r>
-      <w:r>
-        <w:br/>
-      </w:r>
-      <w:r>
-        <w:rPr>
-          <w:rStyle w:val="VerbatimChar"/>
-        </w:rPr>
-        <w:t xml:space="preserve">##  backports      1.1.7      2020-05-13 [1] CRAN (R 4.0.0)                     </w:t>
-      </w:r>
-      <w:r>
-        <w:br/>
-      </w:r>
-      <w:r>
-        <w:rPr>
-          <w:rStyle w:val="VerbatimChar"/>
-        </w:rPr>
-        <w:t xml:space="preserve">##  callr          3.4.3      2020-03-28 [1] CRAN (R 4.0.2)                     </w:t>
-      </w:r>
-      <w:r>
-        <w:br/>
-      </w:r>
-      <w:r>
-        <w:rPr>
-          <w:rStyle w:val="VerbatimChar"/>
-        </w:rPr>
-        <w:t xml:space="preserve">##  cli            2.0.2      2020-02-28 [1] CRAN (R 4.0.2)                     </w:t>
-      </w:r>
-      <w:r>
-        <w:br/>
-      </w:r>
-      <w:r>
-        <w:rPr>
-          <w:rStyle w:val="VerbatimChar"/>
-        </w:rPr>
-        <w:t xml:space="preserve">##  colorspace     1.4-1      2019-03-18 [1] CRAN (R 4.0.2)                     </w:t>
-      </w:r>
-      <w:r>
-        <w:br/>
-      </w:r>
-      <w:r>
-        <w:rPr>
-          <w:rStyle w:val="VerbatimChar"/>
-        </w:rPr>
-        <w:t xml:space="preserve">##  crayon         1.3.4      2017-09-16 [1] CRAN (R 4.0.2)                     </w:t>
-      </w:r>
-      <w:r>
-        <w:br/>
-      </w:r>
-      <w:r>
-        <w:rPr>
-          <w:rStyle w:val="VerbatimChar"/>
-        </w:rPr>
-        <w:t xml:space="preserve">##  desc           1.2.0      2018-05-01 [1] CRAN (R 4.0.2)                     </w:t>
-      </w:r>
-      <w:r>
-        <w:br/>
-      </w:r>
-      <w:r>
-        <w:rPr>
-          <w:rStyle w:val="VerbatimChar"/>
-        </w:rPr>
-        <w:t xml:space="preserve">##  devtools       2.3.0      2020-04-10 [1] CRAN (R 4.0.2)                     </w:t>
-      </w:r>
-      <w:r>
-        <w:br/>
-      </w:r>
-      <w:r>
-        <w:rPr>
-          <w:rStyle w:val="VerbatimChar"/>
-        </w:rPr>
-        <w:t xml:space="preserve">##  digest         0.6.25     2020-02-23 [1] CRAN (R 4.0.2)                     </w:t>
-      </w:r>
-      <w:r>
-        <w:br/>
-      </w:r>
-      <w:r>
-        <w:rPr>
-          <w:rStyle w:val="VerbatimChar"/>
-        </w:rPr>
-        <w:t xml:space="preserve">##  dplyr        * 1.0.0      2020-05-29 [1] CRAN (R 4.0.2)                     </w:t>
-      </w:r>
-      <w:r>
-        <w:br/>
-      </w:r>
-      <w:r>
-        <w:rPr>
-          <w:rStyle w:val="VerbatimChar"/>
-        </w:rPr>
-        <w:t xml:space="preserve">##  ellipsis       0.3.1      2020-05-15 [1] CRAN (R 4.0.2)                     </w:t>
-      </w:r>
-      <w:r>
-        <w:br/>
-      </w:r>
-      <w:r>
-        <w:rPr>
-          <w:rStyle w:val="VerbatimChar"/>
-        </w:rPr>
-        <w:t xml:space="preserve">##  evaluate       0.14       2019-05-28 [1] CRAN (R 4.0.2)                     </w:t>
-      </w:r>
-      <w:r>
-        <w:br/>
-      </w:r>
-      <w:r>
-        <w:rPr>
-          <w:rStyle w:val="VerbatimChar"/>
-        </w:rPr>
-        <w:t xml:space="preserve">##  ezlimma      * 0.2.3.9036 2020-08-29 [1] local                              </w:t>
-      </w:r>
-      <w:r>
-        <w:br/>
-      </w:r>
-      <w:r>
-        <w:rPr>
-          <w:rStyle w:val="VerbatimChar"/>
-        </w:rPr>
-        <w:t xml:space="preserve">##  ezlimmaplot  * 0.0.1.9023 2020-07-10 [1] Github (jdreyf/ezlimmaplot@ee8b01c)</w:t>
-      </w:r>
-      <w:r>
-        <w:br/>
-      </w:r>
-      <w:r>
-        <w:rPr>
-          <w:rStyle w:val="VerbatimChar"/>
-        </w:rPr>
-        <w:t xml:space="preserve">##  fansi          0.4.1      2020-01-08 [1] CRAN (R 4.0.2)                     </w:t>
-      </w:r>
-      <w:r>
-        <w:br/>
-      </w:r>
-      <w:r>
-        <w:rPr>
-          <w:rStyle w:val="VerbatimChar"/>
-        </w:rPr>
-        <w:t xml:space="preserve">##  farver         2.0.3      2020-01-16 [1] CRAN (R 4.0.2)                     </w:t>
-      </w:r>
-      <w:r>
-        <w:br/>
-      </w:r>
-      <w:r>
-        <w:rPr>
-          <w:rStyle w:val="VerbatimChar"/>
-        </w:rPr>
-        <w:t xml:space="preserve">##  fs             1.4.1      2020-04-04 [1] CRAN (R 4.0.2)                     </w:t>
-      </w:r>
-      <w:r>
-        <w:br/>
-      </w:r>
-      <w:r>
-        <w:rPr>
-          <w:rStyle w:val="VerbatimChar"/>
-        </w:rPr>
-        <w:t xml:space="preserve">##  generics       0.0.2      2018-11-29 [1] CRAN (R 4.0.2)                     </w:t>
-      </w:r>
-      <w:r>
-        <w:br/>
-      </w:r>
-      <w:r>
-        <w:rPr>
-          <w:rStyle w:val="VerbatimChar"/>
-        </w:rPr>
-        <w:t xml:space="preserve">##  ggplot2      * 3.3.2      2020-06-19 [1] CRAN (R 4.0.2)                     </w:t>
-      </w:r>
-      <w:r>
-        <w:br/>
-      </w:r>
-      <w:r>
-        <w:rPr>
-          <w:rStyle w:val="VerbatimChar"/>
-        </w:rPr>
-        <w:t xml:space="preserve">##  glue           1.4.1      2020-05-13 [1] CRAN (R 4.0.2)                     </w:t>
-      </w:r>
-      <w:r>
-        <w:br/>
-      </w:r>
-      <w:r>
-        <w:rPr>
-          <w:rStyle w:val="VerbatimChar"/>
-        </w:rPr>
-        <w:t xml:space="preserve">##  gtable         0.3.0      2019-03-25 [1] CRAN (R 4.0.2)                     </w:t>
-      </w:r>
-      <w:r>
-        <w:br/>
-      </w:r>
-      <w:r>
-        <w:rPr>
-          <w:rStyle w:val="VerbatimChar"/>
-        </w:rPr>
-        <w:t xml:space="preserve">##  highr          0.8        2019-03-20 [1] CRAN (R 4.0.2)                     </w:t>
-      </w:r>
-      <w:r>
-        <w:br/>
-      </w:r>
-      <w:r>
-        <w:rPr>
-          <w:rStyle w:val="VerbatimChar"/>
-        </w:rPr>
-        <w:t xml:space="preserve">##  Hitman       * 0.0.1.9001 2020-08-30 [1] local                              </w:t>
-      </w:r>
-      <w:r>
-        <w:br/>
-      </w:r>
-      <w:r>
-        <w:rPr>
-          <w:rStyle w:val="VerbatimChar"/>
-        </w:rPr>
-        <w:t xml:space="preserve">##  htmltools      0.5.0      2020-06-16 [1] CRAN (R 4.0.2)                     </w:t>
-      </w:r>
-      <w:r>
-        <w:br/>
-      </w:r>
-      <w:r>
-        <w:rPr>
-          <w:rStyle w:val="VerbatimChar"/>
-        </w:rPr>
-        <w:t xml:space="preserve">##  igraph         1.2.5      2020-03-19 [1] CRAN (R 4.0.2)                     </w:t>
-      </w:r>
-      <w:r>
-        <w:br/>
-      </w:r>
-      <w:r>
-        <w:rPr>
-          <w:rStyle w:val="VerbatimChar"/>
-        </w:rPr>
-        <w:t xml:space="preserve">##  knitr        * 1.29       2020-06-23 [1] CRAN (R 4.0.2)                     </w:t>
-      </w:r>
-      <w:r>
-        <w:br/>
-      </w:r>
-      <w:r>
-        <w:rPr>
-          <w:rStyle w:val="VerbatimChar"/>
-        </w:rPr>
-        <w:t xml:space="preserve">##  labeling       0.3        2014-08-23 [1] CRAN (R 4.0.0)                     </w:t>
-      </w:r>
-      <w:r>
-        <w:br/>
-      </w:r>
-      <w:r>
-        <w:rPr>
-          <w:rStyle w:val="VerbatimChar"/>
-        </w:rPr>
-        <w:t xml:space="preserve">##  lattice        0.20-41    2020-04-02 [1] CRAN (R 4.0.2)                     </w:t>
-      </w:r>
-      <w:r>
-        <w:br/>
-      </w:r>
-      <w:r>
-        <w:rPr>
-          <w:rStyle w:val="VerbatimChar"/>
-        </w:rPr>
-        <w:t xml:space="preserve">##  lifecycle      0.2.0      2020-03-06 [1] CRAN (R 4.0.2)                     </w:t>
-      </w:r>
-      <w:r>
-        <w:br/>
-      </w:r>
-      <w:r>
-        <w:rPr>
-          <w:rStyle w:val="VerbatimChar"/>
-        </w:rPr>
-        <w:t xml:space="preserve">##  limma        * 3.44.3     2020-06-12 [1] Bioconductor                       </w:t>
-      </w:r>
-      <w:r>
-        <w:br/>
-      </w:r>
-      <w:r>
-        <w:rPr>
-          <w:rStyle w:val="VerbatimChar"/>
-        </w:rPr>
-        <w:t xml:space="preserve">##  magrittr       1.5        2014-11-22 [1] CRAN (R 4.0.2)                     </w:t>
-      </w:r>
-      <w:r>
-        <w:br/>
-      </w:r>
-      <w:r>
-        <w:rPr>
-          <w:rStyle w:val="VerbatimChar"/>
-        </w:rPr>
-        <w:t xml:space="preserve">##  Matrix       * 1.2-18     2019-11-27 [1] CRAN (R 4.0.2)                     </w:t>
-      </w:r>
-      <w:r>
-        <w:br/>
-      </w:r>
-      <w:r>
-        <w:rPr>
-          <w:rStyle w:val="VerbatimChar"/>
-        </w:rPr>
-        <w:t xml:space="preserve">##  memoise        1.1.0      2017-04-21 [1] CRAN (R 4.0.2)                     </w:t>
-      </w:r>
-      <w:r>
-        <w:br/>
-      </w:r>
-      <w:r>
-        <w:rPr>
-          <w:rStyle w:val="VerbatimChar"/>
-        </w:rPr>
-        <w:t xml:space="preserve">##  mgcv           1.8-31     2019-11-09 [1] CRAN (R 4.0.2)                     </w:t>
-      </w:r>
-      <w:r>
-        <w:br/>
-      </w:r>
-      <w:r>
-        <w:rPr>
-          <w:rStyle w:val="VerbatimChar"/>
-        </w:rPr>
-        <w:t xml:space="preserve">##  munsell        0.5.0      2018-06-12 [1] CRAN (R 4.0.2)                     </w:t>
-      </w:r>
-      <w:r>
-        <w:br/>
-      </w:r>
-      <w:r>
-        <w:rPr>
-          <w:rStyle w:val="VerbatimChar"/>
-        </w:rPr>
-        <w:t xml:space="preserve">##  nlme           3.1-148    2020-05-24 [1] CRAN (R 4.0.2)                     </w:t>
-      </w:r>
-      <w:r>
-        <w:br/>
-      </w:r>
-      <w:r>
-        <w:rPr>
-          <w:rStyle w:val="VerbatimChar"/>
-        </w:rPr>
-        <w:t xml:space="preserve">##  pheatmap       1.0.12     2019-01-04 [1] CRAN (R 4.0.2)                     </w:t>
-      </w:r>
-      <w:r>
-        <w:br/>
-      </w:r>
-      <w:r>
-        <w:rPr>
-          <w:rStyle w:val="VerbatimChar"/>
-        </w:rPr>
-        <w:t xml:space="preserve">##  pillar         1.4.4      2020-05-05 [1] CRAN (R 4.0.2)                     </w:t>
-      </w:r>
-      <w:r>
-        <w:br/>
-      </w:r>
-      <w:r>
-        <w:rPr>
-          <w:rStyle w:val="VerbatimChar"/>
-        </w:rPr>
-        <w:t xml:space="preserve">##  pkgbuild       1.0.8      2020-05-07 [1] CRAN (R 4.0.2)                     </w:t>
-      </w:r>
-      <w:r>
-        <w:br/>
-      </w:r>
-      <w:r>
-        <w:rPr>
-          <w:rStyle w:val="VerbatimChar"/>
-        </w:rPr>
-        <w:t xml:space="preserve">##  pkgconfig      2.0.3      2019-09-22 [1] CRAN (R 4.0.2)                     </w:t>
-      </w:r>
-      <w:r>
-        <w:br/>
-      </w:r>
-      <w:r>
-        <w:rPr>
-          <w:rStyle w:val="VerbatimChar"/>
-        </w:rPr>
-        <w:t xml:space="preserve">##  pkgload        1.1.0      2020-05-29 [1] CRAN (R 4.0.2)                     </w:t>
-      </w:r>
-      <w:r>
-        <w:br/>
-      </w:r>
-      <w:r>
-        <w:rPr>
-          <w:rStyle w:val="VerbatimChar"/>
-        </w:rPr>
-        <w:t xml:space="preserve">##  prettyunits    1.1.1      2020-01-24 [1] CRAN (R 4.0.2)                     </w:t>
-      </w:r>
-      <w:r>
-        <w:br/>
-      </w:r>
-      <w:r>
-        <w:rPr>
-          <w:rStyle w:val="VerbatimChar"/>
-        </w:rPr>
-        <w:t xml:space="preserve">##  processx       3.4.2      2020-02-09 [1] CRAN (R 4.0.2)                     </w:t>
-      </w:r>
-      <w:r>
-        <w:br/>
-      </w:r>
-      <w:r>
-        <w:rPr>
-          <w:rStyle w:val="VerbatimChar"/>
-        </w:rPr>
-        <w:t xml:space="preserve">##  ps             1.3.3      2020-05-08 [1] CRAN (R 4.0.2)                     </w:t>
-      </w:r>
-      <w:r>
-        <w:br/>
-      </w:r>
-      <w:r>
-        <w:rPr>
-          <w:rStyle w:val="VerbatimChar"/>
-        </w:rPr>
-        <w:t xml:space="preserve">##  purrr          0.3.4      2020-04-17 [1] CRAN (R 4.0.2)                     </w:t>
-      </w:r>
-      <w:r>
-        <w:br/>
-      </w:r>
-      <w:r>
-        <w:rPr>
-          <w:rStyle w:val="VerbatimChar"/>
-        </w:rPr>
-        <w:t xml:space="preserve">##  R6             2.4.1      2019-11-12 [1] CRAN (R 4.0.2)                     </w:t>
-      </w:r>
-      <w:r>
-        <w:br/>
-      </w:r>
-      <w:r>
-        <w:rPr>
-          <w:rStyle w:val="VerbatimChar"/>
-        </w:rPr>
-        <w:t xml:space="preserve">##  RColorBrewer   1.1-2      2014-12-07 [1] CRAN (R 4.0.0)                     </w:t>
-      </w:r>
-      <w:r>
-        <w:br/>
-      </w:r>
-      <w:r>
-        <w:rPr>
-          <w:rStyle w:val="VerbatimChar"/>
-        </w:rPr>
-        <w:t xml:space="preserve">##  remotes        2.1.1      2020-02-15 [1] CRAN (R 4.0.2)                     </w:t>
-      </w:r>
-      <w:r>
-        <w:br/>
-      </w:r>
-      <w:r>
-        <w:rPr>
-          <w:rStyle w:val="VerbatimChar"/>
-        </w:rPr>
-        <w:t xml:space="preserve">##  rlang          0.4.6      2020-05-02 [1] CRAN (R 4.0.2)                     </w:t>
-      </w:r>
-      <w:r>
-        <w:br/>
-      </w:r>
-      <w:r>
-        <w:rPr>
-          <w:rStyle w:val="VerbatimChar"/>
-        </w:rPr>
-        <w:t xml:space="preserve">##  rmarkdown      2.3        2020-06-18 [1] CRAN (R 4.0.2)                     </w:t>
-      </w:r>
-      <w:r>
-        <w:br/>
-      </w:r>
-      <w:r>
-        <w:rPr>
-          <w:rStyle w:val="VerbatimChar"/>
-        </w:rPr>
-        <w:t xml:space="preserve">##  rprojroot      1.3-2      2018-01-03 [1] CRAN (R 4.0.2)                     </w:t>
-      </w:r>
-      <w:r>
-        <w:br/>
-      </w:r>
-      <w:r>
-        <w:rPr>
-          <w:rStyle w:val="VerbatimChar"/>
-        </w:rPr>
-        <w:t xml:space="preserve">##  scales         1.1.1      2020-05-11 [1] CRAN (R 4.0.2)                     </w:t>
-      </w:r>
-      <w:r>
-        <w:br/>
-      </w:r>
-      <w:r>
-        <w:rPr>
-          <w:rStyle w:val="VerbatimChar"/>
-        </w:rPr>
-        <w:t xml:space="preserve">##  sessioninfo    1.1.1      2018-11-05 [1] CRAN (R 4.0.2)                     </w:t>
-      </w:r>
-      <w:r>
-        <w:br/>
-      </w:r>
-      <w:r>
-        <w:rPr>
-          <w:rStyle w:val="VerbatimChar"/>
-        </w:rPr>
-        <w:t xml:space="preserve">##  stringi        1.4.6      2020-02-17 [1] CRAN (R 4.0.0)                     </w:t>
-      </w:r>
-      <w:r>
-        <w:br/>
-      </w:r>
-      <w:r>
-        <w:rPr>
-          <w:rStyle w:val="VerbatimChar"/>
-        </w:rPr>
-        <w:t xml:space="preserve">##  stringr        1.4.0      2019-02-10 [1] CRAN (R 4.0.2)                     </w:t>
-      </w:r>
-      <w:r>
-        <w:br/>
-      </w:r>
-      <w:r>
-        <w:rPr>
-          <w:rStyle w:val="VerbatimChar"/>
-        </w:rPr>
-        <w:t xml:space="preserve">##  testthat       2.3.2      2020-03-02 [1] CRAN (R 4.0.2)                     </w:t>
-      </w:r>
-      <w:r>
-        <w:br/>
-      </w:r>
-      <w:r>
-        <w:rPr>
-          <w:rStyle w:val="VerbatimChar"/>
-        </w:rPr>
-        <w:t xml:space="preserve">##  tibble         3.0.1      2020-04-20 [1] CRAN (R 4.0.2)                     </w:t>
-      </w:r>
-      <w:r>
-        <w:br/>
-      </w:r>
-      <w:r>
-        <w:rPr>
-          <w:rStyle w:val="VerbatimChar"/>
-        </w:rPr>
-        <w:t xml:space="preserve">##  tidyselect     1.1.0      2020-05-11 [1] CRAN (R 4.0.2)                     </w:t>
-      </w:r>
-      <w:r>
-        <w:br/>
-      </w:r>
-      <w:r>
-        <w:rPr>
-          <w:rStyle w:val="VerbatimChar"/>
-        </w:rPr>
-        <w:t xml:space="preserve">##  usethis      * 1.6.1      2020-04-29 [1] CRAN (R 4.0.2)                     </w:t>
-      </w:r>
-      <w:r>
-        <w:br/>
-      </w:r>
-      <w:r>
-        <w:rPr>
-          <w:rStyle w:val="VerbatimChar"/>
-        </w:rPr>
-        <w:t xml:space="preserve">##  vctrs          0.3.1      2020-06-05 [1] CRAN (R 4.0.2)                     </w:t>
-      </w:r>
-      <w:r>
-        <w:br/>
-      </w:r>
-      <w:r>
-        <w:rPr>
-          <w:rStyle w:val="VerbatimChar"/>
-        </w:rPr>
-        <w:t xml:space="preserve">##  withr          2.2.0      2020-04-20 [1] CRAN (R 4.0.2)                     </w:t>
-      </w:r>
-      <w:r>
-        <w:br/>
-      </w:r>
-      <w:r>
-        <w:rPr>
-          <w:rStyle w:val="VerbatimChar"/>
-        </w:rPr>
-        <w:t xml:space="preserve">##  writexl      * 1.3        2020-05-05 [1] CRAN (R 4.0.2)                     </w:t>
-      </w:r>
-      <w:r>
-        <w:br/>
-      </w:r>
-      <w:r>
-        <w:rPr>
-          <w:rStyle w:val="VerbatimChar"/>
-        </w:rPr>
-        <w:t xml:space="preserve">##  xfun           0.17       2020-09-09 [1] CRAN (R 4.0.2)                     </w:t>
-      </w:r>
-      <w:r>
-        <w:br/>
-      </w:r>
-      <w:r>
-        <w:rPr>
-          <w:rStyle w:val="VerbatimChar"/>
-        </w:rPr>
-        <w:t xml:space="preserve">##  yaml           2.2.1      2020-02-01 [1] CRAN (R 4.0.0)                     </w:t>
-      </w:r>
-      <w:r>
-        <w:br/>
-      </w:r>
-      <w:r>
-        <w:rPr>
-          <w:rStyle w:val="VerbatimChar"/>
-        </w:rPr>
-        <w:t xml:space="preserve">##  zeallot      * 0.1.0      2018-01-28 [1] CRAN (R 4.0.2)                     </w:t>
+        <w:t xml:space="preserve">##  package      * version    date       lib source                         </w:t>
+      </w:r>
+      <w:r>
+        <w:br/>
+      </w:r>
+      <w:r>
+        <w:rPr>
+          <w:rStyle w:val="VerbatimChar"/>
+        </w:rPr>
+        <w:t xml:space="preserve">##  assertthat     0.2.1      2019-03-21 [1] CRAN (R 4.1.0)                 </w:t>
+      </w:r>
+      <w:r>
+        <w:br/>
+      </w:r>
+      <w:r>
+        <w:rPr>
+          <w:rStyle w:val="VerbatimChar"/>
+        </w:rPr>
+        <w:t xml:space="preserve">##  cachem         1.0.5      2021-05-15 [1] CRAN (R 4.1.0)                 </w:t>
+      </w:r>
+      <w:r>
+        <w:br/>
+      </w:r>
+      <w:r>
+        <w:rPr>
+          <w:rStyle w:val="VerbatimChar"/>
+        </w:rPr>
+        <w:t xml:space="preserve">##  callr          3.7.0      2021-04-20 [1] CRAN (R 4.1.0)                 </w:t>
+      </w:r>
+      <w:r>
+        <w:br/>
+      </w:r>
+      <w:r>
+        <w:rPr>
+          <w:rStyle w:val="VerbatimChar"/>
+        </w:rPr>
+        <w:t xml:space="preserve">##  cli            2.5.0      2021-04-26 [1] CRAN (R 4.1.0)                 </w:t>
+      </w:r>
+      <w:r>
+        <w:br/>
+      </w:r>
+      <w:r>
+        <w:rPr>
+          <w:rStyle w:val="VerbatimChar"/>
+        </w:rPr>
+        <w:t xml:space="preserve">##  colorspace     2.0-1      2021-05-04 [1] CRAN (R 4.1.0)                 </w:t>
+      </w:r>
+      <w:r>
+        <w:br/>
+      </w:r>
+      <w:r>
+        <w:rPr>
+          <w:rStyle w:val="VerbatimChar"/>
+        </w:rPr>
+        <w:t xml:space="preserve">##  crayon         1.4.1      2021-02-08 [1] CRAN (R 4.1.0)                 </w:t>
+      </w:r>
+      <w:r>
+        <w:br/>
+      </w:r>
+      <w:r>
+        <w:rPr>
+          <w:rStyle w:val="VerbatimChar"/>
+        </w:rPr>
+        <w:t xml:space="preserve">##  DBI            1.1.1      2021-01-15 [1] CRAN (R 4.1.0)                 </w:t>
+      </w:r>
+      <w:r>
+        <w:br/>
+      </w:r>
+      <w:r>
+        <w:rPr>
+          <w:rStyle w:val="VerbatimChar"/>
+        </w:rPr>
+        <w:t xml:space="preserve">##  desc           1.3.0      2021-03-05 [1] CRAN (R 4.1.0)                 </w:t>
+      </w:r>
+      <w:r>
+        <w:br/>
+      </w:r>
+      <w:r>
+        <w:rPr>
+          <w:rStyle w:val="VerbatimChar"/>
+        </w:rPr>
+        <w:t xml:space="preserve">##  devtools       2.4.1      2021-05-05 [1] CRAN (R 4.1.0)                 </w:t>
+      </w:r>
+      <w:r>
+        <w:br/>
+      </w:r>
+      <w:r>
+        <w:rPr>
+          <w:rStyle w:val="VerbatimChar"/>
+        </w:rPr>
+        <w:t xml:space="preserve">##  digest         0.6.27     2020-10-24 [1] CRAN (R 4.1.0)                 </w:t>
+      </w:r>
+      <w:r>
+        <w:br/>
+      </w:r>
+      <w:r>
+        <w:rPr>
+          <w:rStyle w:val="VerbatimChar"/>
+        </w:rPr>
+        <w:t xml:space="preserve">##  dplyr        * 1.0.6      2021-05-05 [1] CRAN (R 4.1.0)                 </w:t>
+      </w:r>
+      <w:r>
+        <w:br/>
+      </w:r>
+      <w:r>
+        <w:rPr>
+          <w:rStyle w:val="VerbatimChar"/>
+        </w:rPr>
+        <w:t xml:space="preserve">##  ellipsis       0.3.2      2021-04-29 [1] CRAN (R 4.1.0)                 </w:t>
+      </w:r>
+      <w:r>
+        <w:br/>
+      </w:r>
+      <w:r>
+        <w:rPr>
+          <w:rStyle w:val="VerbatimChar"/>
+        </w:rPr>
+        <w:t xml:space="preserve">##  evaluate       0.14       2019-05-28 [1] CRAN (R 4.1.0)                 </w:t>
+      </w:r>
+      <w:r>
+        <w:br/>
+      </w:r>
+      <w:r>
+        <w:rPr>
+          <w:rStyle w:val="VerbatimChar"/>
+        </w:rPr>
+        <w:t xml:space="preserve">##  ezlimma      * 0.2.4.9000 2021-05-25 [1] Github (jdreyf/ezlimma@fec2839)</w:t>
+      </w:r>
+      <w:r>
+        <w:br/>
+      </w:r>
+      <w:r>
+        <w:rPr>
+          <w:rStyle w:val="VerbatimChar"/>
+        </w:rPr>
+        <w:t xml:space="preserve">##  ezlimmaplot  * 0.0.1.9024 2021-06-01 [1] local                          </w:t>
+      </w:r>
+      <w:r>
+        <w:br/>
+      </w:r>
+      <w:r>
+        <w:rPr>
+          <w:rStyle w:val="VerbatimChar"/>
+        </w:rPr>
+        <w:t xml:space="preserve">##  fansi          0.5.0      2021-05-25 [1] CRAN (R 4.1.0)                 </w:t>
+      </w:r>
+      <w:r>
+        <w:br/>
+      </w:r>
+      <w:r>
+        <w:rPr>
+          <w:rStyle w:val="VerbatimChar"/>
+        </w:rPr>
+        <w:t xml:space="preserve">##  farver         2.1.0      2021-02-28 [1] CRAN (R 4.1.0)                 </w:t>
+      </w:r>
+      <w:r>
+        <w:br/>
+      </w:r>
+      <w:r>
+        <w:rPr>
+          <w:rStyle w:val="VerbatimChar"/>
+        </w:rPr>
+        <w:t xml:space="preserve">##  fastmap        1.1.0      2021-01-25 [1] CRAN (R 4.1.0)                 </w:t>
+      </w:r>
+      <w:r>
+        <w:br/>
+      </w:r>
+      <w:r>
+        <w:rPr>
+          <w:rStyle w:val="VerbatimChar"/>
+        </w:rPr>
+        <w:t xml:space="preserve">##  fs             1.5.0      2020-07-31 [1] CRAN (R 4.1.0)                 </w:t>
+      </w:r>
+      <w:r>
+        <w:br/>
+      </w:r>
+      <w:r>
+        <w:rPr>
+          <w:rStyle w:val="VerbatimChar"/>
+        </w:rPr>
+        <w:t xml:space="preserve">##  generics       0.1.0      2020-10-31 [1] CRAN (R 4.1.0)                 </w:t>
+      </w:r>
+      <w:r>
+        <w:br/>
+      </w:r>
+      <w:r>
+        <w:rPr>
+          <w:rStyle w:val="VerbatimChar"/>
+        </w:rPr>
+        <w:t xml:space="preserve">##  ggplot2      * 3.3.3      2020-12-30 [1] CRAN (R 4.1.0)                 </w:t>
+      </w:r>
+      <w:r>
+        <w:br/>
+      </w:r>
+      <w:r>
+        <w:rPr>
+          <w:rStyle w:val="VerbatimChar"/>
+        </w:rPr>
+        <w:t xml:space="preserve">##  glue           1.4.2      2020-08-27 [1] CRAN (R 4.1.0)                 </w:t>
+      </w:r>
+      <w:r>
+        <w:br/>
+      </w:r>
+      <w:r>
+        <w:rPr>
+          <w:rStyle w:val="VerbatimChar"/>
+        </w:rPr>
+        <w:t xml:space="preserve">##  gtable         0.3.0      2019-03-25 [1] CRAN (R 4.1.0)                 </w:t>
+      </w:r>
+      <w:r>
+        <w:br/>
+      </w:r>
+      <w:r>
+        <w:rPr>
+          <w:rStyle w:val="VerbatimChar"/>
+        </w:rPr>
+        <w:t xml:space="preserve">##  highr          0.9        2021-04-16 [1] CRAN (R 4.1.0)                 </w:t>
+      </w:r>
+      <w:r>
+        <w:br/>
+      </w:r>
+      <w:r>
+        <w:rPr>
+          <w:rStyle w:val="VerbatimChar"/>
+        </w:rPr>
+        <w:t xml:space="preserve">##  Hitman       * 0.1.2.9001 2021-06-13 [1] local                          </w:t>
+      </w:r>
+      <w:r>
+        <w:br/>
+      </w:r>
+      <w:r>
+        <w:rPr>
+          <w:rStyle w:val="VerbatimChar"/>
+        </w:rPr>
+        <w:t xml:space="preserve">##  htmltools      0.5.1.1    2021-01-22 [1] CRAN (R 4.1.0)                 </w:t>
+      </w:r>
+      <w:r>
+        <w:br/>
+      </w:r>
+      <w:r>
+        <w:rPr>
+          <w:rStyle w:val="VerbatimChar"/>
+        </w:rPr>
+        <w:t xml:space="preserve">##  igraph         1.2.6      2020-10-06 [1] CRAN (R 4.1.0)                 </w:t>
+      </w:r>
+      <w:r>
+        <w:br/>
+      </w:r>
+      <w:r>
+        <w:rPr>
+          <w:rStyle w:val="VerbatimChar"/>
+        </w:rPr>
+        <w:t xml:space="preserve">##  knitr        * 1.33       2021-04-24 [1] CRAN (R 4.1.0)                 </w:t>
+      </w:r>
+      <w:r>
+        <w:br/>
+      </w:r>
+      <w:r>
+        <w:rPr>
+          <w:rStyle w:val="VerbatimChar"/>
+        </w:rPr>
+        <w:t xml:space="preserve">##  labeling       0.4.2      2020-10-20 [1] CRAN (R 4.1.0)                 </w:t>
+      </w:r>
+      <w:r>
+        <w:br/>
+      </w:r>
+      <w:r>
+        <w:rPr>
+          <w:rStyle w:val="VerbatimChar"/>
+        </w:rPr>
+        <w:t xml:space="preserve">##  lattice        0.20-44    2021-05-02 [1] CRAN (R 4.1.0)                 </w:t>
+      </w:r>
+      <w:r>
+        <w:br/>
+      </w:r>
+      <w:r>
+        <w:rPr>
+          <w:rStyle w:val="VerbatimChar"/>
+        </w:rPr>
+        <w:t xml:space="preserve">##  lifecycle      1.0.0      2021-02-15 [1] CRAN (R 4.1.0)                 </w:t>
+      </w:r>
+      <w:r>
+        <w:br/>
+      </w:r>
+      <w:r>
+        <w:rPr>
+          <w:rStyle w:val="VerbatimChar"/>
+        </w:rPr>
+        <w:t xml:space="preserve">##  limma        * 3.48.0     2021-05-19 [1] Bioconductor                   </w:t>
+      </w:r>
+      <w:r>
+        <w:br/>
+      </w:r>
+      <w:r>
+        <w:rPr>
+          <w:rStyle w:val="VerbatimChar"/>
+        </w:rPr>
+        <w:t xml:space="preserve">##  magrittr       2.0.1      2020-11-17 [1] CRAN (R 4.1.0)                 </w:t>
+      </w:r>
+      <w:r>
+        <w:br/>
+      </w:r>
+      <w:r>
+        <w:rPr>
+          <w:rStyle w:val="VerbatimChar"/>
+        </w:rPr>
+        <w:t xml:space="preserve">##  Matrix       * 1.3-3      2021-05-04 [1] CRAN (R 4.1.0)                 </w:t>
+      </w:r>
+      <w:r>
+        <w:br/>
+      </w:r>
+      <w:r>
+        <w:rPr>
+          <w:rStyle w:val="VerbatimChar"/>
+        </w:rPr>
+        <w:t xml:space="preserve">##  memoise        2.0.0      2021-01-26 [1] CRAN (R 4.1.0)                 </w:t>
+      </w:r>
+      <w:r>
+        <w:br/>
+      </w:r>
+      <w:r>
+        <w:rPr>
+          <w:rStyle w:val="VerbatimChar"/>
+        </w:rPr>
+        <w:t xml:space="preserve">##  mgcv           1.8-35     2021-04-18 [1] CRAN (R 4.1.0)                 </w:t>
+      </w:r>
+      <w:r>
+        <w:br/>
+      </w:r>
+      <w:r>
+        <w:rPr>
+          <w:rStyle w:val="VerbatimChar"/>
+        </w:rPr>
+        <w:t xml:space="preserve">##  munsell        0.5.0      2018-06-12 [1] CRAN (R 4.1.0)                 </w:t>
+      </w:r>
+      <w:r>
+        <w:br/>
+      </w:r>
+      <w:r>
+        <w:rPr>
+          <w:rStyle w:val="VerbatimChar"/>
+        </w:rPr>
+        <w:t xml:space="preserve">##  nlme           3.1-152    2021-02-04 [1] CRAN (R 4.1.0)                 </w:t>
+      </w:r>
+      <w:r>
+        <w:br/>
+      </w:r>
+      <w:r>
+        <w:rPr>
+          <w:rStyle w:val="VerbatimChar"/>
+        </w:rPr>
+        <w:t xml:space="preserve">##  pheatmap       1.0.12     2019-01-04 [1] CRAN (R 4.1.0)                 </w:t>
+      </w:r>
+      <w:r>
+        <w:br/>
+      </w:r>
+      <w:r>
+        <w:rPr>
+          <w:rStyle w:val="VerbatimChar"/>
+        </w:rPr>
+        <w:t xml:space="preserve">##  pillar         1.6.1      2021-05-16 [1] CRAN (R 4.1.0)                 </w:t>
+      </w:r>
+      <w:r>
+        <w:br/>
+      </w:r>
+      <w:r>
+        <w:rPr>
+          <w:rStyle w:val="VerbatimChar"/>
+        </w:rPr>
+        <w:t xml:space="preserve">##  pkgbuild       1.2.0      2020-12-15 [1] CRAN (R 4.1.0)                 </w:t>
+      </w:r>
+      <w:r>
+        <w:br/>
+      </w:r>
+      <w:r>
+        <w:rPr>
+          <w:rStyle w:val="VerbatimChar"/>
+        </w:rPr>
+        <w:t xml:space="preserve">##  pkgconfig      2.0.3      2019-09-22 [1] CRAN (R 4.1.0)                 </w:t>
+      </w:r>
+      <w:r>
+        <w:br/>
+      </w:r>
+      <w:r>
+        <w:rPr>
+          <w:rStyle w:val="VerbatimChar"/>
+        </w:rPr>
+        <w:t xml:space="preserve">##  pkgload        1.2.1      2021-04-06 [1] CRAN (R 4.1.0)                 </w:t>
+      </w:r>
+      <w:r>
+        <w:br/>
+      </w:r>
+      <w:r>
+        <w:rPr>
+          <w:rStyle w:val="VerbatimChar"/>
+        </w:rPr>
+        <w:t xml:space="preserve">##  prettyunits    1.1.1      2020-01-24 [1] CRAN (R 4.1.0)                 </w:t>
+      </w:r>
+      <w:r>
+        <w:br/>
+      </w:r>
+      <w:r>
+        <w:rPr>
+          <w:rStyle w:val="VerbatimChar"/>
+        </w:rPr>
+        <w:t xml:space="preserve">##  processx       3.5.2      2021-04-30 [1] CRAN (R 4.1.0)                 </w:t>
+      </w:r>
+      <w:r>
+        <w:br/>
+      </w:r>
+      <w:r>
+        <w:rPr>
+          <w:rStyle w:val="VerbatimChar"/>
+        </w:rPr>
+        <w:t xml:space="preserve">##  ps             1.6.0      2021-02-28 [1] CRAN (R 4.1.0)                 </w:t>
+      </w:r>
+      <w:r>
+        <w:br/>
+      </w:r>
+      <w:r>
+        <w:rPr>
+          <w:rStyle w:val="VerbatimChar"/>
+        </w:rPr>
+        <w:t xml:space="preserve">##  purrr          0.3.4      2020-04-17 [1] CRAN (R 4.1.0)                 </w:t>
+      </w:r>
+      <w:r>
+        <w:br/>
+      </w:r>
+      <w:r>
+        <w:rPr>
+          <w:rStyle w:val="VerbatimChar"/>
+        </w:rPr>
+        <w:t xml:space="preserve">##  R6             2.5.0      2020-10-28 [1] CRAN (R 4.1.0)                 </w:t>
+      </w:r>
+      <w:r>
+        <w:br/>
+      </w:r>
+      <w:r>
+        <w:rPr>
+          <w:rStyle w:val="VerbatimChar"/>
+        </w:rPr>
+        <w:t xml:space="preserve">##  RColorBrewer   1.1-2      2014-12-07 [1] CRAN (R 4.1.0)                 </w:t>
+      </w:r>
+      <w:r>
+        <w:br/>
+      </w:r>
+      <w:r>
+        <w:rPr>
+          <w:rStyle w:val="VerbatimChar"/>
+        </w:rPr>
+        <w:t xml:space="preserve">##  remotes        2.4.0      2021-06-02 [1] CRAN (R 4.1.0)                 </w:t>
+      </w:r>
+      <w:r>
+        <w:br/>
+      </w:r>
+      <w:r>
+        <w:rPr>
+          <w:rStyle w:val="VerbatimChar"/>
+        </w:rPr>
+        <w:t xml:space="preserve">##  rlang          0.4.11     2021-04-30 [1] CRAN (R 4.1.0)                 </w:t>
+      </w:r>
+      <w:r>
+        <w:br/>
+      </w:r>
+      <w:r>
+        <w:rPr>
+          <w:rStyle w:val="VerbatimChar"/>
+        </w:rPr>
+        <w:t xml:space="preserve">##  rmarkdown      2.8        2021-05-07 [1] CRAN (R 4.1.0)                 </w:t>
+      </w:r>
+      <w:r>
+        <w:br/>
+      </w:r>
+      <w:r>
+        <w:rPr>
+          <w:rStyle w:val="VerbatimChar"/>
+        </w:rPr>
+        <w:t xml:space="preserve">##  rprojroot      2.0.2      2020-11-15 [1] CRAN (R 4.1.0)                 </w:t>
+      </w:r>
+      <w:r>
+        <w:br/>
+      </w:r>
+      <w:r>
+        <w:rPr>
+          <w:rStyle w:val="VerbatimChar"/>
+        </w:rPr>
+        <w:t xml:space="preserve">##  scales         1.1.1      2020-05-11 [1] CRAN (R 4.1.0)                 </w:t>
+      </w:r>
+      <w:r>
+        <w:br/>
+      </w:r>
+      <w:r>
+        <w:rPr>
+          <w:rStyle w:val="VerbatimChar"/>
+        </w:rPr>
+        <w:t xml:space="preserve">##  sessioninfo    1.1.1      2018-11-05 [1] CRAN (R 4.1.0)                 </w:t>
+      </w:r>
+      <w:r>
+        <w:br/>
+      </w:r>
+      <w:r>
+        <w:rPr>
+          <w:rStyle w:val="VerbatimChar"/>
+        </w:rPr>
+        <w:t xml:space="preserve">##  stringi        1.6.1      2021-05-10 [1] CRAN (R 4.1.0)                 </w:t>
+      </w:r>
+      <w:r>
+        <w:br/>
+      </w:r>
+      <w:r>
+        <w:rPr>
+          <w:rStyle w:val="VerbatimChar"/>
+        </w:rPr>
+        <w:t xml:space="preserve">##  stringr        1.4.0      2019-02-10 [1] CRAN (R 4.1.0)                 </w:t>
+      </w:r>
+      <w:r>
+        <w:br/>
+      </w:r>
+      <w:r>
+        <w:rPr>
+          <w:rStyle w:val="VerbatimChar"/>
+        </w:rPr>
+        <w:t xml:space="preserve">##  testthat       3.0.2      2021-02-14 [1] CRAN (R 4.1.0)                 </w:t>
+      </w:r>
+      <w:r>
+        <w:br/>
+      </w:r>
+      <w:r>
+        <w:rPr>
+          <w:rStyle w:val="VerbatimChar"/>
+        </w:rPr>
+        <w:t xml:space="preserve">##  tibble         3.1.2      2021-05-16 [1] CRAN (R 4.1.0)                 </w:t>
+      </w:r>
+      <w:r>
+        <w:br/>
+      </w:r>
+      <w:r>
+        <w:rPr>
+          <w:rStyle w:val="VerbatimChar"/>
+        </w:rPr>
+        <w:t xml:space="preserve">##  tidyselect     1.1.1      2021-04-30 [1] CRAN (R 4.1.0)                 </w:t>
+      </w:r>
+      <w:r>
+        <w:br/>
+      </w:r>
+      <w:r>
+        <w:rPr>
+          <w:rStyle w:val="VerbatimChar"/>
+        </w:rPr>
+        <w:t xml:space="preserve">##  usethis      * 2.0.1      2021-02-10 [1] CRAN (R 4.1.0)                 </w:t>
+      </w:r>
+      <w:r>
+        <w:br/>
+      </w:r>
+      <w:r>
+        <w:rPr>
+          <w:rStyle w:val="VerbatimChar"/>
+        </w:rPr>
+        <w:t xml:space="preserve">##  utf8           1.2.1      2021-03-12 [1] CRAN (R 4.1.0)                 </w:t>
+      </w:r>
+      <w:r>
+        <w:br/>
+      </w:r>
+      <w:r>
+        <w:rPr>
+          <w:rStyle w:val="VerbatimChar"/>
+        </w:rPr>
+        <w:t xml:space="preserve">##  vctrs          0.3.8      2021-04-29 [1] CRAN (R 4.1.0)                 </w:t>
+      </w:r>
+      <w:r>
+        <w:br/>
+      </w:r>
+      <w:r>
+        <w:rPr>
+          <w:rStyle w:val="VerbatimChar"/>
+        </w:rPr>
+        <w:t xml:space="preserve">##  withr          2.4.2      2021-04-18 [1] CRAN (R 4.1.0)                 </w:t>
+      </w:r>
+      <w:r>
+        <w:br/>
+      </w:r>
+      <w:r>
+        <w:rPr>
+          <w:rStyle w:val="VerbatimChar"/>
+        </w:rPr>
+        <w:t xml:space="preserve">##  writexl      * 1.4.0      2021-04-20 [1] CRAN (R 4.1.0)                 </w:t>
+      </w:r>
+      <w:r>
+        <w:br/>
+      </w:r>
+      <w:r>
+        <w:rPr>
+          <w:rStyle w:val="VerbatimChar"/>
+        </w:rPr>
+        <w:t xml:space="preserve">##  xfun           0.23       2021-05-15 [1] CRAN (R 4.1.0)                 </w:t>
+      </w:r>
+      <w:r>
+        <w:br/>
+      </w:r>
+      <w:r>
+        <w:rPr>
+          <w:rStyle w:val="VerbatimChar"/>
+        </w:rPr>
+        <w:t xml:space="preserve">##  yaml           2.2.1      2020-02-01 [1] CRAN (R 4.1.0)                 </w:t>
+      </w:r>
+      <w:r>
+        <w:br/>
+      </w:r>
+      <w:r>
+        <w:rPr>
+          <w:rStyle w:val="VerbatimChar"/>
+        </w:rPr>
+        <w:t xml:space="preserve">##  zeallot      * 0.1.0      2018-01-28 [1] CRAN (R 4.1.0)                 </w:t>
       </w:r>
       <w:r>
         <w:br/>
@@ -3978,7 +3773,7 @@
         <w:rPr>
           <w:rStyle w:val="VerbatimChar"/>
         </w:rPr>
-        <w:t xml:space="preserve">## [1] C:/Program Files/R/R-4.0.2/library</w:t>
+        <w:t xml:space="preserve">## [1] C:/Users/dreyfussj/Documents/R/R-4.1.0/library</w:t>
       </w:r>
     </w:p>
     <w:p>
@@ -3989,6 +3784,7 @@
         <w:t xml:space="preserve">Explore missingness</w:t>
       </w:r>
     </w:p>
+    <w:bookmarkEnd w:id="54"/>
     <w:sectPr/>
   </w:body>
 </w:document>
@@ -4027,10 +3823,7 @@
       <w:lvlText w:val=" "/>
       <w:lvlJc w:val="left"/>
       <w:pPr>
-        <w:tabs>
-          <w:tab w:val="num" w:pos="0"/>
-        </w:tabs>
-        <w:ind w:left="480" w:hanging="480"/>
+        <w:ind w:left="720" w:hanging="480"/>
       </w:pPr>
     </w:lvl>
     <w:lvl w:ilvl="1">
@@ -4038,10 +3831,7 @@
       <w:lvlText w:val=" "/>
       <w:lvlJc w:val="left"/>
       <w:pPr>
-        <w:tabs>
-          <w:tab w:val="num" w:pos="720"/>
-        </w:tabs>
-        <w:ind w:left="1200" w:hanging="480"/>
+        <w:ind w:left="1440" w:hanging="480"/>
       </w:pPr>
     </w:lvl>
     <w:lvl w:ilvl="2">
@@ -4049,10 +3839,7 @@
       <w:lvlText w:val=" "/>
       <w:lvlJc w:val="left"/>
       <w:pPr>
-        <w:tabs>
-          <w:tab w:val="num" w:pos="1440"/>
-        </w:tabs>
-        <w:ind w:left="1920" w:hanging="480"/>
+        <w:ind w:left="2160" w:hanging="480"/>
       </w:pPr>
     </w:lvl>
     <w:lvl w:ilvl="3">
@@ -4060,10 +3847,7 @@
       <w:lvlText w:val=" "/>
       <w:lvlJc w:val="left"/>
       <w:pPr>
-        <w:tabs>
-          <w:tab w:val="num" w:pos="2160"/>
-        </w:tabs>
-        <w:ind w:left="2640" w:hanging="480"/>
+        <w:ind w:left="2880" w:hanging="480"/>
       </w:pPr>
     </w:lvl>
     <w:lvl w:ilvl="4">
@@ -4071,10 +3855,7 @@
       <w:lvlText w:val=" "/>
       <w:lvlJc w:val="left"/>
       <w:pPr>
-        <w:tabs>
-          <w:tab w:val="num" w:pos="2880"/>
-        </w:tabs>
-        <w:ind w:left="3360" w:hanging="480"/>
+        <w:ind w:left="3600" w:hanging="480"/>
       </w:pPr>
     </w:lvl>
     <w:lvl w:ilvl="5">
@@ -4082,10 +3863,7 @@
       <w:lvlText w:val=" "/>
       <w:lvlJc w:val="left"/>
       <w:pPr>
-        <w:tabs>
-          <w:tab w:val="num" w:pos="3600"/>
-        </w:tabs>
-        <w:ind w:left="4080" w:hanging="480"/>
+        <w:ind w:left="4320" w:hanging="480"/>
       </w:pPr>
     </w:lvl>
     <w:lvl w:ilvl="6">
@@ -4093,10 +3871,7 @@
       <w:lvlText w:val=" "/>
       <w:lvlJc w:val="left"/>
       <w:pPr>
-        <w:tabs>
-          <w:tab w:val="num" w:pos="4320"/>
-        </w:tabs>
-        <w:ind w:left="4800" w:hanging="480"/>
+        <w:ind w:left="5040" w:hanging="480"/>
       </w:pPr>
     </w:lvl>
     <w:lvl w:ilvl="7">
@@ -4104,10 +3879,7 @@
       <w:lvlText w:val=" "/>
       <w:lvlJc w:val="left"/>
       <w:pPr>
-        <w:tabs>
-          <w:tab w:val="num" w:pos="5040"/>
-        </w:tabs>
-        <w:ind w:left="5520" w:hanging="480"/>
+        <w:ind w:left="5760" w:hanging="480"/>
       </w:pPr>
     </w:lvl>
     <w:lvl w:ilvl="8">
@@ -4115,10 +3887,7 @@
       <w:lvlText w:val=" "/>
       <w:lvlJc w:val="left"/>
       <w:pPr>
-        <w:tabs>
-          <w:tab w:val="num" w:pos="5760"/>
-        </w:tabs>
-        <w:ind w:left="6240" w:hanging="480"/>
+        <w:ind w:left="6480" w:hanging="480"/>
       </w:pPr>
     </w:lvl>
   </w:abstractNum>
@@ -4130,10 +3899,7 @@
       <w:lvlText w:val="•"/>
       <w:lvlJc w:val="left"/>
       <w:pPr>
-        <w:tabs>
-          <w:tab w:val="num" w:pos="0"/>
-        </w:tabs>
-        <w:ind w:left="480" w:hanging="480"/>
+        <w:ind w:left="720" w:hanging="480"/>
       </w:pPr>
     </w:lvl>
     <w:lvl w:ilvl="1">
@@ -4141,10 +3907,7 @@
       <w:lvlText w:val="–"/>
       <w:lvlJc w:val="left"/>
       <w:pPr>
-        <w:tabs>
-          <w:tab w:val="num" w:pos="720"/>
-        </w:tabs>
-        <w:ind w:left="1200" w:hanging="480"/>
+        <w:ind w:left="1440" w:hanging="480"/>
       </w:pPr>
     </w:lvl>
     <w:lvl w:ilvl="2">
@@ -4152,10 +3915,7 @@
       <w:lvlText w:val="•"/>
       <w:lvlJc w:val="left"/>
       <w:pPr>
-        <w:tabs>
-          <w:tab w:val="num" w:pos="1440"/>
-        </w:tabs>
-        <w:ind w:left="1920" w:hanging="480"/>
+        <w:ind w:left="2160" w:hanging="480"/>
       </w:pPr>
     </w:lvl>
     <w:lvl w:ilvl="3">
@@ -4163,10 +3923,7 @@
       <w:lvlText w:val="–"/>
       <w:lvlJc w:val="left"/>
       <w:pPr>
-        <w:tabs>
-          <w:tab w:val="num" w:pos="2160"/>
-        </w:tabs>
-        <w:ind w:left="2640" w:hanging="480"/>
+        <w:ind w:left="2880" w:hanging="480"/>
       </w:pPr>
     </w:lvl>
     <w:lvl w:ilvl="4">
@@ -4174,10 +3931,7 @@
       <w:lvlText w:val="•"/>
       <w:lvlJc w:val="left"/>
       <w:pPr>
-        <w:tabs>
-          <w:tab w:val="num" w:pos="2880"/>
-        </w:tabs>
-        <w:ind w:left="3360" w:hanging="480"/>
+        <w:ind w:left="3600" w:hanging="480"/>
       </w:pPr>
     </w:lvl>
     <w:lvl w:ilvl="5">
@@ -4185,10 +3939,7 @@
       <w:lvlText w:val="–"/>
       <w:lvlJc w:val="left"/>
       <w:pPr>
-        <w:tabs>
-          <w:tab w:val="num" w:pos="3600"/>
-        </w:tabs>
-        <w:ind w:left="4080" w:hanging="480"/>
+        <w:ind w:left="4320" w:hanging="480"/>
       </w:pPr>
     </w:lvl>
     <w:lvl w:ilvl="6">
@@ -4196,10 +3947,7 @@
       <w:lvlText w:val="•"/>
       <w:lvlJc w:val="left"/>
       <w:pPr>
-        <w:tabs>
-          <w:tab w:val="num" w:pos="4320"/>
-        </w:tabs>
-        <w:ind w:left="4800" w:hanging="480"/>
+        <w:ind w:left="5040" w:hanging="480"/>
       </w:pPr>
     </w:lvl>
     <w:lvl w:ilvl="7">
@@ -4207,10 +3955,7 @@
       <w:lvlText w:val="–"/>
       <w:lvlJc w:val="left"/>
       <w:pPr>
-        <w:tabs>
-          <w:tab w:val="num" w:pos="5040"/>
-        </w:tabs>
-        <w:ind w:left="5520" w:hanging="480"/>
+        <w:ind w:left="5760" w:hanging="480"/>
       </w:pPr>
     </w:lvl>
     <w:lvl w:ilvl="8">
@@ -4218,10 +3963,7 @@
       <w:lvlText w:val="•"/>
       <w:lvlJc w:val="left"/>
       <w:pPr>
-        <w:tabs>
-          <w:tab w:val="num" w:pos="5760"/>
-        </w:tabs>
-        <w:ind w:left="6240" w:hanging="480"/>
+        <w:ind w:left="6480" w:hanging="480"/>
       </w:pPr>
     </w:lvl>
   </w:abstractNum>
@@ -4377,7 +4119,7 @@
       <w:rFonts w:asciiTheme="majorHAnsi" w:eastAsiaTheme="majorEastAsia" w:hAnsiTheme="majorHAnsi" w:cstheme="majorBidi"/>
       <w:b/>
       <w:bCs/>
-      <w:color w:val="345A8A" w:themeColor="accent1" w:themeShade="B5"/>
+      <w:color w:val="4F81BD" w:themeColor="accent1"/>
       <w:sz w:val="32"/>
       <w:szCs w:val="32"/>
     </w:rPr>
@@ -4400,8 +4142,8 @@
       <w:b/>
       <w:bCs/>
       <w:color w:val="4F81BD" w:themeColor="accent1"/>
-      <w:sz w:val="32"/>
-      <w:szCs w:val="32"/>
+      <w:sz w:val="28"/>
+      <w:szCs w:val="28"/>
     </w:rPr>
   </w:style>
   <w:style w:type="paragraph" w:styleId="Heading3">
@@ -4422,8 +4164,8 @@
       <w:b/>
       <w:bCs/>
       <w:color w:val="4F81BD" w:themeColor="accent1"/>
-      <w:sz w:val="28"/>
-      <w:szCs w:val="28"/>
+      <w:sz w:val="24"/>
+      <w:szCs w:val="24"/>
     </w:rPr>
   </w:style>
   <w:style w:type="paragraph" w:styleId="Heading4">
@@ -4441,7 +4183,7 @@
     </w:pPr>
     <w:rPr>
       <w:rFonts w:asciiTheme="majorHAnsi" w:eastAsiaTheme="majorEastAsia" w:hAnsiTheme="majorHAnsi" w:cstheme="majorBidi"/>
-      <w:b/>
+      <w:i/>
       <w:bCs/>
       <w:color w:val="4F81BD" w:themeColor="accent1"/>
       <w:sz w:val="24"/>
@@ -4463,7 +4205,6 @@
     </w:pPr>
     <w:rPr>
       <w:rFonts w:asciiTheme="majorHAnsi" w:eastAsiaTheme="majorEastAsia" w:hAnsiTheme="majorHAnsi" w:cstheme="majorBidi"/>
-      <w:i/>
       <w:iCs/>
       <w:color w:val="4F81BD" w:themeColor="accent1"/>
       <w:sz w:val="24"/>
@@ -4559,14 +4300,8 @@
     <w:qFormat/>
     <w:pPr>
       <w:spacing w:before="100" w:after="100"/>
-      <w:ind w:firstLine="0"/>
+      <w:ind w:firstLine="0" w:left="480" w:right="480"/>
     </w:pPr>
-    <w:rPr>
-      <w:rFonts w:asciiTheme="majorHAnsi" w:eastAsiaTheme="majorEastAsia" w:hAnsiTheme="majorHAnsi" w:cstheme="majorBidi"/>
-      <w:bCs/>
-      <w:sz w:val="20"/>
-      <w:szCs w:val="20"/>
-    </w:rPr>
   </w:style>
   <w:style w:type="paragraph" w:styleId="FootnoteText">
     <w:name w:val="Footnote Text"/>
@@ -4596,6 +4331,21 @@
         <w:right w:w="108" w:type="dxa"/>
       </w:tblCellMar>
     </w:tblPr>
+    <w:tblStylePr w:type="firstRow">
+      <w:tblPr>
+        <w:jc w:val="left"/>
+        <w:tblInd w:w="0" w:type="dxa"/>
+      </w:tblPr>
+      <w:trPr>
+        <w:jc w:val="left"/>
+      </w:trPr>
+      <w:tcPr>
+        <w:vAlign w:val="bottom"/>
+        <w:tcBorders>
+          <w:bottom w:val="single"/>
+        </w:tcBorders>
+      </w:tcPr>
+    </w:tblStylePr>
   </w:style>
   <w:style w:type="paragraph" w:customStyle="1" w:styleId="DefinitionTerm">
     <w:name w:val="Definition Term"/>
@@ -4659,6 +4409,10 @@
       <w:rFonts w:ascii="Consolas" w:hAnsi="Consolas"/>
       <w:sz w:val="22"/>
     </w:rPr>
+  </w:style>
+  <w:style w:type="character" w:customStyle="1" w:styleId="SectionNumber">
+    <w:name w:val="Section Number"/>
+    <w:basedOn w:val="BodyTextChar"/>
   </w:style>
   <w:style w:type="character" w:styleId="FootnoteReference">
     <w:name w:val="Footnote Reference"/>

</xml_diff>